<commit_message>
updated to reflect latest history; more emphasis on github work
</commit_message>
<xml_diff>
--- a/CV.docx
+++ b/CV.docx
@@ -54,7 +54,22 @@
         <w:pStyle w:val="FirstParagraph"/>
       </w:pPr>
       <w:r>
-        <w:t>Over 10 years of professional experience. C++ expert, PC, console and mobile development.</w:t>
+        <w:t>Over 1</w:t>
+      </w:r>
+      <w:r>
+        <w:t>4</w:t>
+      </w:r>
+      <w:r>
+        <w:t xml:space="preserve"> y</w:t>
+      </w:r>
+      <w:r>
+        <w:t>ears of professional experience;</w:t>
+      </w:r>
+      <w:r>
+        <w:t xml:space="preserve"> PC,</w:t>
+      </w:r>
+      <w:r>
+        <w:t xml:space="preserve"> console and mobile development; Systems and rendering.</w:t>
       </w:r>
     </w:p>
     <w:p>
@@ -66,7 +81,10 @@
         </w:numPr>
       </w:pPr>
       <w:r>
-        <w:t>advanced C++03 and C++11, fluent in C#</w:t>
+        <w:t>advanced C++03 and C++11</w:t>
+      </w:r>
+      <w:r>
+        <w:t>/14</w:t>
       </w:r>
     </w:p>
     <w:p>
@@ -78,7 +96,16 @@
         </w:numPr>
       </w:pPr>
       <w:r>
-        <w:t>3D Graphics concepts and algorithms</w:t>
+        <w:t xml:space="preserve">3D </w:t>
+      </w:r>
+      <w:r>
+        <w:t>g</w:t>
+      </w:r>
+      <w:r>
+        <w:t>raphics concepts and algorithms</w:t>
+      </w:r>
+      <w:r>
+        <w:t>, modern rendering techniques</w:t>
       </w:r>
     </w:p>
     <w:p>
@@ -90,6 +117,9 @@
         </w:numPr>
       </w:pPr>
       <w:r>
+        <w:t xml:space="preserve">solid </w:t>
+      </w:r>
+      <w:r>
         <w:t xml:space="preserve">knowledge of </w:t>
       </w:r>
       <w:r>
@@ -97,15 +127,6 @@
           <w:i/>
         </w:rPr>
         <w:t>multithreaded</w:t>
-      </w:r>
-      <w:r>
-        <w:t xml:space="preserve"> and </w:t>
-      </w:r>
-      <w:r>
-        <w:rPr>
-          <w:i/>
-        </w:rPr>
-        <w:t>network</w:t>
       </w:r>
       <w:r>
         <w:t xml:space="preserve"> programming</w:t>
@@ -120,22 +141,34 @@
         </w:numPr>
       </w:pPr>
       <w:r>
-        <w:t xml:space="preserve">experience in </w:t>
+        <w:t xml:space="preserve">large </w:t>
+      </w:r>
+      <w:r>
+        <w:t xml:space="preserve">experience </w:t>
+      </w:r>
+      <w:r>
+        <w:t>with</w:t>
+      </w:r>
+      <w:r>
+        <w:t xml:space="preserve"> </w:t>
       </w:r>
       <w:r>
         <w:rPr>
           <w:i/>
         </w:rPr>
-        <w:t>Unreal Engine 3</w:t>
-      </w:r>
-      <w:r>
-        <w:t xml:space="preserve"> and in </w:t>
+        <w:t xml:space="preserve">Unreal </w:t>
       </w:r>
       <w:r>
         <w:rPr>
           <w:i/>
         </w:rPr>
-        <w:t>Unreal 4</w:t>
+        <w:t xml:space="preserve">Engine </w:t>
+      </w:r>
+      <w:r>
+        <w:rPr>
+          <w:i/>
+        </w:rPr>
+        <w:t>4</w:t>
       </w:r>
     </w:p>
     <w:p>
@@ -177,9 +210,109 @@
         <w:pStyle w:val="Heading3"/>
       </w:pPr>
       <w:bookmarkStart w:id="3" w:name="senior-core-tech-programmer---splash-dam"/>
-      <w:bookmarkStart w:id="4" w:name="_GoBack"/>
       <w:bookmarkEnd w:id="3"/>
-      <w:bookmarkEnd w:id="4"/>
+      <w:r>
+        <w:t>Open Source Author</w:t>
+      </w:r>
+      <w:r>
+        <w:t xml:space="preserve"> </w:t>
+      </w:r>
+      <w:r>
+        <w:t>/</w:t>
+      </w:r>
+      <w:r>
+        <w:t xml:space="preserve"> 2015 </w:t>
+      </w:r>
+      <w:r>
+        <w:t>–</w:t>
+      </w:r>
+      <w:r>
+        <w:t xml:space="preserve"> present</w:t>
+      </w:r>
+    </w:p>
+    <w:p>
+      <w:pPr>
+        <w:pStyle w:val="BodyText"/>
+      </w:pPr>
+      <w:r>
+        <w:rPr>
+          <w:b/>
+        </w:rPr>
+        <w:t>github.com/</w:t>
+      </w:r>
+      <w:proofErr w:type="spellStart"/>
+      <w:r>
+        <w:rPr>
+          <w:b/>
+        </w:rPr>
+        <w:t>valentingalea</w:t>
+      </w:r>
+      <w:proofErr w:type="spellEnd"/>
+      <w:r>
+        <w:rPr>
+          <w:b/>
+        </w:rPr>
+        <w:t>/</w:t>
+      </w:r>
+      <w:proofErr w:type="spellStart"/>
+      <w:r>
+        <w:rPr>
+          <w:b/>
+        </w:rPr>
+        <w:t>shaderbox</w:t>
+      </w:r>
+      <w:proofErr w:type="spellEnd"/>
+      <w:r>
+        <w:rPr>
+          <w:b/>
+        </w:rPr>
+        <w:t xml:space="preserve"> </w:t>
+      </w:r>
+      <w:r>
+        <w:t>– C++, GLSL, HLSL</w:t>
+      </w:r>
+    </w:p>
+    <w:p>
+      <w:pPr>
+        <w:pStyle w:val="Compact"/>
+        <w:numPr>
+          <w:ilvl w:val="0"/>
+          <w:numId w:val="20"/>
+        </w:numPr>
+      </w:pPr>
+      <w:proofErr w:type="spellStart"/>
+      <w:r>
+        <w:t>raytrace</w:t>
+      </w:r>
+      <w:proofErr w:type="spellEnd"/>
+      <w:r>
+        <w:t xml:space="preserve"> and </w:t>
+      </w:r>
+      <w:proofErr w:type="spellStart"/>
+      <w:r>
+        <w:t>raymarching</w:t>
+      </w:r>
+      <w:proofErr w:type="spellEnd"/>
+      <w:r>
+        <w:t xml:space="preserve"> library, signed distance fields modeling </w:t>
+      </w:r>
+    </w:p>
+    <w:p>
+      <w:pPr>
+        <w:pStyle w:val="Compact"/>
+        <w:numPr>
+          <w:ilvl w:val="0"/>
+          <w:numId w:val="20"/>
+        </w:numPr>
+      </w:pPr>
+      <w:r>
+        <w:t>procedural terrain generation, volumetric effects</w:t>
+      </w:r>
+    </w:p>
+    <w:p>
+      <w:pPr>
+        <w:pStyle w:val="Heading3"/>
+      </w:pPr>
       <w:r>
         <w:t xml:space="preserve">Senior Core-Tech Programmer - </w:t>
       </w:r>
@@ -196,15 +329,73 @@
     <w:p>
       <w:pPr>
         <w:pStyle w:val="FirstParagraph"/>
+        <w:numPr>
+          <w:ilvl w:val="0"/>
+          <w:numId w:val="21"/>
+        </w:numPr>
+      </w:pPr>
+      <w:r>
+        <w:t>prepared and presented internal talk series “C++11/14 for game development”</w:t>
+      </w:r>
+    </w:p>
+    <w:p>
+      <w:pPr>
+        <w:pStyle w:val="FirstParagraph"/>
       </w:pPr>
       <w:r>
         <w:rPr>
           <w:b/>
         </w:rPr>
-        <w:t>Gears Of War Ultimate Edition</w:t>
+        <w:t xml:space="preserve">Gears of War 4 </w:t>
+      </w:r>
+      <w:r>
+        <w:t>– Xbox One</w:t>
+      </w:r>
+    </w:p>
+    <w:p>
+      <w:pPr>
+        <w:pStyle w:val="Compact"/>
+        <w:numPr>
+          <w:ilvl w:val="0"/>
+          <w:numId w:val="19"/>
+        </w:numPr>
+      </w:pPr>
+      <w:r>
+        <w:t>Involved with core tech and low-level systems</w:t>
+      </w:r>
+      <w:r>
+        <w:t xml:space="preserve"> &lt;ongoing confidential development&gt;</w:t>
+      </w:r>
+    </w:p>
+    <w:p>
+      <w:pPr>
+        <w:pStyle w:val="FirstParagraph"/>
+      </w:pPr>
+      <w:r>
+        <w:rPr>
+          <w:b/>
+        </w:rPr>
+        <w:t xml:space="preserve">Gears </w:t>
+      </w:r>
+      <w:proofErr w:type="gramStart"/>
+      <w:r>
+        <w:rPr>
+          <w:b/>
+        </w:rPr>
+        <w:t>Of</w:t>
+      </w:r>
+      <w:proofErr w:type="gramEnd"/>
+      <w:r>
+        <w:rPr>
+          <w:b/>
+        </w:rPr>
+        <w:t xml:space="preserve"> War Ultimate Edition</w:t>
       </w:r>
       <w:r>
         <w:t xml:space="preserve"> - Xbox One</w:t>
+      </w:r>
+      <w:r>
+        <w:t>, Windows 10</w:t>
       </w:r>
     </w:p>
     <w:p>
@@ -216,7 +407,7 @@
         </w:numPr>
       </w:pPr>
       <w:r>
-        <w:t>VFX and Tech Art support: particle systems, editor enhancements</w:t>
+        <w:t>ported to the new UWP Microsoft platform</w:t>
       </w:r>
     </w:p>
     <w:p>
@@ -228,7 +419,7 @@
         </w:numPr>
       </w:pPr>
       <w:r>
-        <w:t>implemented GPU rain and weather system</w:t>
+        <w:t>VFX and Tech Art support: particle systems, editor enhancements</w:t>
       </w:r>
     </w:p>
     <w:p>
@@ -240,8 +431,10 @@
         </w:numPr>
       </w:pPr>
       <w:r>
-        <w:t>assisted with the "stitching tool" for mesh instancing</w:t>
-      </w:r>
+        <w:t>implemented GPU rain and weather system</w:t>
+      </w:r>
+      <w:bookmarkStart w:id="4" w:name="_GoBack"/>
+      <w:bookmarkEnd w:id="4"/>
     </w:p>
     <w:p>
       <w:pPr>
@@ -252,6 +445,18 @@
         </w:numPr>
       </w:pPr>
       <w:r>
+        <w:t>assisted with the "stitching tool" for mesh instancing</w:t>
+      </w:r>
+    </w:p>
+    <w:p>
+      <w:pPr>
+        <w:pStyle w:val="Compact"/>
+        <w:numPr>
+          <w:ilvl w:val="0"/>
+          <w:numId w:val="4"/>
+        </w:numPr>
+      </w:pPr>
+      <w:r>
         <w:t>ownership of the memory system of Unreal Engine 3: optimisations, tracking and custom tools</w:t>
       </w:r>
     </w:p>
@@ -331,6 +536,7 @@
       <w:bookmarkStart w:id="6" w:name="technical-director---gambit-software-jan"/>
       <w:bookmarkEnd w:id="6"/>
       <w:r>
+        <w:lastRenderedPageBreak/>
         <w:t xml:space="preserve">Technical Director - </w:t>
       </w:r>
       <w:r>
@@ -353,66 +559,6 @@
     </w:p>
     <w:p>
       <w:pPr>
-        <w:pStyle w:val="Compact"/>
-        <w:numPr>
-          <w:ilvl w:val="0"/>
-          <w:numId w:val="6"/>
-        </w:numPr>
-      </w:pPr>
-      <w:r>
-        <w:t>helped running it from day 1, being involved in all everyday tasks from technical to managerial</w:t>
-      </w:r>
-    </w:p>
-    <w:p>
-      <w:pPr>
-        <w:pStyle w:val="Compact"/>
-        <w:numPr>
-          <w:ilvl w:val="0"/>
-          <w:numId w:val="6"/>
-        </w:numPr>
-      </w:pPr>
-      <w:r>
-        <w:t xml:space="preserve">a casino purposed </w:t>
-      </w:r>
-      <w:r>
-        <w:rPr>
-          <w:b/>
-        </w:rPr>
-        <w:t>Horse Racing</w:t>
-      </w:r>
-      <w:r>
-        <w:t xml:space="preserve"> game, 2D/3D PC simulation</w:t>
-      </w:r>
-    </w:p>
-    <w:p>
-      <w:pPr>
-        <w:pStyle w:val="Compact"/>
-        <w:numPr>
-          <w:ilvl w:val="0"/>
-          <w:numId w:val="6"/>
-        </w:numPr>
-      </w:pPr>
-      <w:r>
-        <w:t xml:space="preserve">contract work for </w:t>
-      </w:r>
-      <w:r>
-        <w:rPr>
-          <w:b/>
-        </w:rPr>
-        <w:t>Goom Radio</w:t>
-      </w:r>
-      <w:r>
-        <w:t xml:space="preserve">, France, and for </w:t>
-      </w:r>
-      <w:r>
-        <w:rPr>
-          <w:b/>
-        </w:rPr>
-        <w:t>Coca-Cola Hellenic</w:t>
-      </w:r>
-    </w:p>
-    <w:p>
-      <w:pPr>
         <w:pStyle w:val="Heading3"/>
       </w:pPr>
       <w:bookmarkStart w:id="7" w:name="senior-programmer---gameloft-september-2"/>
@@ -420,12 +566,14 @@
       <w:r>
         <w:t xml:space="preserve">Senior Programmer - </w:t>
       </w:r>
+      <w:proofErr w:type="spellStart"/>
       <w:r>
         <w:rPr>
           <w:i/>
         </w:rPr>
         <w:t>Gameloft</w:t>
       </w:r>
+      <w:proofErr w:type="spellEnd"/>
       <w:r>
         <w:t xml:space="preserve"> / September 2009 - January 2011</w:t>
       </w:r>
@@ -477,7 +625,6 @@
         </w:numPr>
       </w:pPr>
       <w:r>
-        <w:lastRenderedPageBreak/>
         <w:t>world editor enhancements</w:t>
       </w:r>
     </w:p>
@@ -601,7 +748,37 @@
         <w:t>Shopping Dash</w:t>
       </w:r>
       <w:r>
-        <w:t xml:space="preserve"> - PC, 2D casual strategy and time management</w:t>
+        <w:rPr>
+          <w:b/>
+        </w:rPr>
+        <w:t xml:space="preserve">, </w:t>
+      </w:r>
+      <w:r>
+        <w:rPr>
+          <w:b/>
+        </w:rPr>
+        <w:t>The Da Vinci Code</w:t>
+      </w:r>
+      <w:r>
+        <w:rPr>
+          <w:b/>
+        </w:rPr>
+        <w:t xml:space="preserve">, </w:t>
+      </w:r>
+      <w:r>
+        <w:rPr>
+          <w:b/>
+        </w:rPr>
+        <w:t>Bewitched</w:t>
+      </w:r>
+      <w:r>
+        <w:t xml:space="preserve"> - PC, </w:t>
+      </w:r>
+      <w:r>
+        <w:t xml:space="preserve">match-3, </w:t>
+      </w:r>
+      <w:r>
+        <w:t>2D casual strategy</w:t>
       </w:r>
     </w:p>
     <w:p>
@@ -612,22 +789,13 @@
           <w:numId w:val="11"/>
         </w:numPr>
       </w:pPr>
-      <w:r>
-        <w:t>acting as team lead and worked on the gameplay, AI, map editor and scripting.</w:t>
-      </w:r>
-    </w:p>
-    <w:p>
-      <w:pPr>
-        <w:pStyle w:val="FirstParagraph"/>
-      </w:pPr>
-      <w:r>
-        <w:rPr>
-          <w:b/>
-        </w:rPr>
-        <w:t>The Da Vinci Code</w:t>
-      </w:r>
-      <w:r>
-        <w:t xml:space="preserve"> - PC, 2D/3D adventure, match-3</w:t>
+      <w:proofErr w:type="gramStart"/>
+      <w:r>
+        <w:t>acting</w:t>
+      </w:r>
+      <w:proofErr w:type="gramEnd"/>
+      <w:r>
+        <w:t xml:space="preserve"> as team lead and worked on the gameplay, AI, map editor and scripting.</w:t>
       </w:r>
     </w:p>
     <w:p>
@@ -638,22 +806,13 @@
           <w:numId w:val="12"/>
         </w:numPr>
       </w:pPr>
-      <w:r>
-        <w:t>responsible of converting it from OpenGL to DirectX.</w:t>
-      </w:r>
-    </w:p>
-    <w:p>
-      <w:pPr>
-        <w:pStyle w:val="FirstParagraph"/>
-      </w:pPr>
-      <w:r>
-        <w:rPr>
-          <w:b/>
-        </w:rPr>
-        <w:t>Bewitched</w:t>
-      </w:r>
-      <w:r>
-        <w:t xml:space="preserve"> - PC, 2D adventure, match-3</w:t>
+      <w:proofErr w:type="gramStart"/>
+      <w:r>
+        <w:t>responsible</w:t>
+      </w:r>
+      <w:proofErr w:type="gramEnd"/>
+      <w:r>
+        <w:t xml:space="preserve"> of converting it from OpenGL to DirectX.</w:t>
       </w:r>
     </w:p>
     <w:p>
@@ -766,22 +925,19 @@
     </w:p>
     <w:p>
       <w:pPr>
-        <w:pStyle w:val="FirstParagraph"/>
-      </w:pPr>
-      <w:r>
-        <w:t>Freelance work on a total-conversion of Quake 3 Arena for IMU Studios in Canada.</w:t>
-      </w:r>
-    </w:p>
-    <w:p>
-      <w:pPr>
         <w:pStyle w:val="Compact"/>
         <w:numPr>
           <w:ilvl w:val="0"/>
           <w:numId w:val="16"/>
         </w:numPr>
       </w:pPr>
-      <w:r>
-        <w:t>integrating new engine features like inventory and different powerups items.</w:t>
+      <w:proofErr w:type="gramStart"/>
+      <w:r>
+        <w:t>integrating</w:t>
+      </w:r>
+      <w:proofErr w:type="gramEnd"/>
+      <w:r>
+        <w:t xml:space="preserve"> new engine features like inventory and different powerups items.</w:t>
       </w:r>
     </w:p>
     <w:p>
@@ -796,66 +952,8 @@
         <w:t>keeping in touch and planning with the other members of the team via IRC.</w:t>
       </w:r>
     </w:p>
-    <w:p>
-      <w:pPr>
-        <w:pStyle w:val="Heading3"/>
-      </w:pPr>
-      <w:bookmarkStart w:id="11" w:name="personal-projects---open-source"/>
-      <w:bookmarkEnd w:id="11"/>
-      <w:r>
-        <w:t>Personal Projects - Open Source</w:t>
-      </w:r>
-    </w:p>
-    <w:p>
-      <w:pPr>
-        <w:pStyle w:val="FirstParagraph"/>
-      </w:pPr>
-      <w:hyperlink r:id="rId10">
-        <w:r>
-          <w:rPr>
-            <w:rStyle w:val="Hyperlink"/>
-          </w:rPr>
-          <w:t>/shaderbox</w:t>
-        </w:r>
-      </w:hyperlink>
-      <w:r>
-        <w:t xml:space="preserve"> - Advanced shader effects, experiments with raytracing and raymarching</w:t>
-      </w:r>
-    </w:p>
-    <w:p>
-      <w:pPr>
-        <w:pStyle w:val="BodyText"/>
-      </w:pPr>
-      <w:hyperlink r:id="rId11">
-        <w:r>
-          <w:rPr>
-            <w:rStyle w:val="Hyperlink"/>
-          </w:rPr>
-          <w:t>/android-3d-engine</w:t>
-        </w:r>
-      </w:hyperlink>
-      <w:r>
-        <w:t xml:space="preserve"> - 3D engine tech study for Android devices</w:t>
-      </w:r>
-    </w:p>
-    <w:p>
-      <w:pPr>
-        <w:pStyle w:val="BodyText"/>
-      </w:pPr>
-      <w:hyperlink r:id="rId12">
-        <w:r>
-          <w:rPr>
-            <w:rStyle w:val="Hyperlink"/>
-          </w:rPr>
-          <w:t>/newpas</w:t>
-        </w:r>
-      </w:hyperlink>
-      <w:r>
-        <w:t xml:space="preserve"> - Scripting language (Pascal) experiments: full compiler, VM, game integration</w:t>
-      </w:r>
-    </w:p>
     <w:sectPr>
-      <w:footerReference w:type="default" r:id="rId13"/>
+      <w:footerReference w:type="default" r:id="rId10"/>
       <w:pgSz w:w="12240" w:h="15840"/>
       <w:pgMar w:top="1440" w:right="1440" w:bottom="1440" w:left="1440" w:header="720" w:footer="720" w:gutter="0"/>
       <w:cols w:space="720"/>
@@ -1198,6 +1296,345 @@
     </w:lvl>
   </w:abstractNum>
   <w:abstractNum w:abstractNumId="2">
+    <w:nsid w:val="0D1F1E45"/>
+    <w:multiLevelType w:val="hybridMultilevel"/>
+    <w:tmpl w:val="CDC0D920"/>
+    <w:lvl w:ilvl="0" w:tplc="04090001">
+      <w:start w:val="1"/>
+      <w:numFmt w:val="bullet"/>
+      <w:lvlText w:val=""/>
+      <w:lvlJc w:val="left"/>
+      <w:pPr>
+        <w:ind w:left="720" w:hanging="360"/>
+      </w:pPr>
+      <w:rPr>
+        <w:rFonts w:ascii="Symbol" w:hAnsi="Symbol" w:hint="default"/>
+      </w:rPr>
+    </w:lvl>
+    <w:lvl w:ilvl="1" w:tplc="04090003" w:tentative="1">
+      <w:start w:val="1"/>
+      <w:numFmt w:val="bullet"/>
+      <w:lvlText w:val="o"/>
+      <w:lvlJc w:val="left"/>
+      <w:pPr>
+        <w:ind w:left="1440" w:hanging="360"/>
+      </w:pPr>
+      <w:rPr>
+        <w:rFonts w:ascii="Courier New" w:hAnsi="Courier New" w:cs="Courier New" w:hint="default"/>
+      </w:rPr>
+    </w:lvl>
+    <w:lvl w:ilvl="2" w:tplc="04090005" w:tentative="1">
+      <w:start w:val="1"/>
+      <w:numFmt w:val="bullet"/>
+      <w:lvlText w:val=""/>
+      <w:lvlJc w:val="left"/>
+      <w:pPr>
+        <w:ind w:left="2160" w:hanging="360"/>
+      </w:pPr>
+      <w:rPr>
+        <w:rFonts w:ascii="Wingdings" w:hAnsi="Wingdings" w:hint="default"/>
+      </w:rPr>
+    </w:lvl>
+    <w:lvl w:ilvl="3" w:tplc="04090001" w:tentative="1">
+      <w:start w:val="1"/>
+      <w:numFmt w:val="bullet"/>
+      <w:lvlText w:val=""/>
+      <w:lvlJc w:val="left"/>
+      <w:pPr>
+        <w:ind w:left="2880" w:hanging="360"/>
+      </w:pPr>
+      <w:rPr>
+        <w:rFonts w:ascii="Symbol" w:hAnsi="Symbol" w:hint="default"/>
+      </w:rPr>
+    </w:lvl>
+    <w:lvl w:ilvl="4" w:tplc="04090003" w:tentative="1">
+      <w:start w:val="1"/>
+      <w:numFmt w:val="bullet"/>
+      <w:lvlText w:val="o"/>
+      <w:lvlJc w:val="left"/>
+      <w:pPr>
+        <w:ind w:left="3600" w:hanging="360"/>
+      </w:pPr>
+      <w:rPr>
+        <w:rFonts w:ascii="Courier New" w:hAnsi="Courier New" w:cs="Courier New" w:hint="default"/>
+      </w:rPr>
+    </w:lvl>
+    <w:lvl w:ilvl="5" w:tplc="04090005" w:tentative="1">
+      <w:start w:val="1"/>
+      <w:numFmt w:val="bullet"/>
+      <w:lvlText w:val=""/>
+      <w:lvlJc w:val="left"/>
+      <w:pPr>
+        <w:ind w:left="4320" w:hanging="360"/>
+      </w:pPr>
+      <w:rPr>
+        <w:rFonts w:ascii="Wingdings" w:hAnsi="Wingdings" w:hint="default"/>
+      </w:rPr>
+    </w:lvl>
+    <w:lvl w:ilvl="6" w:tplc="04090001" w:tentative="1">
+      <w:start w:val="1"/>
+      <w:numFmt w:val="bullet"/>
+      <w:lvlText w:val=""/>
+      <w:lvlJc w:val="left"/>
+      <w:pPr>
+        <w:ind w:left="5040" w:hanging="360"/>
+      </w:pPr>
+      <w:rPr>
+        <w:rFonts w:ascii="Symbol" w:hAnsi="Symbol" w:hint="default"/>
+      </w:rPr>
+    </w:lvl>
+    <w:lvl w:ilvl="7" w:tplc="04090003" w:tentative="1">
+      <w:start w:val="1"/>
+      <w:numFmt w:val="bullet"/>
+      <w:lvlText w:val="o"/>
+      <w:lvlJc w:val="left"/>
+      <w:pPr>
+        <w:ind w:left="5760" w:hanging="360"/>
+      </w:pPr>
+      <w:rPr>
+        <w:rFonts w:ascii="Courier New" w:hAnsi="Courier New" w:cs="Courier New" w:hint="default"/>
+      </w:rPr>
+    </w:lvl>
+    <w:lvl w:ilvl="8" w:tplc="04090005" w:tentative="1">
+      <w:start w:val="1"/>
+      <w:numFmt w:val="bullet"/>
+      <w:lvlText w:val=""/>
+      <w:lvlJc w:val="left"/>
+      <w:pPr>
+        <w:ind w:left="6480" w:hanging="360"/>
+      </w:pPr>
+      <w:rPr>
+        <w:rFonts w:ascii="Wingdings" w:hAnsi="Wingdings" w:hint="default"/>
+      </w:rPr>
+    </w:lvl>
+  </w:abstractNum>
+  <w:abstractNum w:abstractNumId="3">
+    <w:nsid w:val="0DA65BA8"/>
+    <w:multiLevelType w:val="hybridMultilevel"/>
+    <w:tmpl w:val="11403F02"/>
+    <w:lvl w:ilvl="0" w:tplc="7AAA2DB6">
+      <w:start w:val="1"/>
+      <w:numFmt w:val="bullet"/>
+      <w:lvlText w:val="+"/>
+      <w:lvlJc w:val="left"/>
+      <w:pPr>
+        <w:ind w:left="360" w:hanging="360"/>
+      </w:pPr>
+      <w:rPr>
+        <w:rFonts w:ascii="Times New Roman" w:hAnsi="Times New Roman" w:cs="Times New Roman" w:hint="default"/>
+      </w:rPr>
+    </w:lvl>
+    <w:lvl w:ilvl="1" w:tplc="04090003" w:tentative="1">
+      <w:start w:val="1"/>
+      <w:numFmt w:val="bullet"/>
+      <w:lvlText w:val="o"/>
+      <w:lvlJc w:val="left"/>
+      <w:pPr>
+        <w:ind w:left="1080" w:hanging="360"/>
+      </w:pPr>
+      <w:rPr>
+        <w:rFonts w:ascii="Courier New" w:hAnsi="Courier New" w:cs="Courier New" w:hint="default"/>
+      </w:rPr>
+    </w:lvl>
+    <w:lvl w:ilvl="2" w:tplc="04090005" w:tentative="1">
+      <w:start w:val="1"/>
+      <w:numFmt w:val="bullet"/>
+      <w:lvlText w:val=""/>
+      <w:lvlJc w:val="left"/>
+      <w:pPr>
+        <w:ind w:left="1800" w:hanging="360"/>
+      </w:pPr>
+      <w:rPr>
+        <w:rFonts w:ascii="Wingdings" w:hAnsi="Wingdings" w:hint="default"/>
+      </w:rPr>
+    </w:lvl>
+    <w:lvl w:ilvl="3" w:tplc="04090001" w:tentative="1">
+      <w:start w:val="1"/>
+      <w:numFmt w:val="bullet"/>
+      <w:lvlText w:val=""/>
+      <w:lvlJc w:val="left"/>
+      <w:pPr>
+        <w:ind w:left="2520" w:hanging="360"/>
+      </w:pPr>
+      <w:rPr>
+        <w:rFonts w:ascii="Symbol" w:hAnsi="Symbol" w:hint="default"/>
+      </w:rPr>
+    </w:lvl>
+    <w:lvl w:ilvl="4" w:tplc="04090003" w:tentative="1">
+      <w:start w:val="1"/>
+      <w:numFmt w:val="bullet"/>
+      <w:lvlText w:val="o"/>
+      <w:lvlJc w:val="left"/>
+      <w:pPr>
+        <w:ind w:left="3240" w:hanging="360"/>
+      </w:pPr>
+      <w:rPr>
+        <w:rFonts w:ascii="Courier New" w:hAnsi="Courier New" w:cs="Courier New" w:hint="default"/>
+      </w:rPr>
+    </w:lvl>
+    <w:lvl w:ilvl="5" w:tplc="04090005" w:tentative="1">
+      <w:start w:val="1"/>
+      <w:numFmt w:val="bullet"/>
+      <w:lvlText w:val=""/>
+      <w:lvlJc w:val="left"/>
+      <w:pPr>
+        <w:ind w:left="3960" w:hanging="360"/>
+      </w:pPr>
+      <w:rPr>
+        <w:rFonts w:ascii="Wingdings" w:hAnsi="Wingdings" w:hint="default"/>
+      </w:rPr>
+    </w:lvl>
+    <w:lvl w:ilvl="6" w:tplc="04090001" w:tentative="1">
+      <w:start w:val="1"/>
+      <w:numFmt w:val="bullet"/>
+      <w:lvlText w:val=""/>
+      <w:lvlJc w:val="left"/>
+      <w:pPr>
+        <w:ind w:left="4680" w:hanging="360"/>
+      </w:pPr>
+      <w:rPr>
+        <w:rFonts w:ascii="Symbol" w:hAnsi="Symbol" w:hint="default"/>
+      </w:rPr>
+    </w:lvl>
+    <w:lvl w:ilvl="7" w:tplc="04090003" w:tentative="1">
+      <w:start w:val="1"/>
+      <w:numFmt w:val="bullet"/>
+      <w:lvlText w:val="o"/>
+      <w:lvlJc w:val="left"/>
+      <w:pPr>
+        <w:ind w:left="5400" w:hanging="360"/>
+      </w:pPr>
+      <w:rPr>
+        <w:rFonts w:ascii="Courier New" w:hAnsi="Courier New" w:cs="Courier New" w:hint="default"/>
+      </w:rPr>
+    </w:lvl>
+    <w:lvl w:ilvl="8" w:tplc="04090005" w:tentative="1">
+      <w:start w:val="1"/>
+      <w:numFmt w:val="bullet"/>
+      <w:lvlText w:val=""/>
+      <w:lvlJc w:val="left"/>
+      <w:pPr>
+        <w:ind w:left="6120" w:hanging="360"/>
+      </w:pPr>
+      <w:rPr>
+        <w:rFonts w:ascii="Wingdings" w:hAnsi="Wingdings" w:hint="default"/>
+      </w:rPr>
+    </w:lvl>
+  </w:abstractNum>
+  <w:abstractNum w:abstractNumId="4">
+    <w:nsid w:val="135F6851"/>
+    <w:multiLevelType w:val="hybridMultilevel"/>
+    <w:tmpl w:val="7D4AF31C"/>
+    <w:lvl w:ilvl="0" w:tplc="7AAA2DB6">
+      <w:start w:val="1"/>
+      <w:numFmt w:val="bullet"/>
+      <w:lvlText w:val="+"/>
+      <w:lvlJc w:val="left"/>
+      <w:pPr>
+        <w:ind w:left="360" w:hanging="360"/>
+      </w:pPr>
+      <w:rPr>
+        <w:rFonts w:ascii="Times New Roman" w:hAnsi="Times New Roman" w:cs="Times New Roman" w:hint="default"/>
+      </w:rPr>
+    </w:lvl>
+    <w:lvl w:ilvl="1" w:tplc="04090003" w:tentative="1">
+      <w:start w:val="1"/>
+      <w:numFmt w:val="bullet"/>
+      <w:lvlText w:val="o"/>
+      <w:lvlJc w:val="left"/>
+      <w:pPr>
+        <w:ind w:left="1080" w:hanging="360"/>
+      </w:pPr>
+      <w:rPr>
+        <w:rFonts w:ascii="Courier New" w:hAnsi="Courier New" w:cs="Courier New" w:hint="default"/>
+      </w:rPr>
+    </w:lvl>
+    <w:lvl w:ilvl="2" w:tplc="04090005" w:tentative="1">
+      <w:start w:val="1"/>
+      <w:numFmt w:val="bullet"/>
+      <w:lvlText w:val=""/>
+      <w:lvlJc w:val="left"/>
+      <w:pPr>
+        <w:ind w:left="1800" w:hanging="360"/>
+      </w:pPr>
+      <w:rPr>
+        <w:rFonts w:ascii="Wingdings" w:hAnsi="Wingdings" w:hint="default"/>
+      </w:rPr>
+    </w:lvl>
+    <w:lvl w:ilvl="3" w:tplc="04090001" w:tentative="1">
+      <w:start w:val="1"/>
+      <w:numFmt w:val="bullet"/>
+      <w:lvlText w:val=""/>
+      <w:lvlJc w:val="left"/>
+      <w:pPr>
+        <w:ind w:left="2520" w:hanging="360"/>
+      </w:pPr>
+      <w:rPr>
+        <w:rFonts w:ascii="Symbol" w:hAnsi="Symbol" w:hint="default"/>
+      </w:rPr>
+    </w:lvl>
+    <w:lvl w:ilvl="4" w:tplc="04090003" w:tentative="1">
+      <w:start w:val="1"/>
+      <w:numFmt w:val="bullet"/>
+      <w:lvlText w:val="o"/>
+      <w:lvlJc w:val="left"/>
+      <w:pPr>
+        <w:ind w:left="3240" w:hanging="360"/>
+      </w:pPr>
+      <w:rPr>
+        <w:rFonts w:ascii="Courier New" w:hAnsi="Courier New" w:cs="Courier New" w:hint="default"/>
+      </w:rPr>
+    </w:lvl>
+    <w:lvl w:ilvl="5" w:tplc="04090005" w:tentative="1">
+      <w:start w:val="1"/>
+      <w:numFmt w:val="bullet"/>
+      <w:lvlText w:val=""/>
+      <w:lvlJc w:val="left"/>
+      <w:pPr>
+        <w:ind w:left="3960" w:hanging="360"/>
+      </w:pPr>
+      <w:rPr>
+        <w:rFonts w:ascii="Wingdings" w:hAnsi="Wingdings" w:hint="default"/>
+      </w:rPr>
+    </w:lvl>
+    <w:lvl w:ilvl="6" w:tplc="04090001" w:tentative="1">
+      <w:start w:val="1"/>
+      <w:numFmt w:val="bullet"/>
+      <w:lvlText w:val=""/>
+      <w:lvlJc w:val="left"/>
+      <w:pPr>
+        <w:ind w:left="4680" w:hanging="360"/>
+      </w:pPr>
+      <w:rPr>
+        <w:rFonts w:ascii="Symbol" w:hAnsi="Symbol" w:hint="default"/>
+      </w:rPr>
+    </w:lvl>
+    <w:lvl w:ilvl="7" w:tplc="04090003" w:tentative="1">
+      <w:start w:val="1"/>
+      <w:numFmt w:val="bullet"/>
+      <w:lvlText w:val="o"/>
+      <w:lvlJc w:val="left"/>
+      <w:pPr>
+        <w:ind w:left="5400" w:hanging="360"/>
+      </w:pPr>
+      <w:rPr>
+        <w:rFonts w:ascii="Courier New" w:hAnsi="Courier New" w:cs="Courier New" w:hint="default"/>
+      </w:rPr>
+    </w:lvl>
+    <w:lvl w:ilvl="8" w:tplc="04090005" w:tentative="1">
+      <w:start w:val="1"/>
+      <w:numFmt w:val="bullet"/>
+      <w:lvlText w:val=""/>
+      <w:lvlJc w:val="left"/>
+      <w:pPr>
+        <w:ind w:left="6120" w:hanging="360"/>
+      </w:pPr>
+      <w:rPr>
+        <w:rFonts w:ascii="Wingdings" w:hAnsi="Wingdings" w:hint="default"/>
+      </w:rPr>
+    </w:lvl>
+  </w:abstractNum>
+  <w:abstractNum w:abstractNumId="5">
     <w:nsid w:val="2CE89729"/>
     <w:multiLevelType w:val="multilevel"/>
     <w:tmpl w:val="8C98096A"/>
@@ -1319,6 +1756,232 @@
       </w:pPr>
       <w:rPr>
         <w:rFonts w:hint="default"/>
+      </w:rPr>
+    </w:lvl>
+  </w:abstractNum>
+  <w:abstractNum w:abstractNumId="6">
+    <w:nsid w:val="36DC46F9"/>
+    <w:multiLevelType w:val="hybridMultilevel"/>
+    <w:tmpl w:val="E4727B34"/>
+    <w:lvl w:ilvl="0" w:tplc="7AAA2DB6">
+      <w:start w:val="1"/>
+      <w:numFmt w:val="bullet"/>
+      <w:lvlText w:val="+"/>
+      <w:lvlJc w:val="left"/>
+      <w:pPr>
+        <w:ind w:left="360" w:hanging="360"/>
+      </w:pPr>
+      <w:rPr>
+        <w:rFonts w:ascii="Times New Roman" w:hAnsi="Times New Roman" w:cs="Times New Roman" w:hint="default"/>
+      </w:rPr>
+    </w:lvl>
+    <w:lvl w:ilvl="1" w:tplc="04090003" w:tentative="1">
+      <w:start w:val="1"/>
+      <w:numFmt w:val="bullet"/>
+      <w:lvlText w:val="o"/>
+      <w:lvlJc w:val="left"/>
+      <w:pPr>
+        <w:ind w:left="1080" w:hanging="360"/>
+      </w:pPr>
+      <w:rPr>
+        <w:rFonts w:ascii="Courier New" w:hAnsi="Courier New" w:cs="Courier New" w:hint="default"/>
+      </w:rPr>
+    </w:lvl>
+    <w:lvl w:ilvl="2" w:tplc="04090005" w:tentative="1">
+      <w:start w:val="1"/>
+      <w:numFmt w:val="bullet"/>
+      <w:lvlText w:val=""/>
+      <w:lvlJc w:val="left"/>
+      <w:pPr>
+        <w:ind w:left="1800" w:hanging="360"/>
+      </w:pPr>
+      <w:rPr>
+        <w:rFonts w:ascii="Wingdings" w:hAnsi="Wingdings" w:hint="default"/>
+      </w:rPr>
+    </w:lvl>
+    <w:lvl w:ilvl="3" w:tplc="04090001" w:tentative="1">
+      <w:start w:val="1"/>
+      <w:numFmt w:val="bullet"/>
+      <w:lvlText w:val=""/>
+      <w:lvlJc w:val="left"/>
+      <w:pPr>
+        <w:ind w:left="2520" w:hanging="360"/>
+      </w:pPr>
+      <w:rPr>
+        <w:rFonts w:ascii="Symbol" w:hAnsi="Symbol" w:hint="default"/>
+      </w:rPr>
+    </w:lvl>
+    <w:lvl w:ilvl="4" w:tplc="04090003" w:tentative="1">
+      <w:start w:val="1"/>
+      <w:numFmt w:val="bullet"/>
+      <w:lvlText w:val="o"/>
+      <w:lvlJc w:val="left"/>
+      <w:pPr>
+        <w:ind w:left="3240" w:hanging="360"/>
+      </w:pPr>
+      <w:rPr>
+        <w:rFonts w:ascii="Courier New" w:hAnsi="Courier New" w:cs="Courier New" w:hint="default"/>
+      </w:rPr>
+    </w:lvl>
+    <w:lvl w:ilvl="5" w:tplc="04090005" w:tentative="1">
+      <w:start w:val="1"/>
+      <w:numFmt w:val="bullet"/>
+      <w:lvlText w:val=""/>
+      <w:lvlJc w:val="left"/>
+      <w:pPr>
+        <w:ind w:left="3960" w:hanging="360"/>
+      </w:pPr>
+      <w:rPr>
+        <w:rFonts w:ascii="Wingdings" w:hAnsi="Wingdings" w:hint="default"/>
+      </w:rPr>
+    </w:lvl>
+    <w:lvl w:ilvl="6" w:tplc="04090001" w:tentative="1">
+      <w:start w:val="1"/>
+      <w:numFmt w:val="bullet"/>
+      <w:lvlText w:val=""/>
+      <w:lvlJc w:val="left"/>
+      <w:pPr>
+        <w:ind w:left="4680" w:hanging="360"/>
+      </w:pPr>
+      <w:rPr>
+        <w:rFonts w:ascii="Symbol" w:hAnsi="Symbol" w:hint="default"/>
+      </w:rPr>
+    </w:lvl>
+    <w:lvl w:ilvl="7" w:tplc="04090003" w:tentative="1">
+      <w:start w:val="1"/>
+      <w:numFmt w:val="bullet"/>
+      <w:lvlText w:val="o"/>
+      <w:lvlJc w:val="left"/>
+      <w:pPr>
+        <w:ind w:left="5400" w:hanging="360"/>
+      </w:pPr>
+      <w:rPr>
+        <w:rFonts w:ascii="Courier New" w:hAnsi="Courier New" w:cs="Courier New" w:hint="default"/>
+      </w:rPr>
+    </w:lvl>
+    <w:lvl w:ilvl="8" w:tplc="04090005" w:tentative="1">
+      <w:start w:val="1"/>
+      <w:numFmt w:val="bullet"/>
+      <w:lvlText w:val=""/>
+      <w:lvlJc w:val="left"/>
+      <w:pPr>
+        <w:ind w:left="6120" w:hanging="360"/>
+      </w:pPr>
+      <w:rPr>
+        <w:rFonts w:ascii="Wingdings" w:hAnsi="Wingdings" w:hint="default"/>
+      </w:rPr>
+    </w:lvl>
+  </w:abstractNum>
+  <w:abstractNum w:abstractNumId="7">
+    <w:nsid w:val="79627A52"/>
+    <w:multiLevelType w:val="hybridMultilevel"/>
+    <w:tmpl w:val="CD6E76AA"/>
+    <w:lvl w:ilvl="0" w:tplc="04090001">
+      <w:start w:val="1"/>
+      <w:numFmt w:val="bullet"/>
+      <w:lvlText w:val=""/>
+      <w:lvlJc w:val="left"/>
+      <w:pPr>
+        <w:ind w:left="720" w:hanging="360"/>
+      </w:pPr>
+      <w:rPr>
+        <w:rFonts w:ascii="Symbol" w:hAnsi="Symbol" w:hint="default"/>
+      </w:rPr>
+    </w:lvl>
+    <w:lvl w:ilvl="1" w:tplc="04090003" w:tentative="1">
+      <w:start w:val="1"/>
+      <w:numFmt w:val="bullet"/>
+      <w:lvlText w:val="o"/>
+      <w:lvlJc w:val="left"/>
+      <w:pPr>
+        <w:ind w:left="1440" w:hanging="360"/>
+      </w:pPr>
+      <w:rPr>
+        <w:rFonts w:ascii="Courier New" w:hAnsi="Courier New" w:cs="Courier New" w:hint="default"/>
+      </w:rPr>
+    </w:lvl>
+    <w:lvl w:ilvl="2" w:tplc="04090005" w:tentative="1">
+      <w:start w:val="1"/>
+      <w:numFmt w:val="bullet"/>
+      <w:lvlText w:val=""/>
+      <w:lvlJc w:val="left"/>
+      <w:pPr>
+        <w:ind w:left="2160" w:hanging="360"/>
+      </w:pPr>
+      <w:rPr>
+        <w:rFonts w:ascii="Wingdings" w:hAnsi="Wingdings" w:hint="default"/>
+      </w:rPr>
+    </w:lvl>
+    <w:lvl w:ilvl="3" w:tplc="04090001" w:tentative="1">
+      <w:start w:val="1"/>
+      <w:numFmt w:val="bullet"/>
+      <w:lvlText w:val=""/>
+      <w:lvlJc w:val="left"/>
+      <w:pPr>
+        <w:ind w:left="2880" w:hanging="360"/>
+      </w:pPr>
+      <w:rPr>
+        <w:rFonts w:ascii="Symbol" w:hAnsi="Symbol" w:hint="default"/>
+      </w:rPr>
+    </w:lvl>
+    <w:lvl w:ilvl="4" w:tplc="04090003" w:tentative="1">
+      <w:start w:val="1"/>
+      <w:numFmt w:val="bullet"/>
+      <w:lvlText w:val="o"/>
+      <w:lvlJc w:val="left"/>
+      <w:pPr>
+        <w:ind w:left="3600" w:hanging="360"/>
+      </w:pPr>
+      <w:rPr>
+        <w:rFonts w:ascii="Courier New" w:hAnsi="Courier New" w:cs="Courier New" w:hint="default"/>
+      </w:rPr>
+    </w:lvl>
+    <w:lvl w:ilvl="5" w:tplc="04090005" w:tentative="1">
+      <w:start w:val="1"/>
+      <w:numFmt w:val="bullet"/>
+      <w:lvlText w:val=""/>
+      <w:lvlJc w:val="left"/>
+      <w:pPr>
+        <w:ind w:left="4320" w:hanging="360"/>
+      </w:pPr>
+      <w:rPr>
+        <w:rFonts w:ascii="Wingdings" w:hAnsi="Wingdings" w:hint="default"/>
+      </w:rPr>
+    </w:lvl>
+    <w:lvl w:ilvl="6" w:tplc="04090001" w:tentative="1">
+      <w:start w:val="1"/>
+      <w:numFmt w:val="bullet"/>
+      <w:lvlText w:val=""/>
+      <w:lvlJc w:val="left"/>
+      <w:pPr>
+        <w:ind w:left="5040" w:hanging="360"/>
+      </w:pPr>
+      <w:rPr>
+        <w:rFonts w:ascii="Symbol" w:hAnsi="Symbol" w:hint="default"/>
+      </w:rPr>
+    </w:lvl>
+    <w:lvl w:ilvl="7" w:tplc="04090003" w:tentative="1">
+      <w:start w:val="1"/>
+      <w:numFmt w:val="bullet"/>
+      <w:lvlText w:val="o"/>
+      <w:lvlJc w:val="left"/>
+      <w:pPr>
+        <w:ind w:left="5760" w:hanging="360"/>
+      </w:pPr>
+      <w:rPr>
+        <w:rFonts w:ascii="Courier New" w:hAnsi="Courier New" w:cs="Courier New" w:hint="default"/>
+      </w:rPr>
+    </w:lvl>
+    <w:lvl w:ilvl="8" w:tplc="04090005" w:tentative="1">
+      <w:start w:val="1"/>
+      <w:numFmt w:val="bullet"/>
+      <w:lvlText w:val=""/>
+      <w:lvlJc w:val="left"/>
+      <w:pPr>
+        <w:ind w:left="6480" w:hanging="360"/>
+      </w:pPr>
+      <w:rPr>
+        <w:rFonts w:ascii="Wingdings" w:hAnsi="Wingdings" w:hint="default"/>
       </w:rPr>
     </w:lvl>
   </w:abstractNum>
@@ -1329,46 +1992,61 @@
     <w:abstractNumId w:val="0"/>
   </w:num>
   <w:num w:numId="3">
+    <w:abstractNumId w:val="5"/>
+  </w:num>
+  <w:num w:numId="4">
+    <w:abstractNumId w:val="5"/>
+  </w:num>
+  <w:num w:numId="5">
+    <w:abstractNumId w:val="5"/>
+  </w:num>
+  <w:num w:numId="6">
+    <w:abstractNumId w:val="5"/>
+  </w:num>
+  <w:num w:numId="7">
+    <w:abstractNumId w:val="5"/>
+  </w:num>
+  <w:num w:numId="8">
+    <w:abstractNumId w:val="5"/>
+  </w:num>
+  <w:num w:numId="9">
+    <w:abstractNumId w:val="5"/>
+  </w:num>
+  <w:num w:numId="10">
+    <w:abstractNumId w:val="5"/>
+  </w:num>
+  <w:num w:numId="11">
+    <w:abstractNumId w:val="5"/>
+  </w:num>
+  <w:num w:numId="12">
+    <w:abstractNumId w:val="5"/>
+  </w:num>
+  <w:num w:numId="13">
+    <w:abstractNumId w:val="5"/>
+  </w:num>
+  <w:num w:numId="14">
+    <w:abstractNumId w:val="5"/>
+  </w:num>
+  <w:num w:numId="15">
+    <w:abstractNumId w:val="5"/>
+  </w:num>
+  <w:num w:numId="16">
+    <w:abstractNumId w:val="5"/>
+  </w:num>
+  <w:num w:numId="17">
+    <w:abstractNumId w:val="7"/>
+  </w:num>
+  <w:num w:numId="18">
     <w:abstractNumId w:val="2"/>
   </w:num>
-  <w:num w:numId="4">
-    <w:abstractNumId w:val="2"/>
+  <w:num w:numId="19">
+    <w:abstractNumId w:val="3"/>
   </w:num>
-  <w:num w:numId="5">
-    <w:abstractNumId w:val="2"/>
+  <w:num w:numId="20">
+    <w:abstractNumId w:val="6"/>
   </w:num>
-  <w:num w:numId="6">
-    <w:abstractNumId w:val="2"/>
-  </w:num>
-  <w:num w:numId="7">
-    <w:abstractNumId w:val="2"/>
-  </w:num>
-  <w:num w:numId="8">
-    <w:abstractNumId w:val="2"/>
-  </w:num>
-  <w:num w:numId="9">
-    <w:abstractNumId w:val="2"/>
-  </w:num>
-  <w:num w:numId="10">
-    <w:abstractNumId w:val="2"/>
-  </w:num>
-  <w:num w:numId="11">
-    <w:abstractNumId w:val="2"/>
-  </w:num>
-  <w:num w:numId="12">
-    <w:abstractNumId w:val="2"/>
-  </w:num>
-  <w:num w:numId="13">
-    <w:abstractNumId w:val="2"/>
-  </w:num>
-  <w:num w:numId="14">
-    <w:abstractNumId w:val="2"/>
-  </w:num>
-  <w:num w:numId="15">
-    <w:abstractNumId w:val="2"/>
-  </w:num>
-  <w:num w:numId="16">
-    <w:abstractNumId w:val="2"/>
+  <w:num w:numId="21">
+    <w:abstractNumId w:val="4"/>
   </w:num>
 </w:numbering>
 </file>

</xml_diff>

<commit_message>
small rewordings/formating; decreased years of work
</commit_message>
<xml_diff>
--- a/CV.docx
+++ b/CV.docx
@@ -57,7 +57,7 @@
         <w:t>Over 1</w:t>
       </w:r>
       <w:r>
-        <w:t>4</w:t>
+        <w:t>0</w:t>
       </w:r>
       <w:r>
         <w:t xml:space="preserve"> y</w:t>
@@ -141,7 +141,10 @@
         </w:numPr>
       </w:pPr>
       <w:r>
-        <w:t xml:space="preserve">large </w:t>
+        <w:t>extensive</w:t>
+      </w:r>
+      <w:r>
+        <w:t xml:space="preserve"> </w:t>
       </w:r>
       <w:r>
         <w:t xml:space="preserve">experience </w:t>
@@ -192,7 +195,13 @@
         </w:numPr>
       </w:pPr>
       <w:r>
-        <w:t>excellent social skills, enjoy pair programming and peer reviews</w:t>
+        <w:t>excellent social skills, enjoy</w:t>
+      </w:r>
+      <w:r>
+        <w:t>ing</w:t>
+      </w:r>
+      <w:r>
+        <w:t xml:space="preserve"> pair programming and peer reviews</w:t>
       </w:r>
     </w:p>
     <w:p>
@@ -335,7 +344,13 @@
         </w:numPr>
       </w:pPr>
       <w:r>
-        <w:t>prepared and presented internal talk series “C++11/14 for game development”</w:t>
+        <w:t xml:space="preserve">prepared and presented internal talk series </w:t>
+      </w:r>
+      <w:r>
+        <w:rPr>
+          <w:i/>
+        </w:rPr>
+        <w:t>“C++11/14 for game development”</w:t>
       </w:r>
     </w:p>
     <w:p>
@@ -349,7 +364,10 @@
         <w:t xml:space="preserve">Gears of War 4 </w:t>
       </w:r>
       <w:r>
-        <w:t>– Xbox One</w:t>
+        <w:t xml:space="preserve">– </w:t>
+      </w:r>
+      <w:r>
+        <w:t>Xbox One, Windows 10</w:t>
       </w:r>
     </w:p>
     <w:p>
@@ -366,6 +384,8 @@
       <w:r>
         <w:t xml:space="preserve"> &lt;ongoing confidential development&gt;</w:t>
       </w:r>
+      <w:bookmarkStart w:id="4" w:name="_GoBack"/>
+      <w:bookmarkEnd w:id="4"/>
     </w:p>
     <w:p>
       <w:pPr>
@@ -433,8 +453,6 @@
       <w:r>
         <w:t>implemented GPU rain and weather system</w:t>
       </w:r>
-      <w:bookmarkStart w:id="4" w:name="_GoBack"/>
-      <w:bookmarkEnd w:id="4"/>
     </w:p>
     <w:p>
       <w:pPr>
@@ -751,25 +769,7 @@
         <w:rPr>
           <w:b/>
         </w:rPr>
-        <w:t xml:space="preserve">, </w:t>
-      </w:r>
-      <w:r>
-        <w:rPr>
-          <w:b/>
-        </w:rPr>
-        <w:t>The Da Vinci Code</w:t>
-      </w:r>
-      <w:r>
-        <w:rPr>
-          <w:b/>
-        </w:rPr>
-        <w:t xml:space="preserve">, </w:t>
-      </w:r>
-      <w:r>
-        <w:rPr>
-          <w:b/>
-        </w:rPr>
-        <w:t>Bewitched</w:t>
+        <w:t>, The Da Vinci Code, Bewitched</w:t>
       </w:r>
       <w:r>
         <w:t xml:space="preserve"> - PC, </w:t>
@@ -933,11 +933,11 @@
       </w:pPr>
       <w:proofErr w:type="gramStart"/>
       <w:r>
-        <w:t>integrating</w:t>
+        <w:t>new</w:t>
       </w:r>
       <w:proofErr w:type="gramEnd"/>
       <w:r>
-        <w:t xml:space="preserve"> new engine features like inventory and different powerups items.</w:t>
+        <w:t xml:space="preserve"> engine features like inventory and different powerups items.</w:t>
       </w:r>
     </w:p>
     <w:p>

</xml_diff>

<commit_message>
added info about newsletter and Gan***; rewording of some work at Jagex
</commit_message>
<xml_diff>
--- a/CV.docx
+++ b/CV.docx
@@ -1,6 +1,6 @@
 
 <file path=word/document.xml><?xml version="1.0" encoding="utf-8"?>
-<w:document xmlns:wpc="http://schemas.microsoft.com/office/word/2010/wordprocessingCanvas" xmlns:mc="http://schemas.openxmlformats.org/markup-compatibility/2006" xmlns:o="urn:schemas-microsoft-com:office:office" xmlns:r="http://schemas.openxmlformats.org/officeDocument/2006/relationships" xmlns:m="http://schemas.openxmlformats.org/officeDocument/2006/math" xmlns:v="urn:schemas-microsoft-com:vml" xmlns:wp14="http://schemas.microsoft.com/office/word/2010/wordprocessingDrawing" xmlns:wp="http://schemas.openxmlformats.org/drawingml/2006/wordprocessingDrawing" xmlns:w10="urn:schemas-microsoft-com:office:word" xmlns:w="http://schemas.openxmlformats.org/wordprocessingml/2006/main" xmlns:w14="http://schemas.microsoft.com/office/word/2010/wordml" xmlns:wpg="http://schemas.microsoft.com/office/word/2010/wordprocessingGroup" xmlns:wpi="http://schemas.microsoft.com/office/word/2010/wordprocessingInk" xmlns:wne="http://schemas.microsoft.com/office/word/2006/wordml" xmlns:wps="http://schemas.microsoft.com/office/word/2010/wordprocessingShape" mc:Ignorable="w14 wp14">
+<w:document xmlns:wpc="http://schemas.microsoft.com/office/word/2010/wordprocessingCanvas" xmlns:cx="http://schemas.microsoft.com/office/drawing/2014/chartex" xmlns:cx1="http://schemas.microsoft.com/office/drawing/2015/9/8/chartex" xmlns:cx2="http://schemas.microsoft.com/office/drawing/2015/10/21/chartex" xmlns:cx3="http://schemas.microsoft.com/office/drawing/2016/5/9/chartex" xmlns:cx4="http://schemas.microsoft.com/office/drawing/2016/5/10/chartex" xmlns:cx5="http://schemas.microsoft.com/office/drawing/2016/5/11/chartex" xmlns:mc="http://schemas.openxmlformats.org/markup-compatibility/2006" xmlns:o="urn:schemas-microsoft-com:office:office" xmlns:r="http://schemas.openxmlformats.org/officeDocument/2006/relationships" xmlns:m="http://schemas.openxmlformats.org/officeDocument/2006/math" xmlns:v="urn:schemas-microsoft-com:vml" xmlns:wp14="http://schemas.microsoft.com/office/word/2010/wordprocessingDrawing" xmlns:wp="http://schemas.openxmlformats.org/drawingml/2006/wordprocessingDrawing" xmlns:w10="urn:schemas-microsoft-com:office:word" xmlns:w="http://schemas.openxmlformats.org/wordprocessingml/2006/main" xmlns:w14="http://schemas.microsoft.com/office/word/2010/wordml" xmlns:w15="http://schemas.microsoft.com/office/word/2012/wordml" xmlns:w16se="http://schemas.microsoft.com/office/word/2015/wordml/symex" xmlns:wpg="http://schemas.microsoft.com/office/word/2010/wordprocessingGroup" xmlns:wpi="http://schemas.microsoft.com/office/word/2010/wordprocessingInk" xmlns:wne="http://schemas.microsoft.com/office/word/2006/wordml" xmlns:wps="http://schemas.microsoft.com/office/word/2010/wordprocessingShape" mc:Ignorable="w14 w15 w16se wp14">
   <w:body>
     <w:p>
       <w:pPr>
@@ -17,9 +17,12 @@
         <w:pStyle w:val="FirstParagraph"/>
       </w:pPr>
       <w:r>
-        <w:t xml:space="preserve">London, United Kingdom / </w:t>
-      </w:r>
-      <w:hyperlink r:id="rId8">
+        <w:t>London, United Kingdom -</w:t>
+      </w:r>
+      <w:r>
+        <w:t xml:space="preserve"> </w:t>
+      </w:r>
+      <w:hyperlink r:id="rId7">
         <w:r>
           <w:rPr>
             <w:rStyle w:val="Hyperlink"/>
@@ -28,9 +31,12 @@
         </w:r>
       </w:hyperlink>
       <w:r>
-        <w:t xml:space="preserve"> / </w:t>
-      </w:r>
-      <w:hyperlink r:id="rId9">
+        <w:t xml:space="preserve"> -</w:t>
+      </w:r>
+      <w:r>
+        <w:t xml:space="preserve"> </w:t>
+      </w:r>
+      <w:hyperlink r:id="rId8">
         <w:r>
           <w:rPr>
             <w:rStyle w:val="Hyperlink"/>
@@ -86,6 +92,9 @@
       <w:r>
         <w:t>/14</w:t>
       </w:r>
+      <w:r>
+        <w:t>/17</w:t>
+      </w:r>
     </w:p>
     <w:p>
       <w:pPr>
@@ -289,21 +298,11 @@
           <w:numId w:val="20"/>
         </w:numPr>
       </w:pPr>
-      <w:proofErr w:type="spellStart"/>
-      <w:r>
-        <w:t>raytrace</w:t>
-      </w:r>
-      <w:proofErr w:type="spellEnd"/>
-      <w:r>
-        <w:t xml:space="preserve"> and </w:t>
-      </w:r>
-      <w:proofErr w:type="spellStart"/>
-      <w:r>
-        <w:t>raymarching</w:t>
-      </w:r>
-      <w:proofErr w:type="spellEnd"/>
-      <w:r>
-        <w:t xml:space="preserve"> library, signed distance fields modeling </w:t>
+      <w:r>
+        <w:t>raytracing</w:t>
+      </w:r>
+      <w:r>
+        <w:t xml:space="preserve"> and raymarching library, signed distance fields modeling </w:t>
       </w:r>
     </w:p>
     <w:p>
@@ -317,6 +316,9 @@
       <w:r>
         <w:t>procedural terrain generation, volumetric effects</w:t>
       </w:r>
+      <w:r>
+        <w:t>, clouds rendering</w:t>
+      </w:r>
     </w:p>
     <w:p>
       <w:pPr>
@@ -337,11 +339,14 @@
     </w:p>
     <w:p>
       <w:pPr>
-        <w:pStyle w:val="FirstParagraph"/>
+        <w:pStyle w:val="Compact"/>
         <w:numPr>
           <w:ilvl w:val="0"/>
-          <w:numId w:val="21"/>
+          <w:numId w:val="25"/>
         </w:numPr>
+        <w:rPr>
+          <w:i/>
+        </w:rPr>
       </w:pPr>
       <w:r>
         <w:t xml:space="preserve">prepared and presented internal talk series </w:t>
@@ -355,6 +360,50 @@
     </w:p>
     <w:p>
       <w:pPr>
+        <w:pStyle w:val="Compact"/>
+        <w:numPr>
+          <w:ilvl w:val="0"/>
+          <w:numId w:val="25"/>
+        </w:numPr>
+      </w:pPr>
+      <w:r>
+        <w:t>writer of monthly C++ newsletter</w:t>
+      </w:r>
+    </w:p>
+    <w:p>
+      <w:pPr>
+        <w:pStyle w:val="FirstParagraph"/>
+      </w:pPr>
+      <w:r>
+        <w:rPr>
+          <w:b/>
+        </w:rPr>
+        <w:t>Unannounced Title</w:t>
+      </w:r>
+      <w:r>
+        <w:t xml:space="preserve"> </w:t>
+      </w:r>
+      <w:r>
+        <w:t>– Xbox One, Windows 10</w:t>
+      </w:r>
+    </w:p>
+    <w:p>
+      <w:pPr>
+        <w:pStyle w:val="BodyText"/>
+        <w:numPr>
+          <w:ilvl w:val="0"/>
+          <w:numId w:val="26"/>
+        </w:numPr>
+      </w:pPr>
+      <w:r>
+        <w:t xml:space="preserve">Implementing complete features (gameplay to rendering) </w:t>
+      </w:r>
+      <w:r>
+        <w:t>&lt;ongoing confidential development&gt;</w:t>
+      </w:r>
+    </w:p>
+    <w:p>
+      <w:pPr>
         <w:pStyle w:val="FirstParagraph"/>
       </w:pPr>
       <w:r>
@@ -364,10 +413,15 @@
         <w:t xml:space="preserve">Gears of War 4 </w:t>
       </w:r>
       <w:r>
-        <w:t xml:space="preserve">– </w:t>
-      </w:r>
-      <w:r>
-        <w:t>Xbox One, Windows 10</w:t>
+        <w:t>–</w:t>
+      </w:r>
+      <w:r>
+        <w:t xml:space="preserve"> </w:t>
+      </w:r>
+      <w:bookmarkStart w:id="4" w:name="_GoBack"/>
+      <w:bookmarkEnd w:id="4"/>
+      <w:r>
+        <w:t>Windows 10</w:t>
       </w:r>
     </w:p>
     <w:p>
@@ -382,10 +436,8 @@
         <w:t>Involved with core tech and low-level systems</w:t>
       </w:r>
       <w:r>
-        <w:t xml:space="preserve"> &lt;ongoing confidential development&gt;</w:t>
-      </w:r>
-      <w:bookmarkStart w:id="4" w:name="_GoBack"/>
-      <w:bookmarkEnd w:id="4"/>
+        <w:t xml:space="preserve"> </w:t>
+      </w:r>
     </w:p>
     <w:p>
       <w:pPr>
@@ -395,21 +447,7 @@
         <w:rPr>
           <w:b/>
         </w:rPr>
-        <w:t xml:space="preserve">Gears </w:t>
-      </w:r>
-      <w:proofErr w:type="gramStart"/>
-      <w:r>
-        <w:rPr>
-          <w:b/>
-        </w:rPr>
-        <w:t>Of</w:t>
-      </w:r>
-      <w:proofErr w:type="gramEnd"/>
-      <w:r>
-        <w:rPr>
-          <w:b/>
-        </w:rPr>
-        <w:t xml:space="preserve"> War Ultimate Edition</w:t>
+        <w:t>Gears Of War Ultimate Edition</w:t>
       </w:r>
       <w:r>
         <w:t xml:space="preserve"> - Xbox One</w:t>
@@ -532,6 +570,7 @@
         </w:numPr>
       </w:pPr>
       <w:r>
+        <w:lastRenderedPageBreak/>
         <w:t>lend a helping hand the VFX department with a robust shader system</w:t>
       </w:r>
     </w:p>
@@ -544,7 +583,19 @@
         </w:numPr>
       </w:pPr>
       <w:r>
-        <w:t>did a bit of R&amp;D of more complex graphical effects</w:t>
+        <w:t xml:space="preserve">R&amp;D </w:t>
+      </w:r>
+      <w:r>
+        <w:t xml:space="preserve">work </w:t>
+      </w:r>
+      <w:r>
+        <w:t>for more</w:t>
+      </w:r>
+      <w:r>
+        <w:t xml:space="preserve"> graphical effects</w:t>
+      </w:r>
+      <w:r>
+        <w:t xml:space="preserve"> like parallax mapping</w:t>
       </w:r>
     </w:p>
     <w:p>
@@ -554,7 +605,6 @@
       <w:bookmarkStart w:id="6" w:name="technical-director---gambit-software-jan"/>
       <w:bookmarkEnd w:id="6"/>
       <w:r>
-        <w:lastRenderedPageBreak/>
         <w:t xml:space="preserve">Technical Director - </w:t>
       </w:r>
       <w:r>
@@ -584,14 +634,12 @@
       <w:r>
         <w:t xml:space="preserve">Senior Programmer - </w:t>
       </w:r>
-      <w:proofErr w:type="spellStart"/>
       <w:r>
         <w:rPr>
           <w:i/>
         </w:rPr>
         <w:t>Gameloft</w:t>
       </w:r>
-      <w:proofErr w:type="spellEnd"/>
       <w:r>
         <w:t xml:space="preserve"> / September 2009 - January 2011</w:t>
       </w:r>
@@ -789,13 +837,8 @@
           <w:numId w:val="11"/>
         </w:numPr>
       </w:pPr>
-      <w:proofErr w:type="gramStart"/>
-      <w:r>
-        <w:t>acting</w:t>
-      </w:r>
-      <w:proofErr w:type="gramEnd"/>
-      <w:r>
-        <w:t xml:space="preserve"> as team lead and worked on the gameplay, AI, map editor and scripting.</w:t>
+      <w:r>
+        <w:t>acting as team lead and worked on the gameplay, AI, map editor and scripting.</w:t>
       </w:r>
     </w:p>
     <w:p>
@@ -806,13 +849,8 @@
           <w:numId w:val="12"/>
         </w:numPr>
       </w:pPr>
-      <w:proofErr w:type="gramStart"/>
-      <w:r>
-        <w:t>responsible</w:t>
-      </w:r>
-      <w:proofErr w:type="gramEnd"/>
-      <w:r>
-        <w:t xml:space="preserve"> of converting it from OpenGL to DirectX.</w:t>
+      <w:r>
+        <w:t>responsible of converting it from OpenGL to DirectX.</w:t>
       </w:r>
     </w:p>
     <w:p>
@@ -931,13 +969,8 @@
           <w:numId w:val="16"/>
         </w:numPr>
       </w:pPr>
-      <w:proofErr w:type="gramStart"/>
-      <w:r>
-        <w:t>new</w:t>
-      </w:r>
-      <w:proofErr w:type="gramEnd"/>
-      <w:r>
-        <w:t xml:space="preserve"> engine features like inventory and different powerups items.</w:t>
+      <w:r>
+        <w:t>new engine features like inventory and different powerups items.</w:t>
       </w:r>
     </w:p>
     <w:p>
@@ -953,17 +986,18 @@
       </w:r>
     </w:p>
     <w:sectPr>
-      <w:footerReference w:type="default" r:id="rId10"/>
+      <w:footerReference w:type="default" r:id="rId9"/>
       <w:pgSz w:w="12240" w:h="15840"/>
       <w:pgMar w:top="1440" w:right="1440" w:bottom="1440" w:left="1440" w:header="720" w:footer="720" w:gutter="0"/>
       <w:cols w:space="720"/>
+      <w:docGrid w:linePitch="326"/>
     </w:sectPr>
   </w:body>
 </w:document>
 </file>
 
 <file path=word/endnotes.xml><?xml version="1.0" encoding="utf-8"?>
-<w:endnotes xmlns:wpc="http://schemas.microsoft.com/office/word/2010/wordprocessingCanvas" xmlns:mc="http://schemas.openxmlformats.org/markup-compatibility/2006" xmlns:o="urn:schemas-microsoft-com:office:office" xmlns:r="http://schemas.openxmlformats.org/officeDocument/2006/relationships" xmlns:m="http://schemas.openxmlformats.org/officeDocument/2006/math" xmlns:v="urn:schemas-microsoft-com:vml" xmlns:wp14="http://schemas.microsoft.com/office/word/2010/wordprocessingDrawing" xmlns:wp="http://schemas.openxmlformats.org/drawingml/2006/wordprocessingDrawing" xmlns:w10="urn:schemas-microsoft-com:office:word" xmlns:w="http://schemas.openxmlformats.org/wordprocessingml/2006/main" xmlns:w14="http://schemas.microsoft.com/office/word/2010/wordml" xmlns:wpg="http://schemas.microsoft.com/office/word/2010/wordprocessingGroup" xmlns:wpi="http://schemas.microsoft.com/office/word/2010/wordprocessingInk" xmlns:wne="http://schemas.microsoft.com/office/word/2006/wordml" xmlns:wps="http://schemas.microsoft.com/office/word/2010/wordprocessingShape" mc:Ignorable="w14 wp14">
+<w:endnotes xmlns:wpc="http://schemas.microsoft.com/office/word/2010/wordprocessingCanvas" xmlns:cx="http://schemas.microsoft.com/office/drawing/2014/chartex" xmlns:cx1="http://schemas.microsoft.com/office/drawing/2015/9/8/chartex" xmlns:cx2="http://schemas.microsoft.com/office/drawing/2015/10/21/chartex" xmlns:cx3="http://schemas.microsoft.com/office/drawing/2016/5/9/chartex" xmlns:cx4="http://schemas.microsoft.com/office/drawing/2016/5/10/chartex" xmlns:cx5="http://schemas.microsoft.com/office/drawing/2016/5/11/chartex" xmlns:mc="http://schemas.openxmlformats.org/markup-compatibility/2006" xmlns:o="urn:schemas-microsoft-com:office:office" xmlns:r="http://schemas.openxmlformats.org/officeDocument/2006/relationships" xmlns:m="http://schemas.openxmlformats.org/officeDocument/2006/math" xmlns:v="urn:schemas-microsoft-com:vml" xmlns:wp14="http://schemas.microsoft.com/office/word/2010/wordprocessingDrawing" xmlns:wp="http://schemas.openxmlformats.org/drawingml/2006/wordprocessingDrawing" xmlns:w10="urn:schemas-microsoft-com:office:word" xmlns:w="http://schemas.openxmlformats.org/wordprocessingml/2006/main" xmlns:w14="http://schemas.microsoft.com/office/word/2010/wordml" xmlns:w15="http://schemas.microsoft.com/office/word/2012/wordml" xmlns:w16se="http://schemas.microsoft.com/office/word/2015/wordml/symex" xmlns:wpg="http://schemas.microsoft.com/office/word/2010/wordprocessingGroup" xmlns:wpi="http://schemas.microsoft.com/office/word/2010/wordprocessingInk" xmlns:wne="http://schemas.microsoft.com/office/word/2006/wordml" xmlns:wps="http://schemas.microsoft.com/office/word/2010/wordprocessingShape" mc:Ignorable="w14 w15 w16se wp14">
   <w:endnote w:type="separator" w:id="-1">
     <w:p>
       <w:pPr>
@@ -988,7 +1022,7 @@
 </file>
 
 <file path=word/footer1.xml><?xml version="1.0" encoding="utf-8"?>
-<w:ftr xmlns:wpc="http://schemas.microsoft.com/office/word/2010/wordprocessingCanvas" xmlns:mc="http://schemas.openxmlformats.org/markup-compatibility/2006" xmlns:o="urn:schemas-microsoft-com:office:office" xmlns:r="http://schemas.openxmlformats.org/officeDocument/2006/relationships" xmlns:m="http://schemas.openxmlformats.org/officeDocument/2006/math" xmlns:v="urn:schemas-microsoft-com:vml" xmlns:wp14="http://schemas.microsoft.com/office/word/2010/wordprocessingDrawing" xmlns:wp="http://schemas.openxmlformats.org/drawingml/2006/wordprocessingDrawing" xmlns:w10="urn:schemas-microsoft-com:office:word" xmlns:w="http://schemas.openxmlformats.org/wordprocessingml/2006/main" xmlns:w14="http://schemas.microsoft.com/office/word/2010/wordml" xmlns:wpg="http://schemas.microsoft.com/office/word/2010/wordprocessingGroup" xmlns:wpi="http://schemas.microsoft.com/office/word/2010/wordprocessingInk" xmlns:wne="http://schemas.microsoft.com/office/word/2006/wordml" xmlns:wps="http://schemas.microsoft.com/office/word/2010/wordprocessingShape" mc:Ignorable="w14 wp14">
+<w:ftr xmlns:wpc="http://schemas.microsoft.com/office/word/2010/wordprocessingCanvas" xmlns:cx="http://schemas.microsoft.com/office/drawing/2014/chartex" xmlns:cx1="http://schemas.microsoft.com/office/drawing/2015/9/8/chartex" xmlns:cx2="http://schemas.microsoft.com/office/drawing/2015/10/21/chartex" xmlns:cx3="http://schemas.microsoft.com/office/drawing/2016/5/9/chartex" xmlns:cx4="http://schemas.microsoft.com/office/drawing/2016/5/10/chartex" xmlns:cx5="http://schemas.microsoft.com/office/drawing/2016/5/11/chartex" xmlns:mc="http://schemas.openxmlformats.org/markup-compatibility/2006" xmlns:o="urn:schemas-microsoft-com:office:office" xmlns:r="http://schemas.openxmlformats.org/officeDocument/2006/relationships" xmlns:m="http://schemas.openxmlformats.org/officeDocument/2006/math" xmlns:v="urn:schemas-microsoft-com:vml" xmlns:wp14="http://schemas.microsoft.com/office/word/2010/wordprocessingDrawing" xmlns:wp="http://schemas.openxmlformats.org/drawingml/2006/wordprocessingDrawing" xmlns:w10="urn:schemas-microsoft-com:office:word" xmlns:w="http://schemas.openxmlformats.org/wordprocessingml/2006/main" xmlns:w14="http://schemas.microsoft.com/office/word/2010/wordml" xmlns:w15="http://schemas.microsoft.com/office/word/2012/wordml" xmlns:w16se="http://schemas.microsoft.com/office/word/2015/wordml/symex" xmlns:wpg="http://schemas.microsoft.com/office/word/2010/wordprocessingGroup" xmlns:wpi="http://schemas.microsoft.com/office/word/2010/wordprocessingInk" xmlns:wne="http://schemas.microsoft.com/office/word/2006/wordml" xmlns:wps="http://schemas.microsoft.com/office/word/2010/wordprocessingShape" mc:Ignorable="w14 w15 w16se wp14">
   <w:tbl>
     <w:tblPr>
       <w:tblW w:w="5000" w:type="pct"/>
@@ -1056,28 +1090,12 @@
               <w:color w:val="4F81BD" w:themeColor="accent1"/>
             </w:rPr>
           </w:pPr>
-          <w:proofErr w:type="spellStart"/>
           <w:r>
             <w:rPr>
               <w:color w:val="4F81BD" w:themeColor="accent1"/>
             </w:rPr>
-            <w:t>Valentin</w:t>
+            <w:t>Valentin Galea</w:t>
           </w:r>
-          <w:proofErr w:type="spellEnd"/>
-          <w:r>
-            <w:rPr>
-              <w:color w:val="4F81BD" w:themeColor="accent1"/>
-            </w:rPr>
-            <w:t xml:space="preserve"> </w:t>
-          </w:r>
-          <w:proofErr w:type="spellStart"/>
-          <w:r>
-            <w:rPr>
-              <w:color w:val="4F81BD" w:themeColor="accent1"/>
-            </w:rPr>
-            <w:t>Galea</w:t>
-          </w:r>
-          <w:proofErr w:type="spellEnd"/>
         </w:p>
       </w:tc>
     </w:tr>
@@ -1091,7 +1109,7 @@
 </file>
 
 <file path=word/footnotes.xml><?xml version="1.0" encoding="utf-8"?>
-<w:footnotes xmlns:wpc="http://schemas.microsoft.com/office/word/2010/wordprocessingCanvas" xmlns:mc="http://schemas.openxmlformats.org/markup-compatibility/2006" xmlns:o="urn:schemas-microsoft-com:office:office" xmlns:r="http://schemas.openxmlformats.org/officeDocument/2006/relationships" xmlns:m="http://schemas.openxmlformats.org/officeDocument/2006/math" xmlns:v="urn:schemas-microsoft-com:vml" xmlns:wp14="http://schemas.microsoft.com/office/word/2010/wordprocessingDrawing" xmlns:wp="http://schemas.openxmlformats.org/drawingml/2006/wordprocessingDrawing" xmlns:w10="urn:schemas-microsoft-com:office:word" xmlns:w="http://schemas.openxmlformats.org/wordprocessingml/2006/main" xmlns:w14="http://schemas.microsoft.com/office/word/2010/wordml" xmlns:wpg="http://schemas.microsoft.com/office/word/2010/wordprocessingGroup" xmlns:wpi="http://schemas.microsoft.com/office/word/2010/wordprocessingInk" xmlns:wne="http://schemas.microsoft.com/office/word/2006/wordml" xmlns:wps="http://schemas.microsoft.com/office/word/2010/wordprocessingShape" mc:Ignorable="w14 wp14">
+<w:footnotes xmlns:wpc="http://schemas.microsoft.com/office/word/2010/wordprocessingCanvas" xmlns:cx="http://schemas.microsoft.com/office/drawing/2014/chartex" xmlns:cx1="http://schemas.microsoft.com/office/drawing/2015/9/8/chartex" xmlns:cx2="http://schemas.microsoft.com/office/drawing/2015/10/21/chartex" xmlns:cx3="http://schemas.microsoft.com/office/drawing/2016/5/9/chartex" xmlns:cx4="http://schemas.microsoft.com/office/drawing/2016/5/10/chartex" xmlns:cx5="http://schemas.microsoft.com/office/drawing/2016/5/11/chartex" xmlns:mc="http://schemas.openxmlformats.org/markup-compatibility/2006" xmlns:o="urn:schemas-microsoft-com:office:office" xmlns:r="http://schemas.openxmlformats.org/officeDocument/2006/relationships" xmlns:m="http://schemas.openxmlformats.org/officeDocument/2006/math" xmlns:v="urn:schemas-microsoft-com:vml" xmlns:wp14="http://schemas.microsoft.com/office/word/2010/wordprocessingDrawing" xmlns:wp="http://schemas.openxmlformats.org/drawingml/2006/wordprocessingDrawing" xmlns:w10="urn:schemas-microsoft-com:office:word" xmlns:w="http://schemas.openxmlformats.org/wordprocessingml/2006/main" xmlns:w14="http://schemas.microsoft.com/office/word/2010/wordml" xmlns:w15="http://schemas.microsoft.com/office/word/2012/wordml" xmlns:w16se="http://schemas.microsoft.com/office/word/2015/wordml/symex" xmlns:wpg="http://schemas.microsoft.com/office/word/2010/wordprocessingGroup" xmlns:wpi="http://schemas.microsoft.com/office/word/2010/wordprocessingInk" xmlns:wne="http://schemas.microsoft.com/office/word/2006/wordml" xmlns:wps="http://schemas.microsoft.com/office/word/2010/wordprocessingShape" mc:Ignorable="w14 w15 w16se wp14">
   <w:footnote w:type="separator" w:id="-1">
     <w:p>
       <w:r>
@@ -1110,8 +1128,8 @@
 </file>
 
 <file path=word/numbering.xml><?xml version="1.0" encoding="utf-8"?>
-<w:numbering xmlns:wpc="http://schemas.microsoft.com/office/word/2010/wordprocessingCanvas" xmlns:mc="http://schemas.openxmlformats.org/markup-compatibility/2006" xmlns:o="urn:schemas-microsoft-com:office:office" xmlns:r="http://schemas.openxmlformats.org/officeDocument/2006/relationships" xmlns:m="http://schemas.openxmlformats.org/officeDocument/2006/math" xmlns:v="urn:schemas-microsoft-com:vml" xmlns:wp14="http://schemas.microsoft.com/office/word/2010/wordprocessingDrawing" xmlns:wp="http://schemas.openxmlformats.org/drawingml/2006/wordprocessingDrawing" xmlns:w10="urn:schemas-microsoft-com:office:word" xmlns:w="http://schemas.openxmlformats.org/wordprocessingml/2006/main" xmlns:w14="http://schemas.microsoft.com/office/word/2010/wordml" xmlns:wpg="http://schemas.microsoft.com/office/word/2010/wordprocessingGroup" xmlns:wpi="http://schemas.microsoft.com/office/word/2010/wordprocessingInk" xmlns:wne="http://schemas.microsoft.com/office/word/2006/wordml" xmlns:wps="http://schemas.microsoft.com/office/word/2010/wordprocessingShape" mc:Ignorable="w14 wp14">
-  <w:abstractNum w:abstractNumId="0">
+<w:numbering xmlns:wpc="http://schemas.microsoft.com/office/word/2010/wordprocessingCanvas" xmlns:cx="http://schemas.microsoft.com/office/drawing/2014/chartex" xmlns:cx1="http://schemas.microsoft.com/office/drawing/2015/9/8/chartex" xmlns:cx2="http://schemas.microsoft.com/office/drawing/2015/10/21/chartex" xmlns:cx3="http://schemas.microsoft.com/office/drawing/2016/5/9/chartex" xmlns:cx4="http://schemas.microsoft.com/office/drawing/2016/5/10/chartex" xmlns:cx5="http://schemas.microsoft.com/office/drawing/2016/5/11/chartex" xmlns:mc="http://schemas.openxmlformats.org/markup-compatibility/2006" xmlns:o="urn:schemas-microsoft-com:office:office" xmlns:r="http://schemas.openxmlformats.org/officeDocument/2006/relationships" xmlns:m="http://schemas.openxmlformats.org/officeDocument/2006/math" xmlns:v="urn:schemas-microsoft-com:vml" xmlns:wp14="http://schemas.microsoft.com/office/word/2010/wordprocessingDrawing" xmlns:wp="http://schemas.openxmlformats.org/drawingml/2006/wordprocessingDrawing" xmlns:w10="urn:schemas-microsoft-com:office:word" xmlns:w="http://schemas.openxmlformats.org/wordprocessingml/2006/main" xmlns:w14="http://schemas.microsoft.com/office/word/2010/wordml" xmlns:w15="http://schemas.microsoft.com/office/word/2012/wordml" xmlns:w16se="http://schemas.microsoft.com/office/word/2015/wordml/symex" xmlns:wpg="http://schemas.microsoft.com/office/word/2010/wordprocessingGroup" xmlns:wpi="http://schemas.microsoft.com/office/word/2010/wordprocessingInk" xmlns:wne="http://schemas.microsoft.com/office/word/2006/wordml" xmlns:wps="http://schemas.microsoft.com/office/word/2010/wordprocessingShape" mc:Ignorable="w14 w15 w16se wp14">
+  <w:abstractNum w:abstractNumId="0" w15:restartNumberingAfterBreak="0">
     <w:nsid w:val="CF899772"/>
     <w:multiLevelType w:val="multilevel"/>
     <w:tmpl w:val="581CB71E"/>
@@ -1203,7 +1221,7 @@
       <w:lvlJc w:val="left"/>
     </w:lvl>
   </w:abstractNum>
-  <w:abstractNum w:abstractNumId="1">
+  <w:abstractNum w:abstractNumId="1" w15:restartNumberingAfterBreak="0">
     <w:nsid w:val="E17F69BA"/>
     <w:multiLevelType w:val="multilevel"/>
     <w:tmpl w:val="7D70B4BE"/>
@@ -1295,7 +1313,7 @@
       <w:lvlJc w:val="left"/>
     </w:lvl>
   </w:abstractNum>
-  <w:abstractNum w:abstractNumId="2">
+  <w:abstractNum w:abstractNumId="2" w15:restartNumberingAfterBreak="0">
     <w:nsid w:val="0D1F1E45"/>
     <w:multiLevelType w:val="hybridMultilevel"/>
     <w:tmpl w:val="CDC0D920"/>
@@ -1408,7 +1426,7 @@
       </w:rPr>
     </w:lvl>
   </w:abstractNum>
-  <w:abstractNum w:abstractNumId="3">
+  <w:abstractNum w:abstractNumId="3" w15:restartNumberingAfterBreak="0">
     <w:nsid w:val="0DA65BA8"/>
     <w:multiLevelType w:val="hybridMultilevel"/>
     <w:tmpl w:val="11403F02"/>
@@ -1521,7 +1539,7 @@
       </w:rPr>
     </w:lvl>
   </w:abstractNum>
-  <w:abstractNum w:abstractNumId="4">
+  <w:abstractNum w:abstractNumId="4" w15:restartNumberingAfterBreak="0">
     <w:nsid w:val="135F6851"/>
     <w:multiLevelType w:val="hybridMultilevel"/>
     <w:tmpl w:val="7D4AF31C"/>
@@ -1634,7 +1652,120 @@
       </w:rPr>
     </w:lvl>
   </w:abstractNum>
-  <w:abstractNum w:abstractNumId="5">
+  <w:abstractNum w:abstractNumId="5" w15:restartNumberingAfterBreak="0">
+    <w:nsid w:val="20BA3159"/>
+    <w:multiLevelType w:val="hybridMultilevel"/>
+    <w:tmpl w:val="D7F8FF2C"/>
+    <w:lvl w:ilvl="0" w:tplc="04090001">
+      <w:start w:val="1"/>
+      <w:numFmt w:val="bullet"/>
+      <w:lvlText w:val=""/>
+      <w:lvlJc w:val="left"/>
+      <w:pPr>
+        <w:ind w:left="720" w:hanging="360"/>
+      </w:pPr>
+      <w:rPr>
+        <w:rFonts w:ascii="Symbol" w:hAnsi="Symbol" w:hint="default"/>
+      </w:rPr>
+    </w:lvl>
+    <w:lvl w:ilvl="1" w:tplc="04090003" w:tentative="1">
+      <w:start w:val="1"/>
+      <w:numFmt w:val="bullet"/>
+      <w:lvlText w:val="o"/>
+      <w:lvlJc w:val="left"/>
+      <w:pPr>
+        <w:ind w:left="1440" w:hanging="360"/>
+      </w:pPr>
+      <w:rPr>
+        <w:rFonts w:ascii="Courier New" w:hAnsi="Courier New" w:cs="Courier New" w:hint="default"/>
+      </w:rPr>
+    </w:lvl>
+    <w:lvl w:ilvl="2" w:tplc="04090005" w:tentative="1">
+      <w:start w:val="1"/>
+      <w:numFmt w:val="bullet"/>
+      <w:lvlText w:val=""/>
+      <w:lvlJc w:val="left"/>
+      <w:pPr>
+        <w:ind w:left="2160" w:hanging="360"/>
+      </w:pPr>
+      <w:rPr>
+        <w:rFonts w:ascii="Wingdings" w:hAnsi="Wingdings" w:hint="default"/>
+      </w:rPr>
+    </w:lvl>
+    <w:lvl w:ilvl="3" w:tplc="04090001" w:tentative="1">
+      <w:start w:val="1"/>
+      <w:numFmt w:val="bullet"/>
+      <w:lvlText w:val=""/>
+      <w:lvlJc w:val="left"/>
+      <w:pPr>
+        <w:ind w:left="2880" w:hanging="360"/>
+      </w:pPr>
+      <w:rPr>
+        <w:rFonts w:ascii="Symbol" w:hAnsi="Symbol" w:hint="default"/>
+      </w:rPr>
+    </w:lvl>
+    <w:lvl w:ilvl="4" w:tplc="04090003" w:tentative="1">
+      <w:start w:val="1"/>
+      <w:numFmt w:val="bullet"/>
+      <w:lvlText w:val="o"/>
+      <w:lvlJc w:val="left"/>
+      <w:pPr>
+        <w:ind w:left="3600" w:hanging="360"/>
+      </w:pPr>
+      <w:rPr>
+        <w:rFonts w:ascii="Courier New" w:hAnsi="Courier New" w:cs="Courier New" w:hint="default"/>
+      </w:rPr>
+    </w:lvl>
+    <w:lvl w:ilvl="5" w:tplc="04090005" w:tentative="1">
+      <w:start w:val="1"/>
+      <w:numFmt w:val="bullet"/>
+      <w:lvlText w:val=""/>
+      <w:lvlJc w:val="left"/>
+      <w:pPr>
+        <w:ind w:left="4320" w:hanging="360"/>
+      </w:pPr>
+      <w:rPr>
+        <w:rFonts w:ascii="Wingdings" w:hAnsi="Wingdings" w:hint="default"/>
+      </w:rPr>
+    </w:lvl>
+    <w:lvl w:ilvl="6" w:tplc="04090001" w:tentative="1">
+      <w:start w:val="1"/>
+      <w:numFmt w:val="bullet"/>
+      <w:lvlText w:val=""/>
+      <w:lvlJc w:val="left"/>
+      <w:pPr>
+        <w:ind w:left="5040" w:hanging="360"/>
+      </w:pPr>
+      <w:rPr>
+        <w:rFonts w:ascii="Symbol" w:hAnsi="Symbol" w:hint="default"/>
+      </w:rPr>
+    </w:lvl>
+    <w:lvl w:ilvl="7" w:tplc="04090003" w:tentative="1">
+      <w:start w:val="1"/>
+      <w:numFmt w:val="bullet"/>
+      <w:lvlText w:val="o"/>
+      <w:lvlJc w:val="left"/>
+      <w:pPr>
+        <w:ind w:left="5760" w:hanging="360"/>
+      </w:pPr>
+      <w:rPr>
+        <w:rFonts w:ascii="Courier New" w:hAnsi="Courier New" w:cs="Courier New" w:hint="default"/>
+      </w:rPr>
+    </w:lvl>
+    <w:lvl w:ilvl="8" w:tplc="04090005" w:tentative="1">
+      <w:start w:val="1"/>
+      <w:numFmt w:val="bullet"/>
+      <w:lvlText w:val=""/>
+      <w:lvlJc w:val="left"/>
+      <w:pPr>
+        <w:ind w:left="6480" w:hanging="360"/>
+      </w:pPr>
+      <w:rPr>
+        <w:rFonts w:ascii="Wingdings" w:hAnsi="Wingdings" w:hint="default"/>
+      </w:rPr>
+    </w:lvl>
+  </w:abstractNum>
+  <w:abstractNum w:abstractNumId="6" w15:restartNumberingAfterBreak="0">
     <w:nsid w:val="2CE89729"/>
     <w:multiLevelType w:val="multilevel"/>
     <w:tmpl w:val="8C98096A"/>
@@ -1759,7 +1890,7 @@
       </w:rPr>
     </w:lvl>
   </w:abstractNum>
-  <w:abstractNum w:abstractNumId="6">
+  <w:abstractNum w:abstractNumId="7" w15:restartNumberingAfterBreak="0">
     <w:nsid w:val="36DC46F9"/>
     <w:multiLevelType w:val="hybridMultilevel"/>
     <w:tmpl w:val="E4727B34"/>
@@ -1872,7 +2003,459 @@
       </w:rPr>
     </w:lvl>
   </w:abstractNum>
-  <w:abstractNum w:abstractNumId="7">
+  <w:abstractNum w:abstractNumId="8" w15:restartNumberingAfterBreak="0">
+    <w:nsid w:val="50E520B9"/>
+    <w:multiLevelType w:val="hybridMultilevel"/>
+    <w:tmpl w:val="241CC54C"/>
+    <w:lvl w:ilvl="0" w:tplc="7AAA2DB6">
+      <w:start w:val="1"/>
+      <w:numFmt w:val="bullet"/>
+      <w:lvlText w:val="+"/>
+      <w:lvlJc w:val="left"/>
+      <w:pPr>
+        <w:ind w:left="360" w:hanging="360"/>
+      </w:pPr>
+      <w:rPr>
+        <w:rFonts w:ascii="Times New Roman" w:hAnsi="Times New Roman" w:cs="Times New Roman" w:hint="default"/>
+      </w:rPr>
+    </w:lvl>
+    <w:lvl w:ilvl="1" w:tplc="04090003" w:tentative="1">
+      <w:start w:val="1"/>
+      <w:numFmt w:val="bullet"/>
+      <w:lvlText w:val="o"/>
+      <w:lvlJc w:val="left"/>
+      <w:pPr>
+        <w:ind w:left="1080" w:hanging="360"/>
+      </w:pPr>
+      <w:rPr>
+        <w:rFonts w:ascii="Courier New" w:hAnsi="Courier New" w:cs="Courier New" w:hint="default"/>
+      </w:rPr>
+    </w:lvl>
+    <w:lvl w:ilvl="2" w:tplc="04090005" w:tentative="1">
+      <w:start w:val="1"/>
+      <w:numFmt w:val="bullet"/>
+      <w:lvlText w:val=""/>
+      <w:lvlJc w:val="left"/>
+      <w:pPr>
+        <w:ind w:left="1800" w:hanging="360"/>
+      </w:pPr>
+      <w:rPr>
+        <w:rFonts w:ascii="Wingdings" w:hAnsi="Wingdings" w:hint="default"/>
+      </w:rPr>
+    </w:lvl>
+    <w:lvl w:ilvl="3" w:tplc="04090001" w:tentative="1">
+      <w:start w:val="1"/>
+      <w:numFmt w:val="bullet"/>
+      <w:lvlText w:val=""/>
+      <w:lvlJc w:val="left"/>
+      <w:pPr>
+        <w:ind w:left="2520" w:hanging="360"/>
+      </w:pPr>
+      <w:rPr>
+        <w:rFonts w:ascii="Symbol" w:hAnsi="Symbol" w:hint="default"/>
+      </w:rPr>
+    </w:lvl>
+    <w:lvl w:ilvl="4" w:tplc="04090003" w:tentative="1">
+      <w:start w:val="1"/>
+      <w:numFmt w:val="bullet"/>
+      <w:lvlText w:val="o"/>
+      <w:lvlJc w:val="left"/>
+      <w:pPr>
+        <w:ind w:left="3240" w:hanging="360"/>
+      </w:pPr>
+      <w:rPr>
+        <w:rFonts w:ascii="Courier New" w:hAnsi="Courier New" w:cs="Courier New" w:hint="default"/>
+      </w:rPr>
+    </w:lvl>
+    <w:lvl w:ilvl="5" w:tplc="04090005" w:tentative="1">
+      <w:start w:val="1"/>
+      <w:numFmt w:val="bullet"/>
+      <w:lvlText w:val=""/>
+      <w:lvlJc w:val="left"/>
+      <w:pPr>
+        <w:ind w:left="3960" w:hanging="360"/>
+      </w:pPr>
+      <w:rPr>
+        <w:rFonts w:ascii="Wingdings" w:hAnsi="Wingdings" w:hint="default"/>
+      </w:rPr>
+    </w:lvl>
+    <w:lvl w:ilvl="6" w:tplc="04090001" w:tentative="1">
+      <w:start w:val="1"/>
+      <w:numFmt w:val="bullet"/>
+      <w:lvlText w:val=""/>
+      <w:lvlJc w:val="left"/>
+      <w:pPr>
+        <w:ind w:left="4680" w:hanging="360"/>
+      </w:pPr>
+      <w:rPr>
+        <w:rFonts w:ascii="Symbol" w:hAnsi="Symbol" w:hint="default"/>
+      </w:rPr>
+    </w:lvl>
+    <w:lvl w:ilvl="7" w:tplc="04090003" w:tentative="1">
+      <w:start w:val="1"/>
+      <w:numFmt w:val="bullet"/>
+      <w:lvlText w:val="o"/>
+      <w:lvlJc w:val="left"/>
+      <w:pPr>
+        <w:ind w:left="5400" w:hanging="360"/>
+      </w:pPr>
+      <w:rPr>
+        <w:rFonts w:ascii="Courier New" w:hAnsi="Courier New" w:cs="Courier New" w:hint="default"/>
+      </w:rPr>
+    </w:lvl>
+    <w:lvl w:ilvl="8" w:tplc="04090005" w:tentative="1">
+      <w:start w:val="1"/>
+      <w:numFmt w:val="bullet"/>
+      <w:lvlText w:val=""/>
+      <w:lvlJc w:val="left"/>
+      <w:pPr>
+        <w:ind w:left="6120" w:hanging="360"/>
+      </w:pPr>
+      <w:rPr>
+        <w:rFonts w:ascii="Wingdings" w:hAnsi="Wingdings" w:hint="default"/>
+      </w:rPr>
+    </w:lvl>
+  </w:abstractNum>
+  <w:abstractNum w:abstractNumId="9" w15:restartNumberingAfterBreak="0">
+    <w:nsid w:val="5EE254D3"/>
+    <w:multiLevelType w:val="hybridMultilevel"/>
+    <w:tmpl w:val="B91CDA92"/>
+    <w:lvl w:ilvl="0" w:tplc="04090001">
+      <w:start w:val="1"/>
+      <w:numFmt w:val="bullet"/>
+      <w:lvlText w:val=""/>
+      <w:lvlJc w:val="left"/>
+      <w:pPr>
+        <w:ind w:left="1080" w:hanging="360"/>
+      </w:pPr>
+      <w:rPr>
+        <w:rFonts w:ascii="Symbol" w:hAnsi="Symbol" w:hint="default"/>
+      </w:rPr>
+    </w:lvl>
+    <w:lvl w:ilvl="1" w:tplc="04090003" w:tentative="1">
+      <w:start w:val="1"/>
+      <w:numFmt w:val="bullet"/>
+      <w:lvlText w:val="o"/>
+      <w:lvlJc w:val="left"/>
+      <w:pPr>
+        <w:ind w:left="1800" w:hanging="360"/>
+      </w:pPr>
+      <w:rPr>
+        <w:rFonts w:ascii="Courier New" w:hAnsi="Courier New" w:cs="Courier New" w:hint="default"/>
+      </w:rPr>
+    </w:lvl>
+    <w:lvl w:ilvl="2" w:tplc="04090005" w:tentative="1">
+      <w:start w:val="1"/>
+      <w:numFmt w:val="bullet"/>
+      <w:lvlText w:val=""/>
+      <w:lvlJc w:val="left"/>
+      <w:pPr>
+        <w:ind w:left="2520" w:hanging="360"/>
+      </w:pPr>
+      <w:rPr>
+        <w:rFonts w:ascii="Wingdings" w:hAnsi="Wingdings" w:hint="default"/>
+      </w:rPr>
+    </w:lvl>
+    <w:lvl w:ilvl="3" w:tplc="04090001" w:tentative="1">
+      <w:start w:val="1"/>
+      <w:numFmt w:val="bullet"/>
+      <w:lvlText w:val=""/>
+      <w:lvlJc w:val="left"/>
+      <w:pPr>
+        <w:ind w:left="3240" w:hanging="360"/>
+      </w:pPr>
+      <w:rPr>
+        <w:rFonts w:ascii="Symbol" w:hAnsi="Symbol" w:hint="default"/>
+      </w:rPr>
+    </w:lvl>
+    <w:lvl w:ilvl="4" w:tplc="04090003" w:tentative="1">
+      <w:start w:val="1"/>
+      <w:numFmt w:val="bullet"/>
+      <w:lvlText w:val="o"/>
+      <w:lvlJc w:val="left"/>
+      <w:pPr>
+        <w:ind w:left="3960" w:hanging="360"/>
+      </w:pPr>
+      <w:rPr>
+        <w:rFonts w:ascii="Courier New" w:hAnsi="Courier New" w:cs="Courier New" w:hint="default"/>
+      </w:rPr>
+    </w:lvl>
+    <w:lvl w:ilvl="5" w:tplc="04090005" w:tentative="1">
+      <w:start w:val="1"/>
+      <w:numFmt w:val="bullet"/>
+      <w:lvlText w:val=""/>
+      <w:lvlJc w:val="left"/>
+      <w:pPr>
+        <w:ind w:left="4680" w:hanging="360"/>
+      </w:pPr>
+      <w:rPr>
+        <w:rFonts w:ascii="Wingdings" w:hAnsi="Wingdings" w:hint="default"/>
+      </w:rPr>
+    </w:lvl>
+    <w:lvl w:ilvl="6" w:tplc="04090001" w:tentative="1">
+      <w:start w:val="1"/>
+      <w:numFmt w:val="bullet"/>
+      <w:lvlText w:val=""/>
+      <w:lvlJc w:val="left"/>
+      <w:pPr>
+        <w:ind w:left="5400" w:hanging="360"/>
+      </w:pPr>
+      <w:rPr>
+        <w:rFonts w:ascii="Symbol" w:hAnsi="Symbol" w:hint="default"/>
+      </w:rPr>
+    </w:lvl>
+    <w:lvl w:ilvl="7" w:tplc="04090003" w:tentative="1">
+      <w:start w:val="1"/>
+      <w:numFmt w:val="bullet"/>
+      <w:lvlText w:val="o"/>
+      <w:lvlJc w:val="left"/>
+      <w:pPr>
+        <w:ind w:left="6120" w:hanging="360"/>
+      </w:pPr>
+      <w:rPr>
+        <w:rFonts w:ascii="Courier New" w:hAnsi="Courier New" w:cs="Courier New" w:hint="default"/>
+      </w:rPr>
+    </w:lvl>
+    <w:lvl w:ilvl="8" w:tplc="04090005" w:tentative="1">
+      <w:start w:val="1"/>
+      <w:numFmt w:val="bullet"/>
+      <w:lvlText w:val=""/>
+      <w:lvlJc w:val="left"/>
+      <w:pPr>
+        <w:ind w:left="6840" w:hanging="360"/>
+      </w:pPr>
+      <w:rPr>
+        <w:rFonts w:ascii="Wingdings" w:hAnsi="Wingdings" w:hint="default"/>
+      </w:rPr>
+    </w:lvl>
+  </w:abstractNum>
+  <w:abstractNum w:abstractNumId="10" w15:restartNumberingAfterBreak="0">
+    <w:nsid w:val="6A9D4A18"/>
+    <w:multiLevelType w:val="hybridMultilevel"/>
+    <w:tmpl w:val="8E9212D6"/>
+    <w:lvl w:ilvl="0" w:tplc="7AAA2DB6">
+      <w:start w:val="1"/>
+      <w:numFmt w:val="bullet"/>
+      <w:lvlText w:val="+"/>
+      <w:lvlJc w:val="left"/>
+      <w:pPr>
+        <w:ind w:left="1080" w:hanging="360"/>
+      </w:pPr>
+      <w:rPr>
+        <w:rFonts w:ascii="Times New Roman" w:hAnsi="Times New Roman" w:cs="Times New Roman" w:hint="default"/>
+      </w:rPr>
+    </w:lvl>
+    <w:lvl w:ilvl="1" w:tplc="04090003" w:tentative="1">
+      <w:start w:val="1"/>
+      <w:numFmt w:val="bullet"/>
+      <w:lvlText w:val="o"/>
+      <w:lvlJc w:val="left"/>
+      <w:pPr>
+        <w:ind w:left="1800" w:hanging="360"/>
+      </w:pPr>
+      <w:rPr>
+        <w:rFonts w:ascii="Courier New" w:hAnsi="Courier New" w:cs="Courier New" w:hint="default"/>
+      </w:rPr>
+    </w:lvl>
+    <w:lvl w:ilvl="2" w:tplc="04090005" w:tentative="1">
+      <w:start w:val="1"/>
+      <w:numFmt w:val="bullet"/>
+      <w:lvlText w:val=""/>
+      <w:lvlJc w:val="left"/>
+      <w:pPr>
+        <w:ind w:left="2520" w:hanging="360"/>
+      </w:pPr>
+      <w:rPr>
+        <w:rFonts w:ascii="Wingdings" w:hAnsi="Wingdings" w:hint="default"/>
+      </w:rPr>
+    </w:lvl>
+    <w:lvl w:ilvl="3" w:tplc="04090001" w:tentative="1">
+      <w:start w:val="1"/>
+      <w:numFmt w:val="bullet"/>
+      <w:lvlText w:val=""/>
+      <w:lvlJc w:val="left"/>
+      <w:pPr>
+        <w:ind w:left="3240" w:hanging="360"/>
+      </w:pPr>
+      <w:rPr>
+        <w:rFonts w:ascii="Symbol" w:hAnsi="Symbol" w:hint="default"/>
+      </w:rPr>
+    </w:lvl>
+    <w:lvl w:ilvl="4" w:tplc="04090003" w:tentative="1">
+      <w:start w:val="1"/>
+      <w:numFmt w:val="bullet"/>
+      <w:lvlText w:val="o"/>
+      <w:lvlJc w:val="left"/>
+      <w:pPr>
+        <w:ind w:left="3960" w:hanging="360"/>
+      </w:pPr>
+      <w:rPr>
+        <w:rFonts w:ascii="Courier New" w:hAnsi="Courier New" w:cs="Courier New" w:hint="default"/>
+      </w:rPr>
+    </w:lvl>
+    <w:lvl w:ilvl="5" w:tplc="04090005" w:tentative="1">
+      <w:start w:val="1"/>
+      <w:numFmt w:val="bullet"/>
+      <w:lvlText w:val=""/>
+      <w:lvlJc w:val="left"/>
+      <w:pPr>
+        <w:ind w:left="4680" w:hanging="360"/>
+      </w:pPr>
+      <w:rPr>
+        <w:rFonts w:ascii="Wingdings" w:hAnsi="Wingdings" w:hint="default"/>
+      </w:rPr>
+    </w:lvl>
+    <w:lvl w:ilvl="6" w:tplc="04090001" w:tentative="1">
+      <w:start w:val="1"/>
+      <w:numFmt w:val="bullet"/>
+      <w:lvlText w:val=""/>
+      <w:lvlJc w:val="left"/>
+      <w:pPr>
+        <w:ind w:left="5400" w:hanging="360"/>
+      </w:pPr>
+      <w:rPr>
+        <w:rFonts w:ascii="Symbol" w:hAnsi="Symbol" w:hint="default"/>
+      </w:rPr>
+    </w:lvl>
+    <w:lvl w:ilvl="7" w:tplc="04090003" w:tentative="1">
+      <w:start w:val="1"/>
+      <w:numFmt w:val="bullet"/>
+      <w:lvlText w:val="o"/>
+      <w:lvlJc w:val="left"/>
+      <w:pPr>
+        <w:ind w:left="6120" w:hanging="360"/>
+      </w:pPr>
+      <w:rPr>
+        <w:rFonts w:ascii="Courier New" w:hAnsi="Courier New" w:cs="Courier New" w:hint="default"/>
+      </w:rPr>
+    </w:lvl>
+    <w:lvl w:ilvl="8" w:tplc="04090005" w:tentative="1">
+      <w:start w:val="1"/>
+      <w:numFmt w:val="bullet"/>
+      <w:lvlText w:val=""/>
+      <w:lvlJc w:val="left"/>
+      <w:pPr>
+        <w:ind w:left="6840" w:hanging="360"/>
+      </w:pPr>
+      <w:rPr>
+        <w:rFonts w:ascii="Wingdings" w:hAnsi="Wingdings" w:hint="default"/>
+      </w:rPr>
+    </w:lvl>
+  </w:abstractNum>
+  <w:abstractNum w:abstractNumId="11" w15:restartNumberingAfterBreak="0">
+    <w:nsid w:val="6E33614D"/>
+    <w:multiLevelType w:val="hybridMultilevel"/>
+    <w:tmpl w:val="248A2854"/>
+    <w:lvl w:ilvl="0" w:tplc="7AAA2DB6">
+      <w:start w:val="1"/>
+      <w:numFmt w:val="bullet"/>
+      <w:lvlText w:val="+"/>
+      <w:lvlJc w:val="left"/>
+      <w:pPr>
+        <w:ind w:left="360" w:hanging="360"/>
+      </w:pPr>
+      <w:rPr>
+        <w:rFonts w:ascii="Times New Roman" w:hAnsi="Times New Roman" w:cs="Times New Roman" w:hint="default"/>
+      </w:rPr>
+    </w:lvl>
+    <w:lvl w:ilvl="1" w:tplc="04090003" w:tentative="1">
+      <w:start w:val="1"/>
+      <w:numFmt w:val="bullet"/>
+      <w:lvlText w:val="o"/>
+      <w:lvlJc w:val="left"/>
+      <w:pPr>
+        <w:ind w:left="1080" w:hanging="360"/>
+      </w:pPr>
+      <w:rPr>
+        <w:rFonts w:ascii="Courier New" w:hAnsi="Courier New" w:cs="Courier New" w:hint="default"/>
+      </w:rPr>
+    </w:lvl>
+    <w:lvl w:ilvl="2" w:tplc="04090005" w:tentative="1">
+      <w:start w:val="1"/>
+      <w:numFmt w:val="bullet"/>
+      <w:lvlText w:val=""/>
+      <w:lvlJc w:val="left"/>
+      <w:pPr>
+        <w:ind w:left="1800" w:hanging="360"/>
+      </w:pPr>
+      <w:rPr>
+        <w:rFonts w:ascii="Wingdings" w:hAnsi="Wingdings" w:hint="default"/>
+      </w:rPr>
+    </w:lvl>
+    <w:lvl w:ilvl="3" w:tplc="04090001" w:tentative="1">
+      <w:start w:val="1"/>
+      <w:numFmt w:val="bullet"/>
+      <w:lvlText w:val=""/>
+      <w:lvlJc w:val="left"/>
+      <w:pPr>
+        <w:ind w:left="2520" w:hanging="360"/>
+      </w:pPr>
+      <w:rPr>
+        <w:rFonts w:ascii="Symbol" w:hAnsi="Symbol" w:hint="default"/>
+      </w:rPr>
+    </w:lvl>
+    <w:lvl w:ilvl="4" w:tplc="04090003" w:tentative="1">
+      <w:start w:val="1"/>
+      <w:numFmt w:val="bullet"/>
+      <w:lvlText w:val="o"/>
+      <w:lvlJc w:val="left"/>
+      <w:pPr>
+        <w:ind w:left="3240" w:hanging="360"/>
+      </w:pPr>
+      <w:rPr>
+        <w:rFonts w:ascii="Courier New" w:hAnsi="Courier New" w:cs="Courier New" w:hint="default"/>
+      </w:rPr>
+    </w:lvl>
+    <w:lvl w:ilvl="5" w:tplc="04090005" w:tentative="1">
+      <w:start w:val="1"/>
+      <w:numFmt w:val="bullet"/>
+      <w:lvlText w:val=""/>
+      <w:lvlJc w:val="left"/>
+      <w:pPr>
+        <w:ind w:left="3960" w:hanging="360"/>
+      </w:pPr>
+      <w:rPr>
+        <w:rFonts w:ascii="Wingdings" w:hAnsi="Wingdings" w:hint="default"/>
+      </w:rPr>
+    </w:lvl>
+    <w:lvl w:ilvl="6" w:tplc="04090001" w:tentative="1">
+      <w:start w:val="1"/>
+      <w:numFmt w:val="bullet"/>
+      <w:lvlText w:val=""/>
+      <w:lvlJc w:val="left"/>
+      <w:pPr>
+        <w:ind w:left="4680" w:hanging="360"/>
+      </w:pPr>
+      <w:rPr>
+        <w:rFonts w:ascii="Symbol" w:hAnsi="Symbol" w:hint="default"/>
+      </w:rPr>
+    </w:lvl>
+    <w:lvl w:ilvl="7" w:tplc="04090003" w:tentative="1">
+      <w:start w:val="1"/>
+      <w:numFmt w:val="bullet"/>
+      <w:lvlText w:val="o"/>
+      <w:lvlJc w:val="left"/>
+      <w:pPr>
+        <w:ind w:left="5400" w:hanging="360"/>
+      </w:pPr>
+      <w:rPr>
+        <w:rFonts w:ascii="Courier New" w:hAnsi="Courier New" w:cs="Courier New" w:hint="default"/>
+      </w:rPr>
+    </w:lvl>
+    <w:lvl w:ilvl="8" w:tplc="04090005" w:tentative="1">
+      <w:start w:val="1"/>
+      <w:numFmt w:val="bullet"/>
+      <w:lvlText w:val=""/>
+      <w:lvlJc w:val="left"/>
+      <w:pPr>
+        <w:ind w:left="6120" w:hanging="360"/>
+      </w:pPr>
+      <w:rPr>
+        <w:rFonts w:ascii="Wingdings" w:hAnsi="Wingdings" w:hint="default"/>
+      </w:rPr>
+    </w:lvl>
+  </w:abstractNum>
+  <w:abstractNum w:abstractNumId="12" w15:restartNumberingAfterBreak="0">
     <w:nsid w:val="79627A52"/>
     <w:multiLevelType w:val="hybridMultilevel"/>
     <w:tmpl w:val="CD6E76AA"/>
@@ -1992,49 +2575,49 @@
     <w:abstractNumId w:val="0"/>
   </w:num>
   <w:num w:numId="3">
-    <w:abstractNumId w:val="5"/>
+    <w:abstractNumId w:val="6"/>
   </w:num>
   <w:num w:numId="4">
-    <w:abstractNumId w:val="5"/>
+    <w:abstractNumId w:val="6"/>
   </w:num>
   <w:num w:numId="5">
-    <w:abstractNumId w:val="5"/>
+    <w:abstractNumId w:val="6"/>
   </w:num>
   <w:num w:numId="6">
-    <w:abstractNumId w:val="5"/>
+    <w:abstractNumId w:val="6"/>
   </w:num>
   <w:num w:numId="7">
-    <w:abstractNumId w:val="5"/>
+    <w:abstractNumId w:val="6"/>
   </w:num>
   <w:num w:numId="8">
-    <w:abstractNumId w:val="5"/>
+    <w:abstractNumId w:val="6"/>
   </w:num>
   <w:num w:numId="9">
-    <w:abstractNumId w:val="5"/>
+    <w:abstractNumId w:val="6"/>
   </w:num>
   <w:num w:numId="10">
-    <w:abstractNumId w:val="5"/>
+    <w:abstractNumId w:val="6"/>
   </w:num>
   <w:num w:numId="11">
-    <w:abstractNumId w:val="5"/>
+    <w:abstractNumId w:val="6"/>
   </w:num>
   <w:num w:numId="12">
-    <w:abstractNumId w:val="5"/>
+    <w:abstractNumId w:val="6"/>
   </w:num>
   <w:num w:numId="13">
-    <w:abstractNumId w:val="5"/>
+    <w:abstractNumId w:val="6"/>
   </w:num>
   <w:num w:numId="14">
-    <w:abstractNumId w:val="5"/>
+    <w:abstractNumId w:val="6"/>
   </w:num>
   <w:num w:numId="15">
-    <w:abstractNumId w:val="5"/>
+    <w:abstractNumId w:val="6"/>
   </w:num>
   <w:num w:numId="16">
-    <w:abstractNumId w:val="5"/>
+    <w:abstractNumId w:val="6"/>
   </w:num>
   <w:num w:numId="17">
-    <w:abstractNumId w:val="7"/>
+    <w:abstractNumId w:val="12"/>
   </w:num>
   <w:num w:numId="18">
     <w:abstractNumId w:val="2"/>
@@ -2043,16 +2626,31 @@
     <w:abstractNumId w:val="3"/>
   </w:num>
   <w:num w:numId="20">
-    <w:abstractNumId w:val="6"/>
+    <w:abstractNumId w:val="7"/>
   </w:num>
   <w:num w:numId="21">
     <w:abstractNumId w:val="4"/>
+  </w:num>
+  <w:num w:numId="22">
+    <w:abstractNumId w:val="5"/>
+  </w:num>
+  <w:num w:numId="23">
+    <w:abstractNumId w:val="9"/>
+  </w:num>
+  <w:num w:numId="24">
+    <w:abstractNumId w:val="10"/>
+  </w:num>
+  <w:num w:numId="25">
+    <w:abstractNumId w:val="8"/>
+  </w:num>
+  <w:num w:numId="26">
+    <w:abstractNumId w:val="11"/>
   </w:num>
 </w:numbering>
 </file>
 
 <file path=word/styles.xml><?xml version="1.0" encoding="utf-8"?>
-<w:styles xmlns:mc="http://schemas.openxmlformats.org/markup-compatibility/2006" xmlns:r="http://schemas.openxmlformats.org/officeDocument/2006/relationships" xmlns:w="http://schemas.openxmlformats.org/wordprocessingml/2006/main" xmlns:w14="http://schemas.microsoft.com/office/word/2010/wordml" mc:Ignorable="w14">
+<w:styles xmlns:mc="http://schemas.openxmlformats.org/markup-compatibility/2006" xmlns:r="http://schemas.openxmlformats.org/officeDocument/2006/relationships" xmlns:w="http://schemas.openxmlformats.org/wordprocessingml/2006/main" xmlns:w14="http://schemas.microsoft.com/office/word/2010/wordml" xmlns:w15="http://schemas.microsoft.com/office/word/2012/wordml" xmlns:w16se="http://schemas.microsoft.com/office/word/2015/wordml/symex" mc:Ignorable="w14 w15 w16se">
   <w:docDefaults>
     <w:rPrDefault>
       <w:rPr>
@@ -2068,10 +2666,351 @@
       </w:pPr>
     </w:pPrDefault>
   </w:docDefaults>
-  <w:latentStyles w:defLockedState="0" w:defUIPriority="0" w:defSemiHidden="0" w:defUnhideWhenUsed="0" w:defQFormat="0" w:count="267">
-    <w:lsdException w:name="header" w:uiPriority="99"/>
-    <w:lsdException w:name="footer" w:uiPriority="99"/>
+  <w:latentStyles w:defLockedState="0" w:defUIPriority="0" w:defSemiHidden="0" w:defUnhideWhenUsed="0" w:defQFormat="0" w:count="374">
+    <w:lsdException w:name="heading 4" w:semiHidden="1" w:unhideWhenUsed="1"/>
+    <w:lsdException w:name="heading 5" w:semiHidden="1" w:unhideWhenUsed="1"/>
+    <w:lsdException w:name="heading 6" w:semiHidden="1" w:unhideWhenUsed="1"/>
+    <w:lsdException w:name="heading 7" w:semiHidden="1" w:unhideWhenUsed="1"/>
+    <w:lsdException w:name="heading 8" w:semiHidden="1" w:unhideWhenUsed="1"/>
+    <w:lsdException w:name="heading 9" w:semiHidden="1" w:unhideWhenUsed="1"/>
+    <w:lsdException w:name="index 1" w:semiHidden="1" w:unhideWhenUsed="1"/>
+    <w:lsdException w:name="index 2" w:semiHidden="1" w:unhideWhenUsed="1"/>
+    <w:lsdException w:name="index 3" w:semiHidden="1" w:unhideWhenUsed="1"/>
+    <w:lsdException w:name="index 4" w:semiHidden="1" w:unhideWhenUsed="1"/>
+    <w:lsdException w:name="index 5" w:semiHidden="1" w:unhideWhenUsed="1"/>
+    <w:lsdException w:name="index 6" w:semiHidden="1" w:unhideWhenUsed="1"/>
+    <w:lsdException w:name="index 7" w:semiHidden="1" w:unhideWhenUsed="1"/>
+    <w:lsdException w:name="index 8" w:semiHidden="1" w:unhideWhenUsed="1"/>
+    <w:lsdException w:name="index 9" w:semiHidden="1" w:unhideWhenUsed="1"/>
+    <w:lsdException w:name="toc 1" w:semiHidden="1" w:unhideWhenUsed="1"/>
+    <w:lsdException w:name="toc 2" w:semiHidden="1" w:unhideWhenUsed="1"/>
+    <w:lsdException w:name="toc 3" w:semiHidden="1" w:unhideWhenUsed="1"/>
+    <w:lsdException w:name="toc 4" w:semiHidden="1" w:unhideWhenUsed="1"/>
+    <w:lsdException w:name="toc 5" w:semiHidden="1" w:unhideWhenUsed="1"/>
+    <w:lsdException w:name="toc 6" w:semiHidden="1" w:unhideWhenUsed="1"/>
+    <w:lsdException w:name="toc 7" w:semiHidden="1" w:unhideWhenUsed="1"/>
+    <w:lsdException w:name="toc 8" w:semiHidden="1" w:unhideWhenUsed="1"/>
+    <w:lsdException w:name="toc 9" w:semiHidden="1" w:unhideWhenUsed="1"/>
+    <w:lsdException w:name="Normal Indent" w:semiHidden="1" w:unhideWhenUsed="1"/>
+    <w:lsdException w:name="footnote text" w:semiHidden="1" w:unhideWhenUsed="1"/>
+    <w:lsdException w:name="annotation text" w:semiHidden="1" w:unhideWhenUsed="1"/>
+    <w:lsdException w:name="header" w:semiHidden="1" w:uiPriority="99" w:unhideWhenUsed="1"/>
+    <w:lsdException w:name="footer" w:semiHidden="1" w:uiPriority="99" w:unhideWhenUsed="1"/>
+    <w:lsdException w:name="index heading" w:semiHidden="1" w:unhideWhenUsed="1"/>
+    <w:lsdException w:name="caption" w:semiHidden="1" w:unhideWhenUsed="1"/>
+    <w:lsdException w:name="table of figures" w:semiHidden="1" w:unhideWhenUsed="1"/>
+    <w:lsdException w:name="envelope address" w:semiHidden="1" w:unhideWhenUsed="1"/>
+    <w:lsdException w:name="envelope return" w:semiHidden="1" w:unhideWhenUsed="1"/>
+    <w:lsdException w:name="footnote reference" w:semiHidden="1" w:unhideWhenUsed="1"/>
+    <w:lsdException w:name="annotation reference" w:semiHidden="1" w:unhideWhenUsed="1"/>
+    <w:lsdException w:name="line number" w:semiHidden="1" w:unhideWhenUsed="1"/>
+    <w:lsdException w:name="page number" w:semiHidden="1" w:unhideWhenUsed="1"/>
+    <w:lsdException w:name="endnote reference" w:semiHidden="1" w:unhideWhenUsed="1"/>
+    <w:lsdException w:name="endnote text" w:semiHidden="1" w:unhideWhenUsed="1"/>
+    <w:lsdException w:name="table of authorities" w:semiHidden="1" w:unhideWhenUsed="1"/>
+    <w:lsdException w:name="macro" w:semiHidden="1" w:unhideWhenUsed="1"/>
+    <w:lsdException w:name="List" w:semiHidden="1" w:unhideWhenUsed="1"/>
+    <w:lsdException w:name="List Bullet" w:semiHidden="1" w:unhideWhenUsed="1"/>
+    <w:lsdException w:name="List 3" w:semiHidden="1" w:unhideWhenUsed="1"/>
+    <w:lsdException w:name="List 4" w:semiHidden="1" w:unhideWhenUsed="1"/>
+    <w:lsdException w:name="List 5" w:semiHidden="1" w:unhideWhenUsed="1"/>
+    <w:lsdException w:name="List Bullet 2" w:semiHidden="1" w:unhideWhenUsed="1"/>
+    <w:lsdException w:name="List Bullet 3" w:semiHidden="1" w:unhideWhenUsed="1"/>
+    <w:lsdException w:name="List Bullet 4" w:semiHidden="1" w:unhideWhenUsed="1"/>
+    <w:lsdException w:name="List Bullet 5" w:semiHidden="1" w:unhideWhenUsed="1"/>
+    <w:lsdException w:name="List Number 2" w:semiHidden="1" w:unhideWhenUsed="1"/>
+    <w:lsdException w:name="List Number 3" w:semiHidden="1" w:unhideWhenUsed="1"/>
+    <w:lsdException w:name="List Number 4" w:semiHidden="1" w:unhideWhenUsed="1"/>
+    <w:lsdException w:name="List Number 5" w:semiHidden="1" w:unhideWhenUsed="1"/>
+    <w:lsdException w:name="Closing" w:semiHidden="1" w:unhideWhenUsed="1"/>
+    <w:lsdException w:name="Signature" w:semiHidden="1" w:unhideWhenUsed="1"/>
+    <w:lsdException w:name="Default Paragraph Font" w:semiHidden="1" w:unhideWhenUsed="1"/>
+    <w:lsdException w:name="Body Text" w:semiHidden="1" w:unhideWhenUsed="1"/>
+    <w:lsdException w:name="Body Text Indent" w:semiHidden="1" w:unhideWhenUsed="1"/>
+    <w:lsdException w:name="List Continue" w:semiHidden="1" w:unhideWhenUsed="1"/>
+    <w:lsdException w:name="List Continue 2" w:semiHidden="1" w:unhideWhenUsed="1"/>
+    <w:lsdException w:name="List Continue 3" w:semiHidden="1" w:unhideWhenUsed="1"/>
+    <w:lsdException w:name="Salutation" w:semiHidden="1" w:unhideWhenUsed="1"/>
+    <w:lsdException w:name="Date" w:semiHidden="1" w:unhideWhenUsed="1"/>
+    <w:lsdException w:name="Body Text First Indent" w:semiHidden="1" w:unhideWhenUsed="1"/>
+    <w:lsdException w:name="Body Text First Indent 2" w:semiHidden="1" w:unhideWhenUsed="1"/>
+    <w:lsdException w:name="Note Heading" w:semiHidden="1" w:unhideWhenUsed="1"/>
+    <w:lsdException w:name="Body Text 2" w:semiHidden="1" w:unhideWhenUsed="1"/>
+    <w:lsdException w:name="Body Text 3" w:semiHidden="1" w:unhideWhenUsed="1"/>
+    <w:lsdException w:name="Body Text Indent 2" w:semiHidden="1" w:unhideWhenUsed="1"/>
+    <w:lsdException w:name="Body Text Indent 3" w:semiHidden="1" w:unhideWhenUsed="1"/>
+    <w:lsdException w:name="Block Text" w:semiHidden="1" w:unhideWhenUsed="1"/>
+    <w:lsdException w:name="Hyperlink" w:semiHidden="1" w:unhideWhenUsed="1"/>
+    <w:lsdException w:name="FollowedHyperlink" w:semiHidden="1" w:unhideWhenUsed="1"/>
+    <w:lsdException w:name="Document Map" w:semiHidden="1" w:unhideWhenUsed="1"/>
+    <w:lsdException w:name="Plain Text" w:semiHidden="1" w:unhideWhenUsed="1"/>
+    <w:lsdException w:name="E-mail Signature" w:semiHidden="1" w:unhideWhenUsed="1"/>
+    <w:lsdException w:name="HTML Top of Form" w:semiHidden="1" w:unhideWhenUsed="1"/>
+    <w:lsdException w:name="HTML Bottom of Form" w:semiHidden="1" w:unhideWhenUsed="1"/>
+    <w:lsdException w:name="Normal (Web)" w:semiHidden="1" w:unhideWhenUsed="1"/>
+    <w:lsdException w:name="HTML Acronym" w:semiHidden="1" w:unhideWhenUsed="1"/>
+    <w:lsdException w:name="HTML Address" w:semiHidden="1" w:unhideWhenUsed="1"/>
+    <w:lsdException w:name="HTML Cite" w:semiHidden="1" w:unhideWhenUsed="1"/>
+    <w:lsdException w:name="HTML Code" w:semiHidden="1" w:unhideWhenUsed="1"/>
+    <w:lsdException w:name="HTML Definition" w:semiHidden="1" w:unhideWhenUsed="1"/>
+    <w:lsdException w:name="HTML Keyboard" w:semiHidden="1" w:unhideWhenUsed="1"/>
+    <w:lsdException w:name="HTML Preformatted" w:semiHidden="1" w:unhideWhenUsed="1"/>
+    <w:lsdException w:name="HTML Sample" w:semiHidden="1" w:unhideWhenUsed="1"/>
+    <w:lsdException w:name="HTML Typewriter" w:semiHidden="1" w:unhideWhenUsed="1"/>
+    <w:lsdException w:name="HTML Variable" w:semiHidden="1" w:unhideWhenUsed="1"/>
+    <w:lsdException w:name="Normal Table" w:semiHidden="1" w:unhideWhenUsed="1"/>
+    <w:lsdException w:name="annotation subject" w:semiHidden="1" w:unhideWhenUsed="1"/>
+    <w:lsdException w:name="No List" w:semiHidden="1" w:unhideWhenUsed="1"/>
+    <w:lsdException w:name="Outline List 1" w:semiHidden="1" w:unhideWhenUsed="1"/>
+    <w:lsdException w:name="Outline List 2" w:semiHidden="1" w:unhideWhenUsed="1"/>
+    <w:lsdException w:name="Outline List 3" w:semiHidden="1" w:unhideWhenUsed="1"/>
+    <w:lsdException w:name="Table Simple 1" w:semiHidden="1" w:unhideWhenUsed="1"/>
+    <w:lsdException w:name="Table Simple 2" w:semiHidden="1" w:unhideWhenUsed="1"/>
+    <w:lsdException w:name="Table Simple 3" w:semiHidden="1" w:unhideWhenUsed="1"/>
+    <w:lsdException w:name="Table Classic 1" w:semiHidden="1" w:unhideWhenUsed="1"/>
+    <w:lsdException w:name="Table Classic 2" w:semiHidden="1" w:unhideWhenUsed="1"/>
+    <w:lsdException w:name="Table Classic 3" w:semiHidden="1" w:unhideWhenUsed="1"/>
+    <w:lsdException w:name="Table Classic 4" w:semiHidden="1" w:unhideWhenUsed="1"/>
+    <w:lsdException w:name="Table Colorful 1" w:semiHidden="1" w:unhideWhenUsed="1"/>
+    <w:lsdException w:name="Table Colorful 2" w:semiHidden="1" w:unhideWhenUsed="1"/>
+    <w:lsdException w:name="Table Colorful 3" w:semiHidden="1" w:unhideWhenUsed="1"/>
+    <w:lsdException w:name="Table Columns 1" w:semiHidden="1" w:unhideWhenUsed="1"/>
+    <w:lsdException w:name="Table Columns 2" w:semiHidden="1" w:unhideWhenUsed="1"/>
+    <w:lsdException w:name="Table Columns 3" w:semiHidden="1" w:unhideWhenUsed="1"/>
+    <w:lsdException w:name="Table Columns 4" w:semiHidden="1" w:unhideWhenUsed="1"/>
+    <w:lsdException w:name="Table Columns 5" w:semiHidden="1" w:unhideWhenUsed="1"/>
+    <w:lsdException w:name="Table Grid 1" w:semiHidden="1" w:unhideWhenUsed="1"/>
+    <w:lsdException w:name="Table Grid 2" w:semiHidden="1" w:unhideWhenUsed="1"/>
+    <w:lsdException w:name="Table Grid 3" w:semiHidden="1" w:unhideWhenUsed="1"/>
+    <w:lsdException w:name="Table Grid 4" w:semiHidden="1" w:unhideWhenUsed="1"/>
+    <w:lsdException w:name="Table Grid 5" w:semiHidden="1" w:unhideWhenUsed="1"/>
+    <w:lsdException w:name="Table Grid 6" w:semiHidden="1" w:unhideWhenUsed="1"/>
+    <w:lsdException w:name="Table Grid 7" w:semiHidden="1" w:unhideWhenUsed="1"/>
+    <w:lsdException w:name="Table Grid 8" w:semiHidden="1" w:unhideWhenUsed="1"/>
+    <w:lsdException w:name="Table List 1" w:semiHidden="1" w:unhideWhenUsed="1"/>
+    <w:lsdException w:name="Table List 2" w:semiHidden="1" w:unhideWhenUsed="1"/>
+    <w:lsdException w:name="Table List 3" w:semiHidden="1" w:unhideWhenUsed="1"/>
+    <w:lsdException w:name="Table List 4" w:semiHidden="1" w:unhideWhenUsed="1"/>
+    <w:lsdException w:name="Table List 5" w:semiHidden="1" w:unhideWhenUsed="1"/>
+    <w:lsdException w:name="Table List 6" w:semiHidden="1" w:unhideWhenUsed="1"/>
+    <w:lsdException w:name="Table List 7" w:semiHidden="1" w:unhideWhenUsed="1"/>
+    <w:lsdException w:name="Table List 8" w:semiHidden="1" w:unhideWhenUsed="1"/>
+    <w:lsdException w:name="Table 3D effects 1" w:semiHidden="1" w:unhideWhenUsed="1"/>
+    <w:lsdException w:name="Table 3D effects 2" w:semiHidden="1" w:unhideWhenUsed="1"/>
+    <w:lsdException w:name="Table 3D effects 3" w:semiHidden="1" w:unhideWhenUsed="1"/>
+    <w:lsdException w:name="Table Contemporary" w:semiHidden="1" w:unhideWhenUsed="1"/>
+    <w:lsdException w:name="Table Elegant" w:semiHidden="1" w:unhideWhenUsed="1"/>
+    <w:lsdException w:name="Table Professional" w:semiHidden="1" w:unhideWhenUsed="1"/>
+    <w:lsdException w:name="Table Subtle 1" w:semiHidden="1" w:unhideWhenUsed="1"/>
+    <w:lsdException w:name="Table Subtle 2" w:semiHidden="1" w:unhideWhenUsed="1"/>
+    <w:lsdException w:name="Table Web 1" w:semiHidden="1" w:unhideWhenUsed="1"/>
+    <w:lsdException w:name="Table Web 2" w:semiHidden="1" w:unhideWhenUsed="1"/>
+    <w:lsdException w:name="Table Web 3" w:semiHidden="1" w:unhideWhenUsed="1"/>
     <w:lsdException w:name="No Spacing" w:uiPriority="1" w:qFormat="1"/>
+    <w:lsdException w:name="Light Grid"/>
+    <w:lsdException w:name="Medium Shading 1"/>
+    <w:lsdException w:name="Medium Shading 2"/>
+    <w:lsdException w:name="Medium List 1"/>
+    <w:lsdException w:name="Medium List 2"/>
+    <w:lsdException w:name="Medium Grid 1"/>
+    <w:lsdException w:name="Medium Grid 2"/>
+    <w:lsdException w:name="Medium Grid 3"/>
+    <w:lsdException w:name="Dark List"/>
+    <w:lsdException w:name="Colorful Shading"/>
+    <w:lsdException w:name="Colorful List"/>
+    <w:lsdException w:name="Colorful Grid"/>
+    <w:lsdException w:name="Light Shading Accent 1"/>
+    <w:lsdException w:name="Light List Accent 1"/>
+    <w:lsdException w:name="Light Grid Accent 1"/>
+    <w:lsdException w:name="Medium Shading 1 Accent 1"/>
+    <w:lsdException w:name="Medium Shading 2 Accent 1"/>
+    <w:lsdException w:name="Medium List 1 Accent 1"/>
+    <w:lsdException w:name="Revision" w:semiHidden="1"/>
+    <w:lsdException w:name="Medium List 2 Accent 1"/>
+    <w:lsdException w:name="Medium Grid 1 Accent 1"/>
+    <w:lsdException w:name="Medium Grid 2 Accent 1"/>
+    <w:lsdException w:name="Medium Grid 3 Accent 1"/>
+    <w:lsdException w:name="Dark List Accent 1"/>
+    <w:lsdException w:name="Colorful Shading Accent 1"/>
+    <w:lsdException w:name="Colorful List Accent 1"/>
+    <w:lsdException w:name="Colorful Grid Accent 1"/>
+    <w:lsdException w:name="Light Shading Accent 2"/>
+    <w:lsdException w:name="Light List Accent 2"/>
+    <w:lsdException w:name="Light Grid Accent 2"/>
+    <w:lsdException w:name="Medium Shading 1 Accent 2"/>
+    <w:lsdException w:name="Medium Shading 2 Accent 2"/>
+    <w:lsdException w:name="Medium List 1 Accent 2"/>
+    <w:lsdException w:name="Medium List 2 Accent 2"/>
+    <w:lsdException w:name="Medium Grid 1 Accent 2"/>
+    <w:lsdException w:name="Medium Grid 2 Accent 2"/>
+    <w:lsdException w:name="Medium Grid 3 Accent 2"/>
+    <w:lsdException w:name="Dark List Accent 2"/>
+    <w:lsdException w:name="Colorful Shading Accent 2"/>
+    <w:lsdException w:name="Colorful List Accent 2"/>
+    <w:lsdException w:name="Colorful Grid Accent 2"/>
+    <w:lsdException w:name="Light Shading Accent 3"/>
+    <w:lsdException w:name="Light List Accent 3"/>
+    <w:lsdException w:name="Light Grid Accent 3"/>
+    <w:lsdException w:name="Medium Shading 1 Accent 3"/>
+    <w:lsdException w:name="Medium Shading 2 Accent 3"/>
+    <w:lsdException w:name="Medium List 1 Accent 3"/>
+    <w:lsdException w:name="Medium List 2 Accent 3"/>
+    <w:lsdException w:name="Medium Grid 1 Accent 3"/>
+    <w:lsdException w:name="Medium Grid 2 Accent 3"/>
+    <w:lsdException w:name="Medium Grid 3 Accent 3"/>
+    <w:lsdException w:name="Dark List Accent 3"/>
+    <w:lsdException w:name="Colorful Shading Accent 3"/>
+    <w:lsdException w:name="Colorful List Accent 3"/>
+    <w:lsdException w:name="Colorful Grid Accent 3"/>
+    <w:lsdException w:name="Light Shading Accent 4"/>
+    <w:lsdException w:name="Light List Accent 4"/>
+    <w:lsdException w:name="Light Grid Accent 4"/>
+    <w:lsdException w:name="Medium Shading 1 Accent 4"/>
+    <w:lsdException w:name="Medium Shading 2 Accent 4"/>
+    <w:lsdException w:name="Medium List 1 Accent 4"/>
+    <w:lsdException w:name="Medium List 2 Accent 4"/>
+    <w:lsdException w:name="Medium Grid 1 Accent 4"/>
+    <w:lsdException w:name="Medium Grid 2 Accent 4"/>
+    <w:lsdException w:name="Medium Grid 3 Accent 4"/>
+    <w:lsdException w:name="Dark List Accent 4"/>
+    <w:lsdException w:name="Colorful Shading Accent 4"/>
+    <w:lsdException w:name="Colorful List Accent 4"/>
+    <w:lsdException w:name="Colorful Grid Accent 4"/>
+    <w:lsdException w:name="Light Shading Accent 5"/>
+    <w:lsdException w:name="Light List Accent 5"/>
+    <w:lsdException w:name="Light Grid Accent 5"/>
+    <w:lsdException w:name="Medium Shading 1 Accent 5"/>
+    <w:lsdException w:name="Medium Shading 2 Accent 5"/>
+    <w:lsdException w:name="Medium List 1 Accent 5"/>
+    <w:lsdException w:name="Medium List 2 Accent 5"/>
+    <w:lsdException w:name="Medium Grid 1 Accent 5"/>
+    <w:lsdException w:name="Medium Grid 2 Accent 5"/>
+    <w:lsdException w:name="Medium Grid 3 Accent 5"/>
+    <w:lsdException w:name="Dark List Accent 5"/>
+    <w:lsdException w:name="Colorful Shading Accent 5"/>
+    <w:lsdException w:name="Colorful List Accent 5"/>
+    <w:lsdException w:name="Colorful Grid Accent 5"/>
+    <w:lsdException w:name="Light Shading Accent 6"/>
+    <w:lsdException w:name="Light List Accent 6"/>
+    <w:lsdException w:name="Light Grid Accent 6"/>
+    <w:lsdException w:name="Medium Shading 1 Accent 6"/>
+    <w:lsdException w:name="Medium Shading 2 Accent 6"/>
+    <w:lsdException w:name="Medium List 1 Accent 6"/>
+    <w:lsdException w:name="Medium List 2 Accent 6"/>
+    <w:lsdException w:name="Medium Grid 1 Accent 6"/>
+    <w:lsdException w:name="Medium Grid 2 Accent 6"/>
+    <w:lsdException w:name="Medium Grid 3 Accent 6"/>
+    <w:lsdException w:name="Dark List Accent 6"/>
+    <w:lsdException w:name="Colorful Shading Accent 6"/>
+    <w:lsdException w:name="Colorful List Accent 6"/>
+    <w:lsdException w:name="Colorful Grid Accent 6"/>
+    <w:lsdException w:name="Plain Table 1" w:uiPriority="41"/>
+    <w:lsdException w:name="Plain Table 2" w:uiPriority="42"/>
+    <w:lsdException w:name="Plain Table 3" w:uiPriority="43"/>
+    <w:lsdException w:name="Plain Table 4" w:uiPriority="44"/>
+    <w:lsdException w:name="Plain Table 5" w:uiPriority="45"/>
+    <w:lsdException w:name="Grid Table Light" w:uiPriority="40"/>
+    <w:lsdException w:name="Grid Table 1 Light" w:uiPriority="46"/>
+    <w:lsdException w:name="Grid Table 2" w:uiPriority="47"/>
+    <w:lsdException w:name="Grid Table 3" w:uiPriority="48"/>
+    <w:lsdException w:name="Grid Table 4" w:uiPriority="49"/>
+    <w:lsdException w:name="Grid Table 5 Dark" w:uiPriority="50"/>
+    <w:lsdException w:name="Grid Table 6 Colorful" w:uiPriority="51"/>
+    <w:lsdException w:name="Grid Table 7 Colorful" w:uiPriority="52"/>
+    <w:lsdException w:name="Grid Table 1 Light Accent 1" w:uiPriority="46"/>
+    <w:lsdException w:name="Grid Table 2 Accent 1" w:uiPriority="47"/>
+    <w:lsdException w:name="Grid Table 3 Accent 1" w:uiPriority="48"/>
+    <w:lsdException w:name="Grid Table 4 Accent 1" w:uiPriority="49"/>
+    <w:lsdException w:name="Grid Table 5 Dark Accent 1" w:uiPriority="50"/>
+    <w:lsdException w:name="Grid Table 6 Colorful Accent 1" w:uiPriority="51"/>
+    <w:lsdException w:name="Grid Table 7 Colorful Accent 1" w:uiPriority="52"/>
+    <w:lsdException w:name="Grid Table 1 Light Accent 2" w:uiPriority="46"/>
+    <w:lsdException w:name="Grid Table 2 Accent 2" w:uiPriority="47"/>
+    <w:lsdException w:name="Grid Table 3 Accent 2" w:uiPriority="48"/>
+    <w:lsdException w:name="Grid Table 4 Accent 2" w:uiPriority="49"/>
+    <w:lsdException w:name="Grid Table 5 Dark Accent 2" w:uiPriority="50"/>
+    <w:lsdException w:name="Grid Table 6 Colorful Accent 2" w:uiPriority="51"/>
+    <w:lsdException w:name="Grid Table 7 Colorful Accent 2" w:uiPriority="52"/>
+    <w:lsdException w:name="Grid Table 1 Light Accent 3" w:uiPriority="46"/>
+    <w:lsdException w:name="Grid Table 2 Accent 3" w:uiPriority="47"/>
+    <w:lsdException w:name="Grid Table 3 Accent 3" w:uiPriority="48"/>
+    <w:lsdException w:name="Grid Table 4 Accent 3" w:uiPriority="49"/>
+    <w:lsdException w:name="Grid Table 5 Dark Accent 3" w:uiPriority="50"/>
+    <w:lsdException w:name="Grid Table 6 Colorful Accent 3" w:uiPriority="51"/>
+    <w:lsdException w:name="Grid Table 7 Colorful Accent 3" w:uiPriority="52"/>
+    <w:lsdException w:name="Grid Table 1 Light Accent 4" w:uiPriority="46"/>
+    <w:lsdException w:name="Grid Table 2 Accent 4" w:uiPriority="47"/>
+    <w:lsdException w:name="Grid Table 3 Accent 4" w:uiPriority="48"/>
+    <w:lsdException w:name="Grid Table 4 Accent 4" w:uiPriority="49"/>
+    <w:lsdException w:name="Grid Table 5 Dark Accent 4" w:uiPriority="50"/>
+    <w:lsdException w:name="Grid Table 6 Colorful Accent 4" w:uiPriority="51"/>
+    <w:lsdException w:name="Grid Table 7 Colorful Accent 4" w:uiPriority="52"/>
+    <w:lsdException w:name="Grid Table 1 Light Accent 5" w:uiPriority="46"/>
+    <w:lsdException w:name="Grid Table 2 Accent 5" w:uiPriority="47"/>
+    <w:lsdException w:name="Grid Table 3 Accent 5" w:uiPriority="48"/>
+    <w:lsdException w:name="Grid Table 4 Accent 5" w:uiPriority="49"/>
+    <w:lsdException w:name="Grid Table 5 Dark Accent 5" w:uiPriority="50"/>
+    <w:lsdException w:name="Grid Table 6 Colorful Accent 5" w:uiPriority="51"/>
+    <w:lsdException w:name="Grid Table 7 Colorful Accent 5" w:uiPriority="52"/>
+    <w:lsdException w:name="Grid Table 1 Light Accent 6" w:uiPriority="46"/>
+    <w:lsdException w:name="Grid Table 2 Accent 6" w:uiPriority="47"/>
+    <w:lsdException w:name="Grid Table 3 Accent 6" w:uiPriority="48"/>
+    <w:lsdException w:name="Grid Table 4 Accent 6" w:uiPriority="49"/>
+    <w:lsdException w:name="Grid Table 5 Dark Accent 6" w:uiPriority="50"/>
+    <w:lsdException w:name="Grid Table 6 Colorful Accent 6" w:uiPriority="51"/>
+    <w:lsdException w:name="Grid Table 7 Colorful Accent 6" w:uiPriority="52"/>
+    <w:lsdException w:name="List Table 1 Light" w:uiPriority="46"/>
+    <w:lsdException w:name="List Table 2" w:uiPriority="47"/>
+    <w:lsdException w:name="List Table 3" w:uiPriority="48"/>
+    <w:lsdException w:name="List Table 4" w:uiPriority="49"/>
+    <w:lsdException w:name="List Table 5 Dark" w:uiPriority="50"/>
+    <w:lsdException w:name="List Table 6 Colorful" w:uiPriority="51"/>
+    <w:lsdException w:name="List Table 7 Colorful" w:uiPriority="52"/>
+    <w:lsdException w:name="List Table 1 Light Accent 1" w:uiPriority="46"/>
+    <w:lsdException w:name="List Table 2 Accent 1" w:uiPriority="47"/>
+    <w:lsdException w:name="List Table 3 Accent 1" w:uiPriority="48"/>
+    <w:lsdException w:name="List Table 4 Accent 1" w:uiPriority="49"/>
+    <w:lsdException w:name="List Table 5 Dark Accent 1" w:uiPriority="50"/>
+    <w:lsdException w:name="List Table 6 Colorful Accent 1" w:uiPriority="51"/>
+    <w:lsdException w:name="List Table 7 Colorful Accent 1" w:uiPriority="52"/>
+    <w:lsdException w:name="List Table 1 Light Accent 2" w:uiPriority="46"/>
+    <w:lsdException w:name="List Table 2 Accent 2" w:uiPriority="47"/>
+    <w:lsdException w:name="List Table 3 Accent 2" w:uiPriority="48"/>
+    <w:lsdException w:name="List Table 4 Accent 2" w:uiPriority="49"/>
+    <w:lsdException w:name="List Table 5 Dark Accent 2" w:uiPriority="50"/>
+    <w:lsdException w:name="List Table 6 Colorful Accent 2" w:uiPriority="51"/>
+    <w:lsdException w:name="List Table 7 Colorful Accent 2" w:uiPriority="52"/>
+    <w:lsdException w:name="List Table 1 Light Accent 3" w:uiPriority="46"/>
+    <w:lsdException w:name="List Table 2 Accent 3" w:uiPriority="47"/>
+    <w:lsdException w:name="List Table 3 Accent 3" w:uiPriority="48"/>
+    <w:lsdException w:name="List Table 4 Accent 3" w:uiPriority="49"/>
+    <w:lsdException w:name="List Table 5 Dark Accent 3" w:uiPriority="50"/>
+    <w:lsdException w:name="List Table 6 Colorful Accent 3" w:uiPriority="51"/>
+    <w:lsdException w:name="List Table 7 Colorful Accent 3" w:uiPriority="52"/>
+    <w:lsdException w:name="List Table 1 Light Accent 4" w:uiPriority="46"/>
+    <w:lsdException w:name="List Table 2 Accent 4" w:uiPriority="47"/>
+    <w:lsdException w:name="List Table 3 Accent 4" w:uiPriority="48"/>
+    <w:lsdException w:name="List Table 4 Accent 4" w:uiPriority="49"/>
+    <w:lsdException w:name="List Table 5 Dark Accent 4" w:uiPriority="50"/>
+    <w:lsdException w:name="List Table 6 Colorful Accent 4" w:uiPriority="51"/>
+    <w:lsdException w:name="List Table 7 Colorful Accent 4" w:uiPriority="52"/>
+    <w:lsdException w:name="List Table 1 Light Accent 5" w:uiPriority="46"/>
+    <w:lsdException w:name="List Table 2 Accent 5" w:uiPriority="47"/>
+    <w:lsdException w:name="List Table 3 Accent 5" w:uiPriority="48"/>
+    <w:lsdException w:name="List Table 4 Accent 5" w:uiPriority="49"/>
+    <w:lsdException w:name="List Table 5 Dark Accent 5" w:uiPriority="50"/>
+    <w:lsdException w:name="List Table 6 Colorful Accent 5" w:uiPriority="51"/>
+    <w:lsdException w:name="List Table 7 Colorful Accent 5" w:uiPriority="52"/>
+    <w:lsdException w:name="List Table 1 Light Accent 6" w:uiPriority="46"/>
+    <w:lsdException w:name="List Table 2 Accent 6" w:uiPriority="47"/>
+    <w:lsdException w:name="List Table 3 Accent 6" w:uiPriority="48"/>
+    <w:lsdException w:name="List Table 4 Accent 6" w:uiPriority="49"/>
+    <w:lsdException w:name="List Table 5 Dark Accent 6" w:uiPriority="50"/>
+    <w:lsdException w:name="List Table 6 Colorful Accent 6" w:uiPriority="51"/>
+    <w:lsdException w:name="List Table 7 Colorful Accent 6" w:uiPriority="52"/>
+    <w:lsdException w:name="Mention" w:semiHidden="1" w:uiPriority="99" w:unhideWhenUsed="1"/>
+    <w:lsdException w:name="Smart Hyperlink" w:semiHidden="1" w:uiPriority="99" w:unhideWhenUsed="1"/>
+    <w:lsdException w:name="Hashtag" w:semiHidden="1" w:uiPriority="99" w:unhideWhenUsed="1"/>
   </w:latentStyles>
   <w:style w:type="paragraph" w:default="1" w:styleId="Normal">
     <w:name w:val="Normal"/>
@@ -2819,196 +3758,6 @@
       <w:szCs w:val="22"/>
       <w:lang w:eastAsia="ja-JP"/>
     </w:rPr>
-  </w:style>
-</w:styles>
-</file>
-
-<file path=word/stylesWithEffects.xml><?xml version="1.0" encoding="utf-8"?>
-<w:styles xmlns:wpc="http://schemas.microsoft.com/office/word/2010/wordprocessingCanvas" xmlns:mc="http://schemas.openxmlformats.org/markup-compatibility/2006" xmlns:o="urn:schemas-microsoft-com:office:office" xmlns:r="http://schemas.openxmlformats.org/officeDocument/2006/relationships" xmlns:m="http://schemas.openxmlformats.org/officeDocument/2006/math" xmlns:v="urn:schemas-microsoft-com:vml" xmlns:wp14="http://schemas.microsoft.com/office/word/2010/wordprocessingDrawing" xmlns:wp="http://schemas.openxmlformats.org/drawingml/2006/wordprocessingDrawing" xmlns:w10="urn:schemas-microsoft-com:office:word" xmlns:w="http://schemas.openxmlformats.org/wordprocessingml/2006/main" xmlns:w14="http://schemas.microsoft.com/office/word/2010/wordml" xmlns:wpg="http://schemas.microsoft.com/office/word/2010/wordprocessingGroup" xmlns:wpi="http://schemas.microsoft.com/office/word/2010/wordprocessingInk" xmlns:wne="http://schemas.microsoft.com/office/word/2006/wordml" xmlns:wps="http://schemas.microsoft.com/office/word/2010/wordprocessingShape" mc:Ignorable="w14 wp14">
-  <w:docDefaults>
-    <w:rPrDefault>
-      <w:rPr>
-        <w:rFonts w:asciiTheme="minorHAnsi" w:eastAsiaTheme="minorEastAsia" w:hAnsiTheme="minorHAnsi" w:cstheme="minorBidi"/>
-        <w:sz w:val="22"/>
-        <w:szCs w:val="22"/>
-        <w:lang w:val="en-US" w:eastAsia="en-US" w:bidi="ar-SA"/>
-      </w:rPr>
-    </w:rPrDefault>
-    <w:pPrDefault>
-      <w:pPr>
-        <w:spacing w:after="200" w:line="276" w:lineRule="auto"/>
-      </w:pPr>
-    </w:pPrDefault>
-  </w:docDefaults>
-  <w:latentStyles w:defLockedState="0" w:defUIPriority="99" w:defSemiHidden="1" w:defUnhideWhenUsed="1" w:defQFormat="0" w:count="267">
-    <w:lsdException w:name="Normal" w:semiHidden="0" w:uiPriority="0" w:unhideWhenUsed="0" w:qFormat="1"/>
-    <w:lsdException w:name="heading 1" w:semiHidden="0" w:uiPriority="9" w:unhideWhenUsed="0" w:qFormat="1"/>
-    <w:lsdException w:name="heading 2" w:uiPriority="9" w:qFormat="1"/>
-    <w:lsdException w:name="heading 3" w:uiPriority="9" w:qFormat="1"/>
-    <w:lsdException w:name="heading 4" w:uiPriority="9" w:qFormat="1"/>
-    <w:lsdException w:name="heading 5" w:uiPriority="9" w:qFormat="1"/>
-    <w:lsdException w:name="heading 6" w:uiPriority="9" w:qFormat="1"/>
-    <w:lsdException w:name="heading 7" w:uiPriority="9" w:qFormat="1"/>
-    <w:lsdException w:name="heading 8" w:uiPriority="9" w:qFormat="1"/>
-    <w:lsdException w:name="heading 9" w:uiPriority="9" w:qFormat="1"/>
-    <w:lsdException w:name="toc 1" w:uiPriority="39"/>
-    <w:lsdException w:name="toc 2" w:uiPriority="39"/>
-    <w:lsdException w:name="toc 3" w:uiPriority="39"/>
-    <w:lsdException w:name="toc 4" w:uiPriority="39"/>
-    <w:lsdException w:name="toc 5" w:uiPriority="39"/>
-    <w:lsdException w:name="toc 6" w:uiPriority="39"/>
-    <w:lsdException w:name="toc 7" w:uiPriority="39"/>
-    <w:lsdException w:name="toc 8" w:uiPriority="39"/>
-    <w:lsdException w:name="toc 9" w:uiPriority="39"/>
-    <w:lsdException w:name="caption" w:uiPriority="35" w:qFormat="1"/>
-    <w:lsdException w:name="Title" w:semiHidden="0" w:uiPriority="10" w:unhideWhenUsed="0" w:qFormat="1"/>
-    <w:lsdException w:name="Default Paragraph Font" w:uiPriority="1"/>
-    <w:lsdException w:name="Subtitle" w:semiHidden="0" w:uiPriority="11" w:unhideWhenUsed="0" w:qFormat="1"/>
-    <w:lsdException w:name="Strong" w:semiHidden="0" w:uiPriority="22" w:unhideWhenUsed="0" w:qFormat="1"/>
-    <w:lsdException w:name="Emphasis" w:semiHidden="0" w:uiPriority="20" w:unhideWhenUsed="0" w:qFormat="1"/>
-    <w:lsdException w:name="Table Grid" w:semiHidden="0" w:uiPriority="59" w:unhideWhenUsed="0"/>
-    <w:lsdException w:name="Placeholder Text" w:unhideWhenUsed="0"/>
-    <w:lsdException w:name="No Spacing" w:semiHidden="0" w:uiPriority="1" w:unhideWhenUsed="0" w:qFormat="1"/>
-    <w:lsdException w:name="Light Shading" w:semiHidden="0" w:uiPriority="60" w:unhideWhenUsed="0"/>
-    <w:lsdException w:name="Light List" w:semiHidden="0" w:uiPriority="61" w:unhideWhenUsed="0"/>
-    <w:lsdException w:name="Light Grid" w:semiHidden="0" w:uiPriority="62" w:unhideWhenUsed="0"/>
-    <w:lsdException w:name="Medium Shading 1" w:semiHidden="0" w:uiPriority="63" w:unhideWhenUsed="0"/>
-    <w:lsdException w:name="Medium Shading 2" w:semiHidden="0" w:uiPriority="64" w:unhideWhenUsed="0"/>
-    <w:lsdException w:name="Medium List 1" w:semiHidden="0" w:uiPriority="65" w:unhideWhenUsed="0"/>
-    <w:lsdException w:name="Medium List 2" w:semiHidden="0" w:uiPriority="66" w:unhideWhenUsed="0"/>
-    <w:lsdException w:name="Medium Grid 1" w:semiHidden="0" w:uiPriority="67" w:unhideWhenUsed="0"/>
-    <w:lsdException w:name="Medium Grid 2" w:semiHidden="0" w:uiPriority="68" w:unhideWhenUsed="0"/>
-    <w:lsdException w:name="Medium Grid 3" w:semiHidden="0" w:uiPriority="69" w:unhideWhenUsed="0"/>
-    <w:lsdException w:name="Dark List" w:semiHidden="0" w:uiPriority="70" w:unhideWhenUsed="0"/>
-    <w:lsdException w:name="Colorful Shading" w:semiHidden="0" w:uiPriority="71" w:unhideWhenUsed="0"/>
-    <w:lsdException w:name="Colorful List" w:semiHidden="0" w:uiPriority="72" w:unhideWhenUsed="0"/>
-    <w:lsdException w:name="Colorful Grid" w:semiHidden="0" w:uiPriority="73" w:unhideWhenUsed="0"/>
-    <w:lsdException w:name="Light Shading Accent 1" w:semiHidden="0" w:uiPriority="60" w:unhideWhenUsed="0"/>
-    <w:lsdException w:name="Light List Accent 1" w:semiHidden="0" w:uiPriority="61" w:unhideWhenUsed="0"/>
-    <w:lsdException w:name="Light Grid Accent 1" w:semiHidden="0" w:uiPriority="62" w:unhideWhenUsed="0"/>
-    <w:lsdException w:name="Medium Shading 1 Accent 1" w:semiHidden="0" w:uiPriority="63" w:unhideWhenUsed="0"/>
-    <w:lsdException w:name="Medium Shading 2 Accent 1" w:semiHidden="0" w:uiPriority="64" w:unhideWhenUsed="0"/>
-    <w:lsdException w:name="Medium List 1 Accent 1" w:semiHidden="0" w:uiPriority="65" w:unhideWhenUsed="0"/>
-    <w:lsdException w:name="Revision" w:unhideWhenUsed="0"/>
-    <w:lsdException w:name="List Paragraph" w:semiHidden="0" w:uiPriority="34" w:unhideWhenUsed="0" w:qFormat="1"/>
-    <w:lsdException w:name="Quote" w:semiHidden="0" w:uiPriority="29" w:unhideWhenUsed="0" w:qFormat="1"/>
-    <w:lsdException w:name="Intense Quote" w:semiHidden="0" w:uiPriority="30" w:unhideWhenUsed="0" w:qFormat="1"/>
-    <w:lsdException w:name="Medium List 2 Accent 1" w:semiHidden="0" w:uiPriority="66" w:unhideWhenUsed="0"/>
-    <w:lsdException w:name="Medium Grid 1 Accent 1" w:semiHidden="0" w:uiPriority="67" w:unhideWhenUsed="0"/>
-    <w:lsdException w:name="Medium Grid 2 Accent 1" w:semiHidden="0" w:uiPriority="68" w:unhideWhenUsed="0"/>
-    <w:lsdException w:name="Medium Grid 3 Accent 1" w:semiHidden="0" w:uiPriority="69" w:unhideWhenUsed="0"/>
-    <w:lsdException w:name="Dark List Accent 1" w:semiHidden="0" w:uiPriority="70" w:unhideWhenUsed="0"/>
-    <w:lsdException w:name="Colorful Shading Accent 1" w:semiHidden="0" w:uiPriority="71" w:unhideWhenUsed="0"/>
-    <w:lsdException w:name="Colorful List Accent 1" w:semiHidden="0" w:uiPriority="72" w:unhideWhenUsed="0"/>
-    <w:lsdException w:name="Colorful Grid Accent 1" w:semiHidden="0" w:uiPriority="73" w:unhideWhenUsed="0"/>
-    <w:lsdException w:name="Light Shading Accent 2" w:semiHidden="0" w:uiPriority="60" w:unhideWhenUsed="0"/>
-    <w:lsdException w:name="Light List Accent 2" w:semiHidden="0" w:uiPriority="61" w:unhideWhenUsed="0"/>
-    <w:lsdException w:name="Light Grid Accent 2" w:semiHidden="0" w:uiPriority="62" w:unhideWhenUsed="0"/>
-    <w:lsdException w:name="Medium Shading 1 Accent 2" w:semiHidden="0" w:uiPriority="63" w:unhideWhenUsed="0"/>
-    <w:lsdException w:name="Medium Shading 2 Accent 2" w:semiHidden="0" w:uiPriority="64" w:unhideWhenUsed="0"/>
-    <w:lsdException w:name="Medium List 1 Accent 2" w:semiHidden="0" w:uiPriority="65" w:unhideWhenUsed="0"/>
-    <w:lsdException w:name="Medium List 2 Accent 2" w:semiHidden="0" w:uiPriority="66" w:unhideWhenUsed="0"/>
-    <w:lsdException w:name="Medium Grid 1 Accent 2" w:semiHidden="0" w:uiPriority="67" w:unhideWhenUsed="0"/>
-    <w:lsdException w:name="Medium Grid 2 Accent 2" w:semiHidden="0" w:uiPriority="68" w:unhideWhenUsed="0"/>
-    <w:lsdException w:name="Medium Grid 3 Accent 2" w:semiHidden="0" w:uiPriority="69" w:unhideWhenUsed="0"/>
-    <w:lsdException w:name="Dark List Accent 2" w:semiHidden="0" w:uiPriority="70" w:unhideWhenUsed="0"/>
-    <w:lsdException w:name="Colorful Shading Accent 2" w:semiHidden="0" w:uiPriority="71" w:unhideWhenUsed="0"/>
-    <w:lsdException w:name="Colorful List Accent 2" w:semiHidden="0" w:uiPriority="72" w:unhideWhenUsed="0"/>
-    <w:lsdException w:name="Colorful Grid Accent 2" w:semiHidden="0" w:uiPriority="73" w:unhideWhenUsed="0"/>
-    <w:lsdException w:name="Light Shading Accent 3" w:semiHidden="0" w:uiPriority="60" w:unhideWhenUsed="0"/>
-    <w:lsdException w:name="Light List Accent 3" w:semiHidden="0" w:uiPriority="61" w:unhideWhenUsed="0"/>
-    <w:lsdException w:name="Light Grid Accent 3" w:semiHidden="0" w:uiPriority="62" w:unhideWhenUsed="0"/>
-    <w:lsdException w:name="Medium Shading 1 Accent 3" w:semiHidden="0" w:uiPriority="63" w:unhideWhenUsed="0"/>
-    <w:lsdException w:name="Medium Shading 2 Accent 3" w:semiHidden="0" w:uiPriority="64" w:unhideWhenUsed="0"/>
-    <w:lsdException w:name="Medium List 1 Accent 3" w:semiHidden="0" w:uiPriority="65" w:unhideWhenUsed="0"/>
-    <w:lsdException w:name="Medium List 2 Accent 3" w:semiHidden="0" w:uiPriority="66" w:unhideWhenUsed="0"/>
-    <w:lsdException w:name="Medium Grid 1 Accent 3" w:semiHidden="0" w:uiPriority="67" w:unhideWhenUsed="0"/>
-    <w:lsdException w:name="Medium Grid 2 Accent 3" w:semiHidden="0" w:uiPriority="68" w:unhideWhenUsed="0"/>
-    <w:lsdException w:name="Medium Grid 3 Accent 3" w:semiHidden="0" w:uiPriority="69" w:unhideWhenUsed="0"/>
-    <w:lsdException w:name="Dark List Accent 3" w:semiHidden="0" w:uiPriority="70" w:unhideWhenUsed="0"/>
-    <w:lsdException w:name="Colorful Shading Accent 3" w:semiHidden="0" w:uiPriority="71" w:unhideWhenUsed="0"/>
-    <w:lsdException w:name="Colorful List Accent 3" w:semiHidden="0" w:uiPriority="72" w:unhideWhenUsed="0"/>
-    <w:lsdException w:name="Colorful Grid Accent 3" w:semiHidden="0" w:uiPriority="73" w:unhideWhenUsed="0"/>
-    <w:lsdException w:name="Light Shading Accent 4" w:semiHidden="0" w:uiPriority="60" w:unhideWhenUsed="0"/>
-    <w:lsdException w:name="Light List Accent 4" w:semiHidden="0" w:uiPriority="61" w:unhideWhenUsed="0"/>
-    <w:lsdException w:name="Light Grid Accent 4" w:semiHidden="0" w:uiPriority="62" w:unhideWhenUsed="0"/>
-    <w:lsdException w:name="Medium Shading 1 Accent 4" w:semiHidden="0" w:uiPriority="63" w:unhideWhenUsed="0"/>
-    <w:lsdException w:name="Medium Shading 2 Accent 4" w:semiHidden="0" w:uiPriority="64" w:unhideWhenUsed="0"/>
-    <w:lsdException w:name="Medium List 1 Accent 4" w:semiHidden="0" w:uiPriority="65" w:unhideWhenUsed="0"/>
-    <w:lsdException w:name="Medium List 2 Accent 4" w:semiHidden="0" w:uiPriority="66" w:unhideWhenUsed="0"/>
-    <w:lsdException w:name="Medium Grid 1 Accent 4" w:semiHidden="0" w:uiPriority="67" w:unhideWhenUsed="0"/>
-    <w:lsdException w:name="Medium Grid 2 Accent 4" w:semiHidden="0" w:uiPriority="68" w:unhideWhenUsed="0"/>
-    <w:lsdException w:name="Medium Grid 3 Accent 4" w:semiHidden="0" w:uiPriority="69" w:unhideWhenUsed="0"/>
-    <w:lsdException w:name="Dark List Accent 4" w:semiHidden="0" w:uiPriority="70" w:unhideWhenUsed="0"/>
-    <w:lsdException w:name="Colorful Shading Accent 4" w:semiHidden="0" w:uiPriority="71" w:unhideWhenUsed="0"/>
-    <w:lsdException w:name="Colorful List Accent 4" w:semiHidden="0" w:uiPriority="72" w:unhideWhenUsed="0"/>
-    <w:lsdException w:name="Colorful Grid Accent 4" w:semiHidden="0" w:uiPriority="73" w:unhideWhenUsed="0"/>
-    <w:lsdException w:name="Light Shading Accent 5" w:semiHidden="0" w:uiPriority="60" w:unhideWhenUsed="0"/>
-    <w:lsdException w:name="Light List Accent 5" w:semiHidden="0" w:uiPriority="61" w:unhideWhenUsed="0"/>
-    <w:lsdException w:name="Light Grid Accent 5" w:semiHidden="0" w:uiPriority="62" w:unhideWhenUsed="0"/>
-    <w:lsdException w:name="Medium Shading 1 Accent 5" w:semiHidden="0" w:uiPriority="63" w:unhideWhenUsed="0"/>
-    <w:lsdException w:name="Medium Shading 2 Accent 5" w:semiHidden="0" w:uiPriority="64" w:unhideWhenUsed="0"/>
-    <w:lsdException w:name="Medium List 1 Accent 5" w:semiHidden="0" w:uiPriority="65" w:unhideWhenUsed="0"/>
-    <w:lsdException w:name="Medium List 2 Accent 5" w:semiHidden="0" w:uiPriority="66" w:unhideWhenUsed="0"/>
-    <w:lsdException w:name="Medium Grid 1 Accent 5" w:semiHidden="0" w:uiPriority="67" w:unhideWhenUsed="0"/>
-    <w:lsdException w:name="Medium Grid 2 Accent 5" w:semiHidden="0" w:uiPriority="68" w:unhideWhenUsed="0"/>
-    <w:lsdException w:name="Medium Grid 3 Accent 5" w:semiHidden="0" w:uiPriority="69" w:unhideWhenUsed="0"/>
-    <w:lsdException w:name="Dark List Accent 5" w:semiHidden="0" w:uiPriority="70" w:unhideWhenUsed="0"/>
-    <w:lsdException w:name="Colorful Shading Accent 5" w:semiHidden="0" w:uiPriority="71" w:unhideWhenUsed="0"/>
-    <w:lsdException w:name="Colorful List Accent 5" w:semiHidden="0" w:uiPriority="72" w:unhideWhenUsed="0"/>
-    <w:lsdException w:name="Colorful Grid Accent 5" w:semiHidden="0" w:uiPriority="73" w:unhideWhenUsed="0"/>
-    <w:lsdException w:name="Light Shading Accent 6" w:semiHidden="0" w:uiPriority="60" w:unhideWhenUsed="0"/>
-    <w:lsdException w:name="Light List Accent 6" w:semiHidden="0" w:uiPriority="61" w:unhideWhenUsed="0"/>
-    <w:lsdException w:name="Light Grid Accent 6" w:semiHidden="0" w:uiPriority="62" w:unhideWhenUsed="0"/>
-    <w:lsdException w:name="Medium Shading 1 Accent 6" w:semiHidden="0" w:uiPriority="63" w:unhideWhenUsed="0"/>
-    <w:lsdException w:name="Medium Shading 2 Accent 6" w:semiHidden="0" w:uiPriority="64" w:unhideWhenUsed="0"/>
-    <w:lsdException w:name="Medium List 1 Accent 6" w:semiHidden="0" w:uiPriority="65" w:unhideWhenUsed="0"/>
-    <w:lsdException w:name="Medium List 2 Accent 6" w:semiHidden="0" w:uiPriority="66" w:unhideWhenUsed="0"/>
-    <w:lsdException w:name="Medium Grid 1 Accent 6" w:semiHidden="0" w:uiPriority="67" w:unhideWhenUsed="0"/>
-    <w:lsdException w:name="Medium Grid 2 Accent 6" w:semiHidden="0" w:uiPriority="68" w:unhideWhenUsed="0"/>
-    <w:lsdException w:name="Medium Grid 3 Accent 6" w:semiHidden="0" w:uiPriority="69" w:unhideWhenUsed="0"/>
-    <w:lsdException w:name="Dark List Accent 6" w:semiHidden="0" w:uiPriority="70" w:unhideWhenUsed="0"/>
-    <w:lsdException w:name="Colorful Shading Accent 6" w:semiHidden="0" w:uiPriority="71" w:unhideWhenUsed="0"/>
-    <w:lsdException w:name="Colorful List Accent 6" w:semiHidden="0" w:uiPriority="72" w:unhideWhenUsed="0"/>
-    <w:lsdException w:name="Colorful Grid Accent 6" w:semiHidden="0" w:uiPriority="73" w:unhideWhenUsed="0"/>
-    <w:lsdException w:name="Subtle Emphasis" w:semiHidden="0" w:uiPriority="19" w:unhideWhenUsed="0" w:qFormat="1"/>
-    <w:lsdException w:name="Intense Emphasis" w:semiHidden="0" w:uiPriority="21" w:unhideWhenUsed="0" w:qFormat="1"/>
-    <w:lsdException w:name="Subtle Reference" w:semiHidden="0" w:uiPriority="31" w:unhideWhenUsed="0" w:qFormat="1"/>
-    <w:lsdException w:name="Intense Reference" w:semiHidden="0" w:uiPriority="32" w:unhideWhenUsed="0" w:qFormat="1"/>
-    <w:lsdException w:name="Book Title" w:semiHidden="0" w:uiPriority="33" w:unhideWhenUsed="0" w:qFormat="1"/>
-    <w:lsdException w:name="Bibliography" w:uiPriority="37"/>
-    <w:lsdException w:name="TOC Heading" w:uiPriority="39" w:qFormat="1"/>
-  </w:latentStyles>
-  <w:style w:type="paragraph" w:default="1" w:styleId="Normal">
-    <w:name w:val="Normal"/>
-    <w:qFormat/>
-  </w:style>
-  <w:style w:type="character" w:default="1" w:styleId="DefaultParagraphFont">
-    <w:name w:val="Default Paragraph Font"/>
-    <w:uiPriority w:val="1"/>
-    <w:semiHidden/>
-    <w:unhideWhenUsed/>
-  </w:style>
-  <w:style w:type="table" w:default="1" w:styleId="TableNormal">
-    <w:name w:val="Normal Table"/>
-    <w:uiPriority w:val="99"/>
-    <w:semiHidden/>
-    <w:unhideWhenUsed/>
-    <w:tblPr>
-      <w:tblInd w:w="0" w:type="dxa"/>
-      <w:tblCellMar>
-        <w:top w:w="0" w:type="dxa"/>
-        <w:left w:w="108" w:type="dxa"/>
-        <w:bottom w:w="0" w:type="dxa"/>
-        <w:right w:w="108" w:type="dxa"/>
-      </w:tblCellMar>
-    </w:tblPr>
-  </w:style>
-  <w:style w:type="numbering" w:default="1" w:styleId="NoList">
-    <w:name w:val="No List"/>
-    <w:uiPriority w:val="99"/>
-    <w:semiHidden/>
-    <w:unhideWhenUsed/>
   </w:style>
 </w:styles>
 </file>

</xml_diff>

<commit_message>
added the DX12 experience
</commit_message>
<xml_diff>
--- a/CV.docx
+++ b/CV.docx
@@ -256,30 +256,8 @@
         <w:rPr>
           <w:b/>
         </w:rPr>
-        <w:t>github.com/</w:t>
-      </w:r>
-      <w:proofErr w:type="spellStart"/>
-      <w:r>
-        <w:rPr>
-          <w:b/>
-        </w:rPr>
-        <w:t>valentingalea</w:t>
-      </w:r>
-      <w:proofErr w:type="spellEnd"/>
-      <w:r>
-        <w:rPr>
-          <w:b/>
-        </w:rPr>
-        <w:t>/</w:t>
-      </w:r>
-      <w:proofErr w:type="spellStart"/>
-      <w:r>
-        <w:rPr>
-          <w:b/>
-        </w:rPr>
-        <w:t>shaderbox</w:t>
-      </w:r>
-      <w:proofErr w:type="spellEnd"/>
+        <w:t>github.com/valentingalea/shaderbox</w:t>
+      </w:r>
       <w:r>
         <w:rPr>
           <w:b/>
@@ -381,10 +359,7 @@
         <w:t>Unannounced Title</w:t>
       </w:r>
       <w:r>
-        <w:t xml:space="preserve"> </w:t>
-      </w:r>
-      <w:r>
-        <w:t>– Xbox One, Windows 10</w:t>
+        <w:t xml:space="preserve"> – Xbox One, Windows 10</w:t>
       </w:r>
     </w:p>
     <w:p>
@@ -396,10 +371,10 @@
         </w:numPr>
       </w:pPr>
       <w:r>
-        <w:t xml:space="preserve">Implementing complete features (gameplay to rendering) </w:t>
-      </w:r>
-      <w:r>
-        <w:t>&lt;ongoing confidential development&gt;</w:t>
+        <w:t>i</w:t>
+      </w:r>
+      <w:r>
+        <w:t>mplementing complete features (gameplay to rendering) &lt;ongoing confidential development&gt;</w:t>
       </w:r>
     </w:p>
     <w:p>
@@ -418,8 +393,6 @@
       <w:r>
         <w:t xml:space="preserve"> </w:t>
       </w:r>
-      <w:bookmarkStart w:id="4" w:name="_GoBack"/>
-      <w:bookmarkEnd w:id="4"/>
       <w:r>
         <w:t>Windows 10</w:t>
       </w:r>
@@ -433,10 +406,31 @@
         </w:numPr>
       </w:pPr>
       <w:r>
-        <w:t>Involved with core tech and low-level systems</w:t>
+        <w:t>i</w:t>
+      </w:r>
+      <w:r>
+        <w:t>nvolved with core tech and low-level systems</w:t>
       </w:r>
       <w:r>
         <w:t xml:space="preserve"> </w:t>
+      </w:r>
+    </w:p>
+    <w:p>
+      <w:pPr>
+        <w:pStyle w:val="Compact"/>
+        <w:numPr>
+          <w:ilvl w:val="0"/>
+          <w:numId w:val="19"/>
+        </w:numPr>
+      </w:pPr>
+      <w:r>
+        <w:t xml:space="preserve">implemented the PSO management for </w:t>
+      </w:r>
+      <w:r>
+        <w:t>the DirectX</w:t>
+      </w:r>
+      <w:r>
+        <w:t xml:space="preserve"> 12 renderer</w:t>
       </w:r>
     </w:p>
     <w:p>
@@ -501,19 +495,12 @@
         </w:numPr>
       </w:pPr>
       <w:r>
-        <w:t>assisted with the "stitching tool" for mesh instancing</w:t>
-      </w:r>
-    </w:p>
-    <w:p>
-      <w:pPr>
-        <w:pStyle w:val="Compact"/>
-        <w:numPr>
-          <w:ilvl w:val="0"/>
-          <w:numId w:val="4"/>
-        </w:numPr>
-      </w:pPr>
-      <w:r>
-        <w:t>ownership of the memory system of Unreal Engine 3: optimisations, tracking and custom tools</w:t>
+        <w:t>ownership of the memory system of Unreal Engine 3: optimisa</w:t>
+      </w:r>
+      <w:bookmarkStart w:id="4" w:name="_GoBack"/>
+      <w:bookmarkEnd w:id="4"/>
+      <w:r>
+        <w:t>tions, tracking and custom tools</w:t>
       </w:r>
     </w:p>
     <w:p>
@@ -2806,7 +2793,10 @@
     <w:lsdException w:name="Table Web 1" w:semiHidden="1" w:unhideWhenUsed="1"/>
     <w:lsdException w:name="Table Web 2" w:semiHidden="1" w:unhideWhenUsed="1"/>
     <w:lsdException w:name="Table Web 3" w:semiHidden="1" w:unhideWhenUsed="1"/>
+    <w:lsdException w:name="Table Theme" w:semiHidden="1" w:unhideWhenUsed="1"/>
     <w:lsdException w:name="No Spacing" w:uiPriority="1" w:qFormat="1"/>
+    <w:lsdException w:name="Light Shading"/>
+    <w:lsdException w:name="Light List"/>
     <w:lsdException w:name="Light Grid"/>
     <w:lsdException w:name="Medium Shading 1"/>
     <w:lsdException w:name="Medium Shading 2"/>

</xml_diff>

<commit_message>
rephrased the C++ line; small other fixed
</commit_message>
<xml_diff>
--- a/CV.docx
+++ b/CV.docx
@@ -87,13 +87,16 @@
         </w:numPr>
       </w:pPr>
       <w:r>
-        <w:t>advanced C++03 and C++11</w:t>
+        <w:t>advanced C++11</w:t>
       </w:r>
       <w:r>
         <w:t>/14</w:t>
       </w:r>
       <w:r>
         <w:t>/17</w:t>
+      </w:r>
+      <w:r>
+        <w:t>; enthusiast level teacher and presenter</w:t>
       </w:r>
     </w:p>
     <w:p>
@@ -192,7 +195,13 @@
         </w:numPr>
       </w:pPr>
       <w:r>
-        <w:t>ability to write clean, maintainable and modular source code.</w:t>
+        <w:t>taking pride in writing</w:t>
+      </w:r>
+      <w:r>
+        <w:t xml:space="preserve"> clean, maint</w:t>
+      </w:r>
+      <w:r>
+        <w:t>ainable and modular source code</w:t>
       </w:r>
     </w:p>
     <w:p>
@@ -495,20 +504,15 @@
         </w:numPr>
       </w:pPr>
       <w:r>
-        <w:t>ownership of the memory system of Unreal Engine 3: optimisa</w:t>
-      </w:r>
-      <w:bookmarkStart w:id="4" w:name="_GoBack"/>
+        <w:t>ownership of the memory system of Unreal Engine 3: optimisations, tracking and custom tools</w:t>
+      </w:r>
+    </w:p>
+    <w:p>
+      <w:pPr>
+        <w:pStyle w:val="Heading3"/>
+      </w:pPr>
+      <w:bookmarkStart w:id="4" w:name="game-engine-developer---jagex-december-2"/>
       <w:bookmarkEnd w:id="4"/>
-      <w:r>
-        <w:t>tions, tracking and custom tools</w:t>
-      </w:r>
-    </w:p>
-    <w:p>
-      <w:pPr>
-        <w:pStyle w:val="Heading3"/>
-      </w:pPr>
-      <w:bookmarkStart w:id="5" w:name="game-engine-developer---jagex-december-2"/>
-      <w:bookmarkEnd w:id="5"/>
       <w:r>
         <w:t xml:space="preserve">Game Engine Developer - </w:t>
       </w:r>
@@ -589,8 +593,8 @@
       <w:pPr>
         <w:pStyle w:val="Heading3"/>
       </w:pPr>
-      <w:bookmarkStart w:id="6" w:name="technical-director---gambit-software-jan"/>
-      <w:bookmarkEnd w:id="6"/>
+      <w:bookmarkStart w:id="5" w:name="technical-director---gambit-software-jan"/>
+      <w:bookmarkEnd w:id="5"/>
       <w:r>
         <w:t xml:space="preserve">Technical Director - </w:t>
       </w:r>
@@ -616,8 +620,8 @@
       <w:pPr>
         <w:pStyle w:val="Heading3"/>
       </w:pPr>
-      <w:bookmarkStart w:id="7" w:name="senior-programmer---gameloft-september-2"/>
-      <w:bookmarkEnd w:id="7"/>
+      <w:bookmarkStart w:id="6" w:name="senior-programmer---gameloft-september-2"/>
+      <w:bookmarkEnd w:id="6"/>
       <w:r>
         <w:t xml:space="preserve">Senior Programmer - </w:t>
       </w:r>
@@ -716,7 +720,12 @@
         </w:numPr>
       </w:pPr>
       <w:r>
-        <w:t>implemented an in-game proprietary online store</w:t>
+        <w:t>integrated</w:t>
+      </w:r>
+      <w:bookmarkStart w:id="7" w:name="_GoBack"/>
+      <w:bookmarkEnd w:id="7"/>
+      <w:r>
+        <w:t xml:space="preserve"> an in-game proprietary online store</w:t>
       </w:r>
     </w:p>
     <w:p>
@@ -909,7 +918,19 @@
         </w:numPr>
       </w:pPr>
       <w:r>
-        <w:t>tried to port it to Torque 3D</w:t>
+        <w:t>port</w:t>
+      </w:r>
+      <w:r>
+        <w:t>ed</w:t>
+      </w:r>
+      <w:r>
+        <w:t xml:space="preserve"> </w:t>
+      </w:r>
+      <w:r>
+        <w:t xml:space="preserve">proprietary engine </w:t>
+      </w:r>
+      <w:r>
+        <w:t>to Torque 3D</w:t>
       </w:r>
     </w:p>
     <w:p>
@@ -1055,7 +1076,7 @@
               <w:noProof/>
               <w:color w:val="4F81BD" w:themeColor="accent1"/>
             </w:rPr>
-            <w:t>2</w:t>
+            <w:t>1</w:t>
           </w:r>
           <w:r>
             <w:rPr>

</xml_diff>

<commit_message>
link to now public C++ blog
</commit_message>
<xml_diff>
--- a/CV.docx
+++ b/CV.docx
@@ -1,6 +1,6 @@
 
 <file path=word/document.xml><?xml version="1.0" encoding="utf-8"?>
-<w:document xmlns:wpc="http://schemas.microsoft.com/office/word/2010/wordprocessingCanvas" xmlns:cx="http://schemas.microsoft.com/office/drawing/2014/chartex" xmlns:cx1="http://schemas.microsoft.com/office/drawing/2015/9/8/chartex" xmlns:cx2="http://schemas.microsoft.com/office/drawing/2015/10/21/chartex" xmlns:cx3="http://schemas.microsoft.com/office/drawing/2016/5/9/chartex" xmlns:cx4="http://schemas.microsoft.com/office/drawing/2016/5/10/chartex" xmlns:cx5="http://schemas.microsoft.com/office/drawing/2016/5/11/chartex" xmlns:mc="http://schemas.openxmlformats.org/markup-compatibility/2006" xmlns:o="urn:schemas-microsoft-com:office:office" xmlns:r="http://schemas.openxmlformats.org/officeDocument/2006/relationships" xmlns:m="http://schemas.openxmlformats.org/officeDocument/2006/math" xmlns:v="urn:schemas-microsoft-com:vml" xmlns:wp14="http://schemas.microsoft.com/office/word/2010/wordprocessingDrawing" xmlns:wp="http://schemas.openxmlformats.org/drawingml/2006/wordprocessingDrawing" xmlns:w10="urn:schemas-microsoft-com:office:word" xmlns:w="http://schemas.openxmlformats.org/wordprocessingml/2006/main" xmlns:w14="http://schemas.microsoft.com/office/word/2010/wordml" xmlns:w15="http://schemas.microsoft.com/office/word/2012/wordml" xmlns:w16se="http://schemas.microsoft.com/office/word/2015/wordml/symex" xmlns:wpg="http://schemas.microsoft.com/office/word/2010/wordprocessingGroup" xmlns:wpi="http://schemas.microsoft.com/office/word/2010/wordprocessingInk" xmlns:wne="http://schemas.microsoft.com/office/word/2006/wordml" xmlns:wps="http://schemas.microsoft.com/office/word/2010/wordprocessingShape" mc:Ignorable="w14 w15 w16se wp14">
+<w:document xmlns:wpc="http://schemas.microsoft.com/office/word/2010/wordprocessingCanvas" xmlns:cx="http://schemas.microsoft.com/office/drawing/2014/chartex" xmlns:cx1="http://schemas.microsoft.com/office/drawing/2015/9/8/chartex" xmlns:cx2="http://schemas.microsoft.com/office/drawing/2015/10/21/chartex" xmlns:cx3="http://schemas.microsoft.com/office/drawing/2016/5/9/chartex" xmlns:cx4="http://schemas.microsoft.com/office/drawing/2016/5/10/chartex" xmlns:cx5="http://schemas.microsoft.com/office/drawing/2016/5/11/chartex" xmlns:cx6="http://schemas.microsoft.com/office/drawing/2016/5/12/chartex" xmlns:cx7="http://schemas.microsoft.com/office/drawing/2016/5/13/chartex" xmlns:cx8="http://schemas.microsoft.com/office/drawing/2016/5/14/chartex" xmlns:mc="http://schemas.openxmlformats.org/markup-compatibility/2006" xmlns:aink="http://schemas.microsoft.com/office/drawing/2016/ink" xmlns:am3d="http://schemas.microsoft.com/office/drawing/2017/model3d" xmlns:o="urn:schemas-microsoft-com:office:office" xmlns:r="http://schemas.openxmlformats.org/officeDocument/2006/relationships" xmlns:m="http://schemas.openxmlformats.org/officeDocument/2006/math" xmlns:v="urn:schemas-microsoft-com:vml" xmlns:wp14="http://schemas.microsoft.com/office/word/2010/wordprocessingDrawing" xmlns:wp="http://schemas.openxmlformats.org/drawingml/2006/wordprocessingDrawing" xmlns:w10="urn:schemas-microsoft-com:office:word" xmlns:w="http://schemas.openxmlformats.org/wordprocessingml/2006/main" xmlns:w14="http://schemas.microsoft.com/office/word/2010/wordml" xmlns:w15="http://schemas.microsoft.com/office/word/2012/wordml" xmlns:w16se="http://schemas.microsoft.com/office/word/2015/wordml/symex" xmlns:wpg="http://schemas.microsoft.com/office/word/2010/wordprocessingGroup" xmlns:wpi="http://schemas.microsoft.com/office/word/2010/wordprocessingInk" xmlns:wne="http://schemas.microsoft.com/office/word/2006/wordml" xmlns:wps="http://schemas.microsoft.com/office/word/2010/wordprocessingShape" mc:Ignorable="w14 w15 w16se wp14">
   <w:body>
     <w:p>
       <w:pPr>
@@ -265,8 +265,30 @@
         <w:rPr>
           <w:b/>
         </w:rPr>
-        <w:t>github.com/valentingalea/shaderbox</w:t>
-      </w:r>
+        <w:t>github.com/</w:t>
+      </w:r>
+      <w:proofErr w:type="spellStart"/>
+      <w:r>
+        <w:rPr>
+          <w:b/>
+        </w:rPr>
+        <w:t>valentingalea</w:t>
+      </w:r>
+      <w:proofErr w:type="spellEnd"/>
+      <w:r>
+        <w:rPr>
+          <w:b/>
+        </w:rPr>
+        <w:t>/</w:t>
+      </w:r>
+      <w:proofErr w:type="spellStart"/>
+      <w:r>
+        <w:rPr>
+          <w:b/>
+        </w:rPr>
+        <w:t>shaderbox</w:t>
+      </w:r>
+      <w:proofErr w:type="spellEnd"/>
       <w:r>
         <w:rPr>
           <w:b/>
@@ -354,8 +376,37 @@
         </w:numPr>
       </w:pPr>
       <w:r>
-        <w:t>writer of monthly C++ newsletter</w:t>
-      </w:r>
+        <w:t xml:space="preserve">writer of </w:t>
+      </w:r>
+      <w:r>
+        <w:t>public</w:t>
+      </w:r>
+      <w:r>
+        <w:t xml:space="preserve"> C++ newsletter</w:t>
+      </w:r>
+      <w:r>
+        <w:t xml:space="preserve">: </w:t>
+      </w:r>
+      <w:r>
+        <w:fldChar w:fldCharType="begin"/>
+      </w:r>
+      <w:r>
+        <w:instrText xml:space="preserve"> HYPERLINK "https://goo.gl/KfrGqD" </w:instrText>
+      </w:r>
+      <w:r>
+        <w:fldChar w:fldCharType="separate"/>
+      </w:r>
+      <w:r>
+        <w:rPr>
+          <w:rStyle w:val="Hyperlink"/>
+        </w:rPr>
+        <w:t>https://goo.gl/KfrGqD</w:t>
+      </w:r>
+      <w:r>
+        <w:fldChar w:fldCharType="end"/>
+      </w:r>
+      <w:bookmarkStart w:id="4" w:name="_GoBack"/>
+      <w:bookmarkEnd w:id="4"/>
     </w:p>
     <w:p>
       <w:pPr>
@@ -450,7 +501,21 @@
         <w:rPr>
           <w:b/>
         </w:rPr>
-        <w:t>Gears Of War Ultimate Edition</w:t>
+        <w:t xml:space="preserve">Gears </w:t>
+      </w:r>
+      <w:proofErr w:type="gramStart"/>
+      <w:r>
+        <w:rPr>
+          <w:b/>
+        </w:rPr>
+        <w:t>Of</w:t>
+      </w:r>
+      <w:proofErr w:type="gramEnd"/>
+      <w:r>
+        <w:rPr>
+          <w:b/>
+        </w:rPr>
+        <w:t xml:space="preserve"> War Ultimate Edition</w:t>
       </w:r>
       <w:r>
         <w:t xml:space="preserve"> - Xbox One</w:t>
@@ -504,24 +569,34 @@
         </w:numPr>
       </w:pPr>
       <w:r>
-        <w:t>ownership of the memory system of Unreal Engine 3: optimisations, tracking and custom tools</w:t>
+        <w:t xml:space="preserve">ownership of the memory system of Unreal Engine 3: </w:t>
+      </w:r>
+      <w:proofErr w:type="spellStart"/>
+      <w:r>
+        <w:t>optimisations</w:t>
+      </w:r>
+      <w:proofErr w:type="spellEnd"/>
+      <w:r>
+        <w:t>, tracking and custom tools</w:t>
       </w:r>
     </w:p>
     <w:p>
       <w:pPr>
         <w:pStyle w:val="Heading3"/>
       </w:pPr>
-      <w:bookmarkStart w:id="4" w:name="game-engine-developer---jagex-december-2"/>
-      <w:bookmarkEnd w:id="4"/>
+      <w:bookmarkStart w:id="5" w:name="game-engine-developer---jagex-december-2"/>
+      <w:bookmarkEnd w:id="5"/>
       <w:r>
         <w:t xml:space="preserve">Game Engine Developer - </w:t>
       </w:r>
+      <w:proofErr w:type="spellStart"/>
       <w:r>
         <w:rPr>
           <w:i/>
         </w:rPr>
         <w:t>Jagex</w:t>
       </w:r>
+      <w:proofErr w:type="spellEnd"/>
       <w:r>
         <w:t xml:space="preserve"> / December 2012 - December 2014</w:t>
       </w:r>
@@ -549,7 +624,15 @@
         </w:numPr>
       </w:pPr>
       <w:r>
-        <w:t>assisted development of low level infrastructure systems like: savegames, matchmaking, player groups, levelling and XP</w:t>
+        <w:t xml:space="preserve">assisted development of low level infrastructure systems like: </w:t>
+      </w:r>
+      <w:proofErr w:type="spellStart"/>
+      <w:r>
+        <w:t>savegames</w:t>
+      </w:r>
+      <w:proofErr w:type="spellEnd"/>
+      <w:r>
+        <w:t>, matchmaking, player groups, levelling and XP</w:t>
       </w:r>
     </w:p>
     <w:p>
@@ -562,7 +645,15 @@
       </w:pPr>
       <w:r>
         <w:lastRenderedPageBreak/>
-        <w:t>lend a helping hand the VFX department with a robust shader system</w:t>
+        <w:t xml:space="preserve">lend a helping hand the VFX department with a robust </w:t>
+      </w:r>
+      <w:proofErr w:type="spellStart"/>
+      <w:r>
+        <w:t>shader</w:t>
+      </w:r>
+      <w:proofErr w:type="spellEnd"/>
+      <w:r>
+        <w:t xml:space="preserve"> system</w:t>
       </w:r>
     </w:p>
     <w:p>
@@ -593,16 +684,24 @@
       <w:pPr>
         <w:pStyle w:val="Heading3"/>
       </w:pPr>
-      <w:bookmarkStart w:id="5" w:name="technical-director---gambit-software-jan"/>
-      <w:bookmarkEnd w:id="5"/>
+      <w:bookmarkStart w:id="6" w:name="technical-director---gambit-software-jan"/>
+      <w:bookmarkEnd w:id="6"/>
       <w:r>
         <w:t xml:space="preserve">Technical Director - </w:t>
       </w:r>
+      <w:proofErr w:type="spellStart"/>
       <w:r>
         <w:rPr>
           <w:i/>
         </w:rPr>
-        <w:t>GAMbit Software</w:t>
+        <w:t>GAMbit</w:t>
+      </w:r>
+      <w:proofErr w:type="spellEnd"/>
+      <w:r>
+        <w:rPr>
+          <w:i/>
+        </w:rPr>
+        <w:t xml:space="preserve"> Software</w:t>
       </w:r>
       <w:r>
         <w:t xml:space="preserve"> / January 2011 - September 2012</w:t>
@@ -620,8 +719,8 @@
       <w:pPr>
         <w:pStyle w:val="Heading3"/>
       </w:pPr>
-      <w:bookmarkStart w:id="6" w:name="senior-programmer---gameloft-september-2"/>
-      <w:bookmarkEnd w:id="6"/>
+      <w:bookmarkStart w:id="7" w:name="senior-programmer---gameloft-september-2"/>
+      <w:bookmarkEnd w:id="7"/>
       <w:r>
         <w:t xml:space="preserve">Senior Programmer - </w:t>
       </w:r>
@@ -722,8 +821,6 @@
       <w:r>
         <w:t>integrated</w:t>
       </w:r>
-      <w:bookmarkStart w:id="7" w:name="_GoBack"/>
-      <w:bookmarkEnd w:id="7"/>
       <w:r>
         <w:t xml:space="preserve"> an in-game proprietary online store</w:t>
       </w:r>
@@ -763,11 +860,19 @@
       <w:r>
         <w:t xml:space="preserve">Lead Programmer - </w:t>
       </w:r>
+      <w:proofErr w:type="spellStart"/>
       <w:r>
         <w:rPr>
           <w:i/>
         </w:rPr>
-        <w:t>Newrosoft R&amp;D</w:t>
+        <w:t>Newrosoft</w:t>
+      </w:r>
+      <w:proofErr w:type="spellEnd"/>
+      <w:r>
+        <w:rPr>
+          <w:i/>
+        </w:rPr>
+        <w:t xml:space="preserve"> R&amp;D</w:t>
       </w:r>
       <w:r>
         <w:t xml:space="preserve"> / July 2006 - November 2007</w:t>
@@ -777,11 +882,19 @@
       <w:pPr>
         <w:pStyle w:val="FirstParagraph"/>
       </w:pPr>
+      <w:proofErr w:type="spellStart"/>
       <w:r>
         <w:rPr>
           <w:b/>
         </w:rPr>
-        <w:t>Cheggers Party Quiz</w:t>
+        <w:t>Cheggers</w:t>
+      </w:r>
+      <w:proofErr w:type="spellEnd"/>
+      <w:r>
+        <w:rPr>
+          <w:b/>
+        </w:rPr>
+        <w:t xml:space="preserve"> Party Quiz</w:t>
       </w:r>
       <w:r>
         <w:t xml:space="preserve"> - Nintendo DS</w:t>
@@ -870,11 +983,19 @@
       <w:r>
         <w:t xml:space="preserve">Programmer - </w:t>
       </w:r>
+      <w:proofErr w:type="spellStart"/>
       <w:r>
         <w:rPr>
           <w:i/>
         </w:rPr>
-        <w:t>Newrosoft R&amp;D</w:t>
+        <w:t>Newrosoft</w:t>
+      </w:r>
+      <w:proofErr w:type="spellEnd"/>
+      <w:r>
+        <w:rPr>
+          <w:i/>
+        </w:rPr>
+        <w:t xml:space="preserve"> R&amp;D</w:t>
       </w:r>
       <w:r>
         <w:t xml:space="preserve"> / August 2004 - July 2006</w:t>
@@ -955,8 +1076,13 @@
           <w:numId w:val="15"/>
         </w:numPr>
       </w:pPr>
-      <w:r>
-        <w:t>optimised framerate and player targeting system</w:t>
+      <w:proofErr w:type="spellStart"/>
+      <w:r>
+        <w:t>optimised</w:t>
+      </w:r>
+      <w:proofErr w:type="spellEnd"/>
+      <w:r>
+        <w:t xml:space="preserve"> framerate and player targeting system</w:t>
       </w:r>
     </w:p>
     <w:p>
@@ -966,7 +1092,15 @@
       <w:bookmarkStart w:id="10" w:name="programmer---quake-3-arena-modding-2002-"/>
       <w:bookmarkEnd w:id="10"/>
       <w:r>
-        <w:t>Programmer - Quake 3 Arena modding / 2002 – 2003</w:t>
+        <w:t xml:space="preserve">Programmer - Quake 3 Arena </w:t>
+      </w:r>
+      <w:proofErr w:type="spellStart"/>
+      <w:r>
+        <w:t>modding</w:t>
+      </w:r>
+      <w:proofErr w:type="spellEnd"/>
+      <w:r>
+        <w:t xml:space="preserve"> / 2002 – 2003</w:t>
       </w:r>
     </w:p>
     <w:p>
@@ -1005,7 +1139,7 @@
 </file>
 
 <file path=word/endnotes.xml><?xml version="1.0" encoding="utf-8"?>
-<w:endnotes xmlns:wpc="http://schemas.microsoft.com/office/word/2010/wordprocessingCanvas" xmlns:cx="http://schemas.microsoft.com/office/drawing/2014/chartex" xmlns:cx1="http://schemas.microsoft.com/office/drawing/2015/9/8/chartex" xmlns:cx2="http://schemas.microsoft.com/office/drawing/2015/10/21/chartex" xmlns:cx3="http://schemas.microsoft.com/office/drawing/2016/5/9/chartex" xmlns:cx4="http://schemas.microsoft.com/office/drawing/2016/5/10/chartex" xmlns:cx5="http://schemas.microsoft.com/office/drawing/2016/5/11/chartex" xmlns:mc="http://schemas.openxmlformats.org/markup-compatibility/2006" xmlns:o="urn:schemas-microsoft-com:office:office" xmlns:r="http://schemas.openxmlformats.org/officeDocument/2006/relationships" xmlns:m="http://schemas.openxmlformats.org/officeDocument/2006/math" xmlns:v="urn:schemas-microsoft-com:vml" xmlns:wp14="http://schemas.microsoft.com/office/word/2010/wordprocessingDrawing" xmlns:wp="http://schemas.openxmlformats.org/drawingml/2006/wordprocessingDrawing" xmlns:w10="urn:schemas-microsoft-com:office:word" xmlns:w="http://schemas.openxmlformats.org/wordprocessingml/2006/main" xmlns:w14="http://schemas.microsoft.com/office/word/2010/wordml" xmlns:w15="http://schemas.microsoft.com/office/word/2012/wordml" xmlns:w16se="http://schemas.microsoft.com/office/word/2015/wordml/symex" xmlns:wpg="http://schemas.microsoft.com/office/word/2010/wordprocessingGroup" xmlns:wpi="http://schemas.microsoft.com/office/word/2010/wordprocessingInk" xmlns:wne="http://schemas.microsoft.com/office/word/2006/wordml" xmlns:wps="http://schemas.microsoft.com/office/word/2010/wordprocessingShape" mc:Ignorable="w14 w15 w16se wp14">
+<w:endnotes xmlns:wpc="http://schemas.microsoft.com/office/word/2010/wordprocessingCanvas" xmlns:cx="http://schemas.microsoft.com/office/drawing/2014/chartex" xmlns:cx1="http://schemas.microsoft.com/office/drawing/2015/9/8/chartex" xmlns:cx2="http://schemas.microsoft.com/office/drawing/2015/10/21/chartex" xmlns:cx3="http://schemas.microsoft.com/office/drawing/2016/5/9/chartex" xmlns:cx4="http://schemas.microsoft.com/office/drawing/2016/5/10/chartex" xmlns:cx5="http://schemas.microsoft.com/office/drawing/2016/5/11/chartex" xmlns:cx6="http://schemas.microsoft.com/office/drawing/2016/5/12/chartex" xmlns:cx7="http://schemas.microsoft.com/office/drawing/2016/5/13/chartex" xmlns:cx8="http://schemas.microsoft.com/office/drawing/2016/5/14/chartex" xmlns:mc="http://schemas.openxmlformats.org/markup-compatibility/2006" xmlns:aink="http://schemas.microsoft.com/office/drawing/2016/ink" xmlns:am3d="http://schemas.microsoft.com/office/drawing/2017/model3d" xmlns:o="urn:schemas-microsoft-com:office:office" xmlns:r="http://schemas.openxmlformats.org/officeDocument/2006/relationships" xmlns:m="http://schemas.openxmlformats.org/officeDocument/2006/math" xmlns:v="urn:schemas-microsoft-com:vml" xmlns:wp14="http://schemas.microsoft.com/office/word/2010/wordprocessingDrawing" xmlns:wp="http://schemas.openxmlformats.org/drawingml/2006/wordprocessingDrawing" xmlns:w10="urn:schemas-microsoft-com:office:word" xmlns:w="http://schemas.openxmlformats.org/wordprocessingml/2006/main" xmlns:w14="http://schemas.microsoft.com/office/word/2010/wordml" xmlns:w15="http://schemas.microsoft.com/office/word/2012/wordml" xmlns:w16se="http://schemas.microsoft.com/office/word/2015/wordml/symex" xmlns:wpg="http://schemas.microsoft.com/office/word/2010/wordprocessingGroup" xmlns:wpi="http://schemas.microsoft.com/office/word/2010/wordprocessingInk" xmlns:wne="http://schemas.microsoft.com/office/word/2006/wordml" xmlns:wps="http://schemas.microsoft.com/office/word/2010/wordprocessingShape" mc:Ignorable="w14 w15 w16se wp14">
   <w:endnote w:type="separator" w:id="-1">
     <w:p>
       <w:pPr>
@@ -1030,7 +1164,7 @@
 </file>
 
 <file path=word/footer1.xml><?xml version="1.0" encoding="utf-8"?>
-<w:ftr xmlns:wpc="http://schemas.microsoft.com/office/word/2010/wordprocessingCanvas" xmlns:cx="http://schemas.microsoft.com/office/drawing/2014/chartex" xmlns:cx1="http://schemas.microsoft.com/office/drawing/2015/9/8/chartex" xmlns:cx2="http://schemas.microsoft.com/office/drawing/2015/10/21/chartex" xmlns:cx3="http://schemas.microsoft.com/office/drawing/2016/5/9/chartex" xmlns:cx4="http://schemas.microsoft.com/office/drawing/2016/5/10/chartex" xmlns:cx5="http://schemas.microsoft.com/office/drawing/2016/5/11/chartex" xmlns:mc="http://schemas.openxmlformats.org/markup-compatibility/2006" xmlns:o="urn:schemas-microsoft-com:office:office" xmlns:r="http://schemas.openxmlformats.org/officeDocument/2006/relationships" xmlns:m="http://schemas.openxmlformats.org/officeDocument/2006/math" xmlns:v="urn:schemas-microsoft-com:vml" xmlns:wp14="http://schemas.microsoft.com/office/word/2010/wordprocessingDrawing" xmlns:wp="http://schemas.openxmlformats.org/drawingml/2006/wordprocessingDrawing" xmlns:w10="urn:schemas-microsoft-com:office:word" xmlns:w="http://schemas.openxmlformats.org/wordprocessingml/2006/main" xmlns:w14="http://schemas.microsoft.com/office/word/2010/wordml" xmlns:w15="http://schemas.microsoft.com/office/word/2012/wordml" xmlns:w16se="http://schemas.microsoft.com/office/word/2015/wordml/symex" xmlns:wpg="http://schemas.microsoft.com/office/word/2010/wordprocessingGroup" xmlns:wpi="http://schemas.microsoft.com/office/word/2010/wordprocessingInk" xmlns:wne="http://schemas.microsoft.com/office/word/2006/wordml" xmlns:wps="http://schemas.microsoft.com/office/word/2010/wordprocessingShape" mc:Ignorable="w14 w15 w16se wp14">
+<w:ftr xmlns:wpc="http://schemas.microsoft.com/office/word/2010/wordprocessingCanvas" xmlns:cx="http://schemas.microsoft.com/office/drawing/2014/chartex" xmlns:cx1="http://schemas.microsoft.com/office/drawing/2015/9/8/chartex" xmlns:cx2="http://schemas.microsoft.com/office/drawing/2015/10/21/chartex" xmlns:cx3="http://schemas.microsoft.com/office/drawing/2016/5/9/chartex" xmlns:cx4="http://schemas.microsoft.com/office/drawing/2016/5/10/chartex" xmlns:cx5="http://schemas.microsoft.com/office/drawing/2016/5/11/chartex" xmlns:cx6="http://schemas.microsoft.com/office/drawing/2016/5/12/chartex" xmlns:cx7="http://schemas.microsoft.com/office/drawing/2016/5/13/chartex" xmlns:cx8="http://schemas.microsoft.com/office/drawing/2016/5/14/chartex" xmlns:mc="http://schemas.openxmlformats.org/markup-compatibility/2006" xmlns:aink="http://schemas.microsoft.com/office/drawing/2016/ink" xmlns:am3d="http://schemas.microsoft.com/office/drawing/2017/model3d" xmlns:o="urn:schemas-microsoft-com:office:office" xmlns:r="http://schemas.openxmlformats.org/officeDocument/2006/relationships" xmlns:m="http://schemas.openxmlformats.org/officeDocument/2006/math" xmlns:v="urn:schemas-microsoft-com:vml" xmlns:wp14="http://schemas.microsoft.com/office/word/2010/wordprocessingDrawing" xmlns:wp="http://schemas.openxmlformats.org/drawingml/2006/wordprocessingDrawing" xmlns:w10="urn:schemas-microsoft-com:office:word" xmlns:w="http://schemas.openxmlformats.org/wordprocessingml/2006/main" xmlns:w14="http://schemas.microsoft.com/office/word/2010/wordml" xmlns:w15="http://schemas.microsoft.com/office/word/2012/wordml" xmlns:w16se="http://schemas.microsoft.com/office/word/2015/wordml/symex" xmlns:wpg="http://schemas.microsoft.com/office/word/2010/wordprocessingGroup" xmlns:wpi="http://schemas.microsoft.com/office/word/2010/wordprocessingInk" xmlns:wne="http://schemas.microsoft.com/office/word/2006/wordml" xmlns:wps="http://schemas.microsoft.com/office/word/2010/wordprocessingShape" mc:Ignorable="w14 w15 w16se wp14">
   <w:tbl>
     <w:tblPr>
       <w:tblW w:w="5000" w:type="pct"/>
@@ -1076,7 +1210,7 @@
               <w:noProof/>
               <w:color w:val="4F81BD" w:themeColor="accent1"/>
             </w:rPr>
-            <w:t>1</w:t>
+            <w:t>2</w:t>
           </w:r>
           <w:r>
             <w:rPr>
@@ -1117,7 +1251,7 @@
 </file>
 
 <file path=word/footnotes.xml><?xml version="1.0" encoding="utf-8"?>
-<w:footnotes xmlns:wpc="http://schemas.microsoft.com/office/word/2010/wordprocessingCanvas" xmlns:cx="http://schemas.microsoft.com/office/drawing/2014/chartex" xmlns:cx1="http://schemas.microsoft.com/office/drawing/2015/9/8/chartex" xmlns:cx2="http://schemas.microsoft.com/office/drawing/2015/10/21/chartex" xmlns:cx3="http://schemas.microsoft.com/office/drawing/2016/5/9/chartex" xmlns:cx4="http://schemas.microsoft.com/office/drawing/2016/5/10/chartex" xmlns:cx5="http://schemas.microsoft.com/office/drawing/2016/5/11/chartex" xmlns:mc="http://schemas.openxmlformats.org/markup-compatibility/2006" xmlns:o="urn:schemas-microsoft-com:office:office" xmlns:r="http://schemas.openxmlformats.org/officeDocument/2006/relationships" xmlns:m="http://schemas.openxmlformats.org/officeDocument/2006/math" xmlns:v="urn:schemas-microsoft-com:vml" xmlns:wp14="http://schemas.microsoft.com/office/word/2010/wordprocessingDrawing" xmlns:wp="http://schemas.openxmlformats.org/drawingml/2006/wordprocessingDrawing" xmlns:w10="urn:schemas-microsoft-com:office:word" xmlns:w="http://schemas.openxmlformats.org/wordprocessingml/2006/main" xmlns:w14="http://schemas.microsoft.com/office/word/2010/wordml" xmlns:w15="http://schemas.microsoft.com/office/word/2012/wordml" xmlns:w16se="http://schemas.microsoft.com/office/word/2015/wordml/symex" xmlns:wpg="http://schemas.microsoft.com/office/word/2010/wordprocessingGroup" xmlns:wpi="http://schemas.microsoft.com/office/word/2010/wordprocessingInk" xmlns:wne="http://schemas.microsoft.com/office/word/2006/wordml" xmlns:wps="http://schemas.microsoft.com/office/word/2010/wordprocessingShape" mc:Ignorable="w14 w15 w16se wp14">
+<w:footnotes xmlns:wpc="http://schemas.microsoft.com/office/word/2010/wordprocessingCanvas" xmlns:cx="http://schemas.microsoft.com/office/drawing/2014/chartex" xmlns:cx1="http://schemas.microsoft.com/office/drawing/2015/9/8/chartex" xmlns:cx2="http://schemas.microsoft.com/office/drawing/2015/10/21/chartex" xmlns:cx3="http://schemas.microsoft.com/office/drawing/2016/5/9/chartex" xmlns:cx4="http://schemas.microsoft.com/office/drawing/2016/5/10/chartex" xmlns:cx5="http://schemas.microsoft.com/office/drawing/2016/5/11/chartex" xmlns:cx6="http://schemas.microsoft.com/office/drawing/2016/5/12/chartex" xmlns:cx7="http://schemas.microsoft.com/office/drawing/2016/5/13/chartex" xmlns:cx8="http://schemas.microsoft.com/office/drawing/2016/5/14/chartex" xmlns:mc="http://schemas.openxmlformats.org/markup-compatibility/2006" xmlns:aink="http://schemas.microsoft.com/office/drawing/2016/ink" xmlns:am3d="http://schemas.microsoft.com/office/drawing/2017/model3d" xmlns:o="urn:schemas-microsoft-com:office:office" xmlns:r="http://schemas.openxmlformats.org/officeDocument/2006/relationships" xmlns:m="http://schemas.openxmlformats.org/officeDocument/2006/math" xmlns:v="urn:schemas-microsoft-com:vml" xmlns:wp14="http://schemas.microsoft.com/office/word/2010/wordprocessingDrawing" xmlns:wp="http://schemas.openxmlformats.org/drawingml/2006/wordprocessingDrawing" xmlns:w10="urn:schemas-microsoft-com:office:word" xmlns:w="http://schemas.openxmlformats.org/wordprocessingml/2006/main" xmlns:w14="http://schemas.microsoft.com/office/word/2010/wordml" xmlns:w15="http://schemas.microsoft.com/office/word/2012/wordml" xmlns:w16se="http://schemas.microsoft.com/office/word/2015/wordml/symex" xmlns:wpg="http://schemas.microsoft.com/office/word/2010/wordprocessingGroup" xmlns:wpi="http://schemas.microsoft.com/office/word/2010/wordprocessingInk" xmlns:wne="http://schemas.microsoft.com/office/word/2006/wordml" xmlns:wps="http://schemas.microsoft.com/office/word/2010/wordprocessingShape" mc:Ignorable="w14 w15 w16se wp14">
   <w:footnote w:type="separator" w:id="-1">
     <w:p>
       <w:r>
@@ -1136,7 +1270,7 @@
 </file>
 
 <file path=word/numbering.xml><?xml version="1.0" encoding="utf-8"?>
-<w:numbering xmlns:wpc="http://schemas.microsoft.com/office/word/2010/wordprocessingCanvas" xmlns:cx="http://schemas.microsoft.com/office/drawing/2014/chartex" xmlns:cx1="http://schemas.microsoft.com/office/drawing/2015/9/8/chartex" xmlns:cx2="http://schemas.microsoft.com/office/drawing/2015/10/21/chartex" xmlns:cx3="http://schemas.microsoft.com/office/drawing/2016/5/9/chartex" xmlns:cx4="http://schemas.microsoft.com/office/drawing/2016/5/10/chartex" xmlns:cx5="http://schemas.microsoft.com/office/drawing/2016/5/11/chartex" xmlns:mc="http://schemas.openxmlformats.org/markup-compatibility/2006" xmlns:o="urn:schemas-microsoft-com:office:office" xmlns:r="http://schemas.openxmlformats.org/officeDocument/2006/relationships" xmlns:m="http://schemas.openxmlformats.org/officeDocument/2006/math" xmlns:v="urn:schemas-microsoft-com:vml" xmlns:wp14="http://schemas.microsoft.com/office/word/2010/wordprocessingDrawing" xmlns:wp="http://schemas.openxmlformats.org/drawingml/2006/wordprocessingDrawing" xmlns:w10="urn:schemas-microsoft-com:office:word" xmlns:w="http://schemas.openxmlformats.org/wordprocessingml/2006/main" xmlns:w14="http://schemas.microsoft.com/office/word/2010/wordml" xmlns:w15="http://schemas.microsoft.com/office/word/2012/wordml" xmlns:w16se="http://schemas.microsoft.com/office/word/2015/wordml/symex" xmlns:wpg="http://schemas.microsoft.com/office/word/2010/wordprocessingGroup" xmlns:wpi="http://schemas.microsoft.com/office/word/2010/wordprocessingInk" xmlns:wne="http://schemas.microsoft.com/office/word/2006/wordml" xmlns:wps="http://schemas.microsoft.com/office/word/2010/wordprocessingShape" mc:Ignorable="w14 w15 w16se wp14">
+<w:numbering xmlns:wpc="http://schemas.microsoft.com/office/word/2010/wordprocessingCanvas" xmlns:cx="http://schemas.microsoft.com/office/drawing/2014/chartex" xmlns:cx1="http://schemas.microsoft.com/office/drawing/2015/9/8/chartex" xmlns:cx2="http://schemas.microsoft.com/office/drawing/2015/10/21/chartex" xmlns:cx3="http://schemas.microsoft.com/office/drawing/2016/5/9/chartex" xmlns:cx4="http://schemas.microsoft.com/office/drawing/2016/5/10/chartex" xmlns:cx5="http://schemas.microsoft.com/office/drawing/2016/5/11/chartex" xmlns:cx6="http://schemas.microsoft.com/office/drawing/2016/5/12/chartex" xmlns:cx7="http://schemas.microsoft.com/office/drawing/2016/5/13/chartex" xmlns:cx8="http://schemas.microsoft.com/office/drawing/2016/5/14/chartex" xmlns:mc="http://schemas.openxmlformats.org/markup-compatibility/2006" xmlns:aink="http://schemas.microsoft.com/office/drawing/2016/ink" xmlns:am3d="http://schemas.microsoft.com/office/drawing/2017/model3d" xmlns:o="urn:schemas-microsoft-com:office:office" xmlns:r="http://schemas.openxmlformats.org/officeDocument/2006/relationships" xmlns:m="http://schemas.openxmlformats.org/officeDocument/2006/math" xmlns:v="urn:schemas-microsoft-com:vml" xmlns:wp14="http://schemas.microsoft.com/office/word/2010/wordprocessingDrawing" xmlns:wp="http://schemas.openxmlformats.org/drawingml/2006/wordprocessingDrawing" xmlns:w10="urn:schemas-microsoft-com:office:word" xmlns:w="http://schemas.openxmlformats.org/wordprocessingml/2006/main" xmlns:w14="http://schemas.microsoft.com/office/word/2010/wordml" xmlns:w15="http://schemas.microsoft.com/office/word/2012/wordml" xmlns:w16se="http://schemas.microsoft.com/office/word/2015/wordml/symex" xmlns:wpg="http://schemas.microsoft.com/office/word/2010/wordprocessingGroup" xmlns:wpi="http://schemas.microsoft.com/office/word/2010/wordprocessingInk" xmlns:wne="http://schemas.microsoft.com/office/word/2006/wordml" xmlns:wps="http://schemas.microsoft.com/office/word/2010/wordprocessingShape" mc:Ignorable="w14 w15 w16se wp14">
   <w:abstractNum w:abstractNumId="0" w15:restartNumberingAfterBreak="0">
     <w:nsid w:val="CF899772"/>
     <w:multiLevelType w:val="multilevel"/>
@@ -2674,7 +2808,7 @@
       </w:pPr>
     </w:pPrDefault>
   </w:docDefaults>
-  <w:latentStyles w:defLockedState="0" w:defUIPriority="0" w:defSemiHidden="0" w:defUnhideWhenUsed="0" w:defQFormat="0" w:count="374">
+  <w:latentStyles w:defLockedState="0" w:defUIPriority="0" w:defSemiHidden="0" w:defUnhideWhenUsed="0" w:defQFormat="0" w:count="375">
     <w:lsdException w:name="heading 4" w:semiHidden="1" w:unhideWhenUsed="1"/>
     <w:lsdException w:name="heading 5" w:semiHidden="1" w:unhideWhenUsed="1"/>
     <w:lsdException w:name="heading 6" w:semiHidden="1" w:unhideWhenUsed="1"/>
@@ -2766,7 +2900,6 @@
     <w:lsdException w:name="HTML Sample" w:semiHidden="1" w:unhideWhenUsed="1"/>
     <w:lsdException w:name="HTML Typewriter" w:semiHidden="1" w:unhideWhenUsed="1"/>
     <w:lsdException w:name="HTML Variable" w:semiHidden="1" w:unhideWhenUsed="1"/>
-    <w:lsdException w:name="Normal Table" w:semiHidden="1" w:unhideWhenUsed="1"/>
     <w:lsdException w:name="annotation subject" w:semiHidden="1" w:unhideWhenUsed="1"/>
     <w:lsdException w:name="No List" w:semiHidden="1" w:unhideWhenUsed="1"/>
     <w:lsdException w:name="Outline List 1" w:semiHidden="1" w:unhideWhenUsed="1"/>
@@ -2813,8 +2946,7 @@
     <w:lsdException w:name="Table Subtle 2" w:semiHidden="1" w:unhideWhenUsed="1"/>
     <w:lsdException w:name="Table Web 1" w:semiHidden="1" w:unhideWhenUsed="1"/>
     <w:lsdException w:name="Table Web 2" w:semiHidden="1" w:unhideWhenUsed="1"/>
-    <w:lsdException w:name="Table Web 3" w:semiHidden="1" w:unhideWhenUsed="1"/>
-    <w:lsdException w:name="Table Theme" w:semiHidden="1" w:unhideWhenUsed="1"/>
+    <w:lsdException w:name="Balloon Text" w:semiHidden="1" w:unhideWhenUsed="1"/>
     <w:lsdException w:name="No Spacing" w:uiPriority="1" w:qFormat="1"/>
     <w:lsdException w:name="Light Shading"/>
     <w:lsdException w:name="Light List"/>
@@ -2835,7 +2967,6 @@
     <w:lsdException w:name="Light Grid Accent 1"/>
     <w:lsdException w:name="Medium Shading 1 Accent 1"/>
     <w:lsdException w:name="Medium Shading 2 Accent 1"/>
-    <w:lsdException w:name="Medium List 1 Accent 1"/>
     <w:lsdException w:name="Revision" w:semiHidden="1"/>
     <w:lsdException w:name="Medium List 2 Accent 1"/>
     <w:lsdException w:name="Medium Grid 1 Accent 1"/>
@@ -2914,7 +3045,7 @@
     <w:lsdException w:name="Dark List Accent 6"/>
     <w:lsdException w:name="Colorful Shading Accent 6"/>
     <w:lsdException w:name="Colorful List Accent 6"/>
-    <w:lsdException w:name="Colorful Grid Accent 6"/>
+    <w:lsdException w:name="TOC Heading" w:semiHidden="1" w:unhideWhenUsed="1"/>
     <w:lsdException w:name="Plain Table 1" w:uiPriority="41"/>
     <w:lsdException w:name="Plain Table 2" w:uiPriority="42"/>
     <w:lsdException w:name="Plain Table 3" w:uiPriority="43"/>
@@ -3022,6 +3153,7 @@
     <w:lsdException w:name="Mention" w:semiHidden="1" w:uiPriority="99" w:unhideWhenUsed="1"/>
     <w:lsdException w:name="Smart Hyperlink" w:semiHidden="1" w:uiPriority="99" w:unhideWhenUsed="1"/>
     <w:lsdException w:name="Hashtag" w:semiHidden="1" w:uiPriority="99" w:unhideWhenUsed="1"/>
+    <w:lsdException w:name="Unresolved Mention" w:semiHidden="1" w:uiPriority="99" w:unhideWhenUsed="1"/>
   </w:latentStyles>
   <w:style w:type="paragraph" w:default="1" w:styleId="Normal">
     <w:name w:val="Normal"/>
@@ -3768,6 +3900,18 @@
       <w:sz w:val="22"/>
       <w:szCs w:val="22"/>
       <w:lang w:eastAsia="ja-JP"/>
+    </w:rPr>
+  </w:style>
+  <w:style w:type="character" w:styleId="UnresolvedMention">
+    <w:name w:val="Unresolved Mention"/>
+    <w:basedOn w:val="DefaultParagraphFont"/>
+    <w:uiPriority w:val="99"/>
+    <w:semiHidden/>
+    <w:unhideWhenUsed/>
+    <w:rsid w:val="00D2221B"/>
+    <w:rPr>
+      <w:color w:val="808080"/>
+      <w:shd w:val="clear" w:color="auto" w:fill="E6E6E6"/>
     </w:rPr>
   </w:style>
 </w:styles>

</xml_diff>

<commit_message>
refactor to include Tech Lead new role; add github to footer; add CppCon 2019 info
</commit_message>
<xml_diff>
--- a/CV.docx
+++ b/CV.docx
@@ -301,30 +301,6 @@
           <w:sz w:val="20"/>
           <w:szCs w:val="20"/>
         </w:rPr>
-        <w:t>taking pride in writing clean, maintainable and modular source code</w:t>
-      </w:r>
-    </w:p>
-    <w:p>
-      <w:pPr>
-        <w:numPr>
-          <w:ilvl w:val="0"/>
-          <w:numId w:val="12"/>
-        </w:numPr>
-        <w:pBdr>
-          <w:top w:val="nil"/>
-          <w:left w:val="nil"/>
-          <w:bottom w:val="nil"/>
-          <w:right w:val="nil"/>
-          <w:between w:val="nil"/>
-        </w:pBdr>
-        <w:spacing w:before="36" w:after="0"/>
-      </w:pPr>
-      <w:r>
-        <w:rPr>
-          <w:color w:val="000000"/>
-          <w:sz w:val="20"/>
-          <w:szCs w:val="20"/>
-        </w:rPr>
         <w:t>excellent social skills</w:t>
       </w:r>
       <w:r>
@@ -358,40 +334,21 @@
           <w:szCs w:val="20"/>
         </w:rPr>
       </w:pPr>
-      <w:r>
-        <w:rPr>
-          <w:sz w:val="20"/>
-          <w:szCs w:val="20"/>
-        </w:rPr>
-        <w:t>Unreal Fest 2019, Prague, CZ - “</w:t>
-      </w:r>
-      <w:r>
-        <w:rPr>
-          <w:sz w:val="20"/>
-          <w:szCs w:val="20"/>
-        </w:rPr>
-        <w:t>Growing a Healthy U</w:t>
-      </w:r>
-      <w:r>
-        <w:rPr>
-          <w:sz w:val="20"/>
-          <w:szCs w:val="20"/>
-        </w:rPr>
-        <w:t>nreal Engine 4</w:t>
-      </w:r>
-      <w:r>
-        <w:rPr>
-          <w:sz w:val="20"/>
-          <w:szCs w:val="20"/>
-        </w:rPr>
-        <w:t xml:space="preserve"> Ecosystem</w:t>
-      </w:r>
-      <w:r>
-        <w:rPr>
-          <w:sz w:val="20"/>
-          <w:szCs w:val="20"/>
-        </w:rPr>
-        <w:t>”</w:t>
+      <w:proofErr w:type="spellStart"/>
+      <w:r>
+        <w:rPr>
+          <w:sz w:val="20"/>
+          <w:szCs w:val="20"/>
+        </w:rPr>
+        <w:t>CppCon</w:t>
+      </w:r>
+      <w:proofErr w:type="spellEnd"/>
+      <w:r>
+        <w:rPr>
+          <w:sz w:val="20"/>
+          <w:szCs w:val="20"/>
+        </w:rPr>
+        <w:t xml:space="preserve"> 2019, Denver, US – “Compiled C++ Coding Standards”</w:t>
       </w:r>
     </w:p>
     <w:p>
@@ -406,35 +363,40 @@
           <w:szCs w:val="20"/>
         </w:rPr>
       </w:pPr>
-      <w:proofErr w:type="spellStart"/>
-      <w:r>
-        <w:rPr>
-          <w:sz w:val="20"/>
-          <w:szCs w:val="20"/>
-        </w:rPr>
-        <w:t>CppCon</w:t>
-      </w:r>
-      <w:proofErr w:type="spellEnd"/>
-      <w:r>
-        <w:rPr>
-          <w:sz w:val="20"/>
-          <w:szCs w:val="20"/>
-        </w:rPr>
-        <w:t xml:space="preserve"> 2018, Seattle, US</w:t>
-      </w:r>
-      <w:r>
-        <w:rPr>
-          <w:sz w:val="20"/>
-          <w:szCs w:val="20"/>
-        </w:rPr>
-        <w:t xml:space="preserve"> -</w:t>
-      </w:r>
-      <w:r>
-        <w:rPr>
-          <w:sz w:val="20"/>
-          <w:szCs w:val="20"/>
-        </w:rPr>
-        <w:t xml:space="preserve"> “Rapid Prototyping of Graphics Shaders in Modern C++”</w:t>
+      <w:r>
+        <w:rPr>
+          <w:sz w:val="20"/>
+          <w:szCs w:val="20"/>
+        </w:rPr>
+        <w:t>Unreal Fest 2019, Prague, CZ - “</w:t>
+      </w:r>
+      <w:r>
+        <w:rPr>
+          <w:sz w:val="20"/>
+          <w:szCs w:val="20"/>
+        </w:rPr>
+        <w:t>Growing a Healthy U</w:t>
+      </w:r>
+      <w:r>
+        <w:rPr>
+          <w:sz w:val="20"/>
+          <w:szCs w:val="20"/>
+        </w:rPr>
+        <w:t>nreal Engine 4</w:t>
+      </w:r>
+      <w:r>
+        <w:rPr>
+          <w:sz w:val="20"/>
+          <w:szCs w:val="20"/>
+        </w:rPr>
+        <w:t xml:space="preserve"> Ecosystem</w:t>
+      </w:r>
+      <w:r>
+        <w:rPr>
+          <w:sz w:val="20"/>
+          <w:szCs w:val="20"/>
+        </w:rPr>
+        <w:t>”</w:t>
       </w:r>
     </w:p>
     <w:p>
@@ -444,75 +406,40 @@
           <w:numId w:val="3"/>
         </w:numPr>
         <w:spacing w:before="36" w:after="0"/>
-      </w:pPr>
-      <w:r>
-        <w:rPr>
-          <w:sz w:val="20"/>
-          <w:szCs w:val="20"/>
-        </w:rPr>
-        <w:t>ACCU 2018, Bristol, UK - “The Badlands of C++: Professional Game Development”</w:t>
-      </w:r>
-    </w:p>
-    <w:p>
-      <w:pPr>
-        <w:pBdr>
-          <w:top w:val="nil"/>
-          <w:left w:val="nil"/>
-          <w:bottom w:val="nil"/>
-          <w:right w:val="nil"/>
-          <w:between w:val="nil"/>
-        </w:pBdr>
-        <w:spacing w:before="36" w:after="0"/>
-        <w:rPr>
-          <w:sz w:val="20"/>
-          <w:szCs w:val="20"/>
-        </w:rPr>
-      </w:pPr>
-      <w:bookmarkStart w:id="1" w:name="_bu5ggq8kao1h" w:colFirst="0" w:colLast="0"/>
-      <w:bookmarkEnd w:id="1"/>
-    </w:p>
-    <w:p>
-      <w:pPr>
-        <w:pStyle w:val="Heading3"/>
-        <w:spacing w:before="36" w:after="0"/>
-      </w:pPr>
-      <w:bookmarkStart w:id="2" w:name="_jrp0zzdl1m9v" w:colFirst="0" w:colLast="0"/>
-      <w:bookmarkEnd w:id="2"/>
-      <w:r>
-        <w:t xml:space="preserve">Lead Core-Tech Programmer - </w:t>
-      </w:r>
-      <w:r>
-        <w:rPr>
-          <w:i/>
-        </w:rPr>
-        <w:t>Splash Damage</w:t>
-      </w:r>
-      <w:r>
-        <w:t xml:space="preserve"> / Sept 2017 - present</w:t>
-      </w:r>
-    </w:p>
-    <w:p>
-      <w:pPr>
-        <w:spacing w:before="180" w:after="0"/>
-        <w:rPr>
-          <w:sz w:val="20"/>
-          <w:szCs w:val="20"/>
-        </w:rPr>
-      </w:pPr>
-      <w:r>
-        <w:rPr>
-          <w:b/>
-          <w:sz w:val="20"/>
-          <w:szCs w:val="20"/>
-        </w:rPr>
-        <w:t>Halo: The Master Chief Collection</w:t>
-      </w:r>
-      <w:r>
-        <w:rPr>
-          <w:sz w:val="20"/>
-          <w:szCs w:val="20"/>
-        </w:rPr>
-        <w:t xml:space="preserve"> – multiple platforms</w:t>
+        <w:rPr>
+          <w:sz w:val="20"/>
+          <w:szCs w:val="20"/>
+        </w:rPr>
+      </w:pPr>
+      <w:proofErr w:type="spellStart"/>
+      <w:r>
+        <w:rPr>
+          <w:sz w:val="20"/>
+          <w:szCs w:val="20"/>
+        </w:rPr>
+        <w:t>CppCon</w:t>
+      </w:r>
+      <w:proofErr w:type="spellEnd"/>
+      <w:r>
+        <w:rPr>
+          <w:sz w:val="20"/>
+          <w:szCs w:val="20"/>
+        </w:rPr>
+        <w:t xml:space="preserve"> 2018, Seattle, US</w:t>
+      </w:r>
+      <w:r>
+        <w:rPr>
+          <w:sz w:val="20"/>
+          <w:szCs w:val="20"/>
+        </w:rPr>
+        <w:t xml:space="preserve"> -</w:t>
+      </w:r>
+      <w:r>
+        <w:rPr>
+          <w:sz w:val="20"/>
+          <w:szCs w:val="20"/>
+        </w:rPr>
+        <w:t xml:space="preserve"> “Rapid Prototyping of Graphics Shaders in Modern C++”</w:t>
       </w:r>
     </w:p>
     <w:p>
@@ -528,7 +455,69 @@
           <w:sz w:val="20"/>
           <w:szCs w:val="20"/>
         </w:rPr>
-        <w:t>&lt;ongoing confidential development&gt;</w:t>
+        <w:t>ACCU 2018, Bristol, UK - “The Badlands of C++: Professional Game Development”</w:t>
+      </w:r>
+    </w:p>
+    <w:p>
+      <w:pPr>
+        <w:pStyle w:val="Heading3"/>
+        <w:spacing w:after="0"/>
+      </w:pPr>
+      <w:r>
+        <w:t xml:space="preserve">Tech </w:t>
+      </w:r>
+      <w:r>
+        <w:t>Lead</w:t>
+      </w:r>
+      <w:r>
+        <w:t xml:space="preserve"> - </w:t>
+      </w:r>
+      <w:r>
+        <w:rPr>
+          <w:i/>
+        </w:rPr>
+        <w:t>Splash Damage</w:t>
+      </w:r>
+      <w:r>
+        <w:t xml:space="preserve"> / </w:t>
+      </w:r>
+      <w:r>
+        <w:t>Jan</w:t>
+      </w:r>
+      <w:r>
+        <w:t xml:space="preserve"> 201</w:t>
+      </w:r>
+      <w:r>
+        <w:t>9</w:t>
+      </w:r>
+      <w:r>
+        <w:t xml:space="preserve"> - present</w:t>
+      </w:r>
+      <w:bookmarkStart w:id="1" w:name="_GoBack"/>
+      <w:bookmarkEnd w:id="1"/>
+    </w:p>
+    <w:p>
+      <w:pPr>
+        <w:spacing w:before="180" w:after="0"/>
+        <w:rPr>
+          <w:sz w:val="20"/>
+          <w:szCs w:val="20"/>
+        </w:rPr>
+      </w:pPr>
+      <w:r>
+        <w:rPr>
+          <w:b/>
+          <w:sz w:val="20"/>
+          <w:szCs w:val="20"/>
+        </w:rPr>
+        <w:t>Halo: The Master Chief Collection</w:t>
+      </w:r>
+      <w:r>
+        <w:rPr>
+          <w:sz w:val="20"/>
+          <w:szCs w:val="20"/>
+        </w:rPr>
+        <w:t xml:space="preserve"> – multiple platforms</w:t>
       </w:r>
     </w:p>
     <w:p>
@@ -544,14 +533,7 @@
           <w:sz w:val="20"/>
           <w:szCs w:val="20"/>
         </w:rPr>
-        <w:t>m</w:t>
-      </w:r>
-      <w:r>
-        <w:rPr>
-          <w:sz w:val="20"/>
-          <w:szCs w:val="20"/>
-        </w:rPr>
-        <w:t>anaging Core-Tech team and overseeing general development</w:t>
+        <w:t>&lt;ongoing confidential development&gt;</w:t>
       </w:r>
     </w:p>
     <w:p>
@@ -567,28 +549,29 @@
           <w:sz w:val="20"/>
           <w:szCs w:val="20"/>
         </w:rPr>
-        <w:t>r</w:t>
-      </w:r>
-      <w:r>
-        <w:rPr>
-          <w:sz w:val="20"/>
-          <w:szCs w:val="20"/>
-        </w:rPr>
-        <w:t xml:space="preserve">oadmap and milestone planning / </w:t>
-      </w:r>
-      <w:r>
-        <w:rPr>
-          <w:sz w:val="20"/>
-          <w:szCs w:val="20"/>
-        </w:rPr>
-        <w:t>c</w:t>
-      </w:r>
-      <w:r>
-        <w:rPr>
-          <w:sz w:val="20"/>
-          <w:szCs w:val="20"/>
-        </w:rPr>
-        <w:t>lose liaising with co-development partner</w:t>
+        <w:t>roadmap and milestone planning / close liaising with co-development partner</w:t>
+      </w:r>
+      <w:bookmarkStart w:id="2" w:name="_bu5ggq8kao1h" w:colFirst="0" w:colLast="0"/>
+      <w:bookmarkEnd w:id="2"/>
+    </w:p>
+    <w:p>
+      <w:pPr>
+        <w:pStyle w:val="Heading3"/>
+        <w:spacing w:after="0"/>
+      </w:pPr>
+      <w:bookmarkStart w:id="3" w:name="_jrp0zzdl1m9v" w:colFirst="0" w:colLast="0"/>
+      <w:bookmarkEnd w:id="3"/>
+      <w:r>
+        <w:t xml:space="preserve">Lead Core-Tech Programmer - </w:t>
+      </w:r>
+      <w:r>
+        <w:rPr>
+          <w:i/>
+        </w:rPr>
+        <w:t>Splash Damage</w:t>
+      </w:r>
+      <w:r>
+        <w:t xml:space="preserve"> / Sept 2017 - present</w:t>
       </w:r>
     </w:p>
     <w:p>
@@ -628,7 +611,7 @@
           <w:sz w:val="20"/>
           <w:szCs w:val="20"/>
         </w:rPr>
-        <w:t>managing team and owning systems &lt;confidential development&gt;</w:t>
+        <w:t>managing Core-Tech team and overseeing general development</w:t>
       </w:r>
     </w:p>
     <w:p>
@@ -763,8 +746,6 @@
         </w:rPr>
         <w:t>– Windows 10</w:t>
       </w:r>
-      <w:bookmarkStart w:id="3" w:name="_GoBack"/>
-      <w:bookmarkEnd w:id="3"/>
     </w:p>
     <w:p>
       <w:pPr>
@@ -984,23 +965,11 @@
     </w:p>
     <w:p>
       <w:pPr>
-        <w:rPr>
-          <w:rFonts w:ascii="Cambria" w:eastAsia="Cambria" w:hAnsi="Cambria" w:cs="Cambria"/>
-          <w:b/>
-          <w:color w:val="4F81BD"/>
-        </w:rPr>
+        <w:pStyle w:val="Heading3"/>
+        <w:spacing w:after="0"/>
       </w:pPr>
       <w:bookmarkStart w:id="4" w:name="tyjcwt" w:colFirst="0" w:colLast="0"/>
       <w:bookmarkEnd w:id="4"/>
-      <w:r>
-        <w:br w:type="page"/>
-      </w:r>
-    </w:p>
-    <w:p>
-      <w:pPr>
-        <w:pStyle w:val="Heading3"/>
-        <w:spacing w:after="0"/>
-      </w:pPr>
       <w:r>
         <w:lastRenderedPageBreak/>
         <w:t xml:space="preserve">Game Engine Developer - </w:t>
@@ -1926,23 +1895,6 @@
         </w:rPr>
         <w:t xml:space="preserve"> framerate and player targeting system</w:t>
       </w:r>
-    </w:p>
-    <w:p>
-      <w:pPr>
-        <w:pBdr>
-          <w:top w:val="nil"/>
-          <w:left w:val="nil"/>
-          <w:bottom w:val="nil"/>
-          <w:right w:val="nil"/>
-          <w:between w:val="nil"/>
-        </w:pBdr>
-        <w:spacing w:before="36" w:after="0"/>
-        <w:rPr>
-          <w:color w:val="000000"/>
-          <w:sz w:val="20"/>
-          <w:szCs w:val="20"/>
-        </w:rPr>
-      </w:pPr>
     </w:p>
     <w:sectPr>
       <w:footerReference w:type="default" r:id="rId9"/>
@@ -2069,6 +2021,36 @@
             </w:rPr>
             <w:t>Valentin Galea</w:t>
           </w:r>
+        </w:p>
+        <w:p>
+          <w:pPr>
+            <w:pBdr>
+              <w:top w:val="nil"/>
+              <w:left w:val="nil"/>
+              <w:bottom w:val="nil"/>
+              <w:right w:val="nil"/>
+              <w:between w:val="nil"/>
+            </w:pBdr>
+            <w:tabs>
+              <w:tab w:val="center" w:pos="4680"/>
+              <w:tab w:val="right" w:pos="9360"/>
+            </w:tabs>
+            <w:spacing w:after="0"/>
+            <w:jc w:val="both"/>
+            <w:rPr>
+              <w:color w:val="4F81BD"/>
+            </w:rPr>
+          </w:pPr>
+          <w:hyperlink r:id="rId1" w:history="1">
+            <w:r>
+              <w:rPr>
+                <w:rStyle w:val="Hyperlink"/>
+                <w:sz w:val="20"/>
+                <w:szCs w:val="20"/>
+              </w:rPr>
+              <w:t>https://github.com/valentingalea/</w:t>
+            </w:r>
+          </w:hyperlink>
         </w:p>
       </w:tc>
     </w:tr>
@@ -4222,6 +4204,29 @@
     <w:uiPriority w:val="99"/>
     <w:rsid w:val="00DB1791"/>
   </w:style>
+  <w:style w:type="character" w:styleId="Hyperlink">
+    <w:name w:val="Hyperlink"/>
+    <w:basedOn w:val="DefaultParagraphFont"/>
+    <w:uiPriority w:val="99"/>
+    <w:unhideWhenUsed/>
+    <w:rsid w:val="001E38B0"/>
+    <w:rPr>
+      <w:color w:val="0000FF" w:themeColor="hyperlink"/>
+      <w:u w:val="single"/>
+    </w:rPr>
+  </w:style>
+  <w:style w:type="character" w:styleId="UnresolvedMention">
+    <w:name w:val="Unresolved Mention"/>
+    <w:basedOn w:val="DefaultParagraphFont"/>
+    <w:uiPriority w:val="99"/>
+    <w:semiHidden/>
+    <w:unhideWhenUsed/>
+    <w:rsid w:val="001E38B0"/>
+    <w:rPr>
+      <w:color w:val="605E5C"/>
+      <w:shd w:val="clear" w:color="auto" w:fill="E1DFDD"/>
+    </w:rPr>
+  </w:style>
 </w:styles>
 </file>
 

</xml_diff>

<commit_message>
fix error with dates
</commit_message>
<xml_diff>
--- a/CV.docx
+++ b/CV.docx
@@ -464,13 +464,7 @@
         <w:spacing w:after="0"/>
       </w:pPr>
       <w:r>
-        <w:t xml:space="preserve">Tech </w:t>
-      </w:r>
-      <w:r>
-        <w:t>Lead</w:t>
-      </w:r>
-      <w:r>
-        <w:t xml:space="preserve"> - </w:t>
+        <w:t xml:space="preserve">Tech Lead - </w:t>
       </w:r>
       <w:r>
         <w:rPr>
@@ -482,19 +476,11 @@
         <w:t xml:space="preserve"> / </w:t>
       </w:r>
       <w:r>
-        <w:t>Jan</w:t>
-      </w:r>
-      <w:r>
-        <w:t xml:space="preserve"> 201</w:t>
-      </w:r>
-      <w:r>
-        <w:t>9</w:t>
-      </w:r>
-      <w:r>
-        <w:t xml:space="preserve"> - present</w:t>
-      </w:r>
-      <w:bookmarkStart w:id="1" w:name="_GoBack"/>
-      <w:bookmarkEnd w:id="1"/>
+        <w:t>Feb</w:t>
+      </w:r>
+      <w:r>
+        <w:t xml:space="preserve"> 2019 - present</w:t>
+      </w:r>
     </w:p>
     <w:p>
       <w:pPr>
@@ -551,16 +537,16 @@
         </w:rPr>
         <w:t>roadmap and milestone planning / close liaising with co-development partner</w:t>
       </w:r>
-      <w:bookmarkStart w:id="2" w:name="_bu5ggq8kao1h" w:colFirst="0" w:colLast="0"/>
-      <w:bookmarkEnd w:id="2"/>
+      <w:bookmarkStart w:id="1" w:name="_bu5ggq8kao1h" w:colFirst="0" w:colLast="0"/>
+      <w:bookmarkEnd w:id="1"/>
     </w:p>
     <w:p>
       <w:pPr>
         <w:pStyle w:val="Heading3"/>
         <w:spacing w:after="0"/>
       </w:pPr>
-      <w:bookmarkStart w:id="3" w:name="_jrp0zzdl1m9v" w:colFirst="0" w:colLast="0"/>
-      <w:bookmarkEnd w:id="3"/>
+      <w:bookmarkStart w:id="2" w:name="_jrp0zzdl1m9v" w:colFirst="0" w:colLast="0"/>
+      <w:bookmarkEnd w:id="2"/>
       <w:r>
         <w:t xml:space="preserve">Lead Core-Tech Programmer - </w:t>
       </w:r>
@@ -571,7 +557,16 @@
         <w:t>Splash Damage</w:t>
       </w:r>
       <w:r>
-        <w:t xml:space="preserve"> / Sept 2017 - present</w:t>
+        <w:t xml:space="preserve"> / Sept 2017 </w:t>
+      </w:r>
+      <w:r>
+        <w:t>–</w:t>
+      </w:r>
+      <w:r>
+        <w:t xml:space="preserve"> </w:t>
+      </w:r>
+      <w:r>
+        <w:t>Jan 2019</w:t>
       </w:r>
     </w:p>
     <w:p>
@@ -627,7 +622,12 @@
         </w:rPr>
       </w:pPr>
       <w:r>
-        <w:t xml:space="preserve">Senior Core-Tech Programmer - </w:t>
+        <w:t>Sen</w:t>
+      </w:r>
+      <w:bookmarkStart w:id="3" w:name="_GoBack"/>
+      <w:bookmarkEnd w:id="3"/>
+      <w:r>
+        <w:t xml:space="preserve">ior Core-Tech Programmer - </w:t>
       </w:r>
       <w:r>
         <w:rPr>

</xml_diff>

<commit_message>
rewrote to reflect better the leadership experience
</commit_message>
<xml_diff>
--- a/CV.docx
+++ b/CV.docx
@@ -96,7 +96,7 @@
           <w:sz w:val="20"/>
           <w:szCs w:val="20"/>
         </w:rPr>
-        <w:t xml:space="preserve"> years of professional experience; PC, console and mobile development; Systems and rendering</w:t>
+        <w:t xml:space="preserve"> years of professional experience; PC, console and mobile development</w:t>
       </w:r>
     </w:p>
     <w:p>
@@ -180,15 +180,64 @@
           <w:sz w:val="20"/>
           <w:szCs w:val="20"/>
         </w:rPr>
-        <w:t xml:space="preserve">advanced </w:t>
-      </w:r>
-      <w:r>
-        <w:rPr>
-          <w:color w:val="000000"/>
-          <w:sz w:val="20"/>
-          <w:szCs w:val="20"/>
-        </w:rPr>
-        <w:t>3D graphics concepts and algorithms, modern rendering techniques</w:t>
+        <w:t xml:space="preserve">long background in low-level architecture: </w:t>
+      </w:r>
+      <w:r>
+        <w:rPr>
+          <w:color w:val="000000"/>
+          <w:sz w:val="20"/>
+          <w:szCs w:val="20"/>
+        </w:rPr>
+        <w:t xml:space="preserve">modern </w:t>
+      </w:r>
+      <w:r>
+        <w:rPr>
+          <w:color w:val="000000"/>
+          <w:sz w:val="20"/>
+          <w:szCs w:val="20"/>
+        </w:rPr>
+        <w:t xml:space="preserve">3D </w:t>
+      </w:r>
+      <w:r>
+        <w:rPr>
+          <w:color w:val="000000"/>
+          <w:sz w:val="20"/>
+          <w:szCs w:val="20"/>
+        </w:rPr>
+        <w:t>rendering</w:t>
+      </w:r>
+      <w:r>
+        <w:rPr>
+          <w:color w:val="000000"/>
+          <w:sz w:val="20"/>
+          <w:szCs w:val="20"/>
+        </w:rPr>
+        <w:t xml:space="preserve">, </w:t>
+      </w:r>
+      <w:r>
+        <w:rPr>
+          <w:iCs/>
+          <w:color w:val="000000"/>
+          <w:sz w:val="20"/>
+          <w:szCs w:val="20"/>
+        </w:rPr>
+        <w:t>multithreaded</w:t>
+      </w:r>
+      <w:r>
+        <w:rPr>
+          <w:color w:val="000000"/>
+          <w:sz w:val="20"/>
+          <w:szCs w:val="20"/>
+        </w:rPr>
+        <w:t xml:space="preserve"> programming</w:t>
+      </w:r>
+      <w:r>
+        <w:rPr>
+          <w:color w:val="000000"/>
+          <w:sz w:val="20"/>
+          <w:szCs w:val="20"/>
+        </w:rPr>
+        <w:t>, memory management and network systems</w:t>
       </w:r>
     </w:p>
     <w:p>
@@ -212,7 +261,22 @@
           <w:sz w:val="20"/>
           <w:szCs w:val="20"/>
         </w:rPr>
-        <w:t xml:space="preserve">solid knowledge of </w:t>
+        <w:t xml:space="preserve">extensive and </w:t>
+      </w:r>
+      <w:r>
+        <w:rPr>
+          <w:sz w:val="20"/>
+          <w:szCs w:val="20"/>
+        </w:rPr>
+        <w:t xml:space="preserve">systemic </w:t>
+      </w:r>
+      <w:r>
+        <w:rPr>
+          <w:color w:val="000000"/>
+          <w:sz w:val="20"/>
+          <w:szCs w:val="20"/>
+        </w:rPr>
+        <w:t xml:space="preserve">experience with </w:t>
       </w:r>
       <w:r>
         <w:rPr>
@@ -221,15 +285,7 @@
           <w:sz w:val="20"/>
           <w:szCs w:val="20"/>
         </w:rPr>
-        <w:t>multithreaded</w:t>
-      </w:r>
-      <w:r>
-        <w:rPr>
-          <w:color w:val="000000"/>
-          <w:sz w:val="20"/>
-          <w:szCs w:val="20"/>
-        </w:rPr>
-        <w:t xml:space="preserve"> programming</w:t>
+        <w:t>Unreal Engine 4</w:t>
       </w:r>
     </w:p>
     <w:p>
@@ -253,62 +309,7 @@
           <w:sz w:val="20"/>
           <w:szCs w:val="20"/>
         </w:rPr>
-        <w:t xml:space="preserve">extensive and </w:t>
-      </w:r>
-      <w:r>
-        <w:rPr>
-          <w:sz w:val="20"/>
-          <w:szCs w:val="20"/>
-        </w:rPr>
-        <w:t xml:space="preserve">systemic </w:t>
-      </w:r>
-      <w:r>
-        <w:rPr>
-          <w:color w:val="000000"/>
-          <w:sz w:val="20"/>
-          <w:szCs w:val="20"/>
-        </w:rPr>
-        <w:t xml:space="preserve">experience with </w:t>
-      </w:r>
-      <w:r>
-        <w:rPr>
-          <w:i/>
-          <w:color w:val="000000"/>
-          <w:sz w:val="20"/>
-          <w:szCs w:val="20"/>
-        </w:rPr>
-        <w:t>Unreal Engine 4</w:t>
-      </w:r>
-    </w:p>
-    <w:p>
-      <w:pPr>
-        <w:numPr>
-          <w:ilvl w:val="0"/>
-          <w:numId w:val="12"/>
-        </w:numPr>
-        <w:pBdr>
-          <w:top w:val="nil"/>
-          <w:left w:val="nil"/>
-          <w:bottom w:val="nil"/>
-          <w:right w:val="nil"/>
-          <w:between w:val="nil"/>
-        </w:pBdr>
-        <w:spacing w:before="36" w:after="0"/>
-      </w:pPr>
-      <w:r>
-        <w:rPr>
-          <w:color w:val="000000"/>
-          <w:sz w:val="20"/>
-          <w:szCs w:val="20"/>
-        </w:rPr>
-        <w:t>excellent social skills</w:t>
-      </w:r>
-      <w:r>
-        <w:rPr>
-          <w:sz w:val="20"/>
-          <w:szCs w:val="20"/>
-        </w:rPr>
-        <w:t xml:space="preserve"> as well as leadership and personal management</w:t>
+        <w:t>skilled in leadership, training and coaching techniques</w:t>
       </w:r>
     </w:p>
     <w:p>
@@ -334,21 +335,12 @@
           <w:szCs w:val="20"/>
         </w:rPr>
       </w:pPr>
-      <w:proofErr w:type="spellStart"/>
-      <w:r>
-        <w:rPr>
-          <w:sz w:val="20"/>
-          <w:szCs w:val="20"/>
-        </w:rPr>
-        <w:t>CppCon</w:t>
-      </w:r>
-      <w:proofErr w:type="spellEnd"/>
-      <w:r>
-        <w:rPr>
-          <w:sz w:val="20"/>
-          <w:szCs w:val="20"/>
-        </w:rPr>
-        <w:t xml:space="preserve"> 2019, Denver, US – “Compiled C++ Coding Standards”</w:t>
+      <w:r>
+        <w:rPr>
+          <w:sz w:val="20"/>
+          <w:szCs w:val="20"/>
+        </w:rPr>
+        <w:t>CppCon 2019, Denver, US – “Compiled C++ Coding Standards”</w:t>
       </w:r>
     </w:p>
     <w:p>
@@ -411,21 +403,12 @@
           <w:szCs w:val="20"/>
         </w:rPr>
       </w:pPr>
-      <w:proofErr w:type="spellStart"/>
-      <w:r>
-        <w:rPr>
-          <w:sz w:val="20"/>
-          <w:szCs w:val="20"/>
-        </w:rPr>
-        <w:t>CppCon</w:t>
-      </w:r>
-      <w:proofErr w:type="spellEnd"/>
-      <w:r>
-        <w:rPr>
-          <w:sz w:val="20"/>
-          <w:szCs w:val="20"/>
-        </w:rPr>
-        <w:t xml:space="preserve"> 2018, Seattle, US</w:t>
+      <w:r>
+        <w:rPr>
+          <w:sz w:val="20"/>
+          <w:szCs w:val="20"/>
+        </w:rPr>
+        <w:t>CppCon 2018, Seattle, US</w:t>
       </w:r>
       <w:r>
         <w:rPr>
@@ -464,7 +447,13 @@
         <w:spacing w:after="0"/>
       </w:pPr>
       <w:r>
-        <w:t xml:space="preserve">Tech Lead - </w:t>
+        <w:t>Tech</w:t>
+      </w:r>
+      <w:r>
+        <w:t>nical</w:t>
+      </w:r>
+      <w:r>
+        <w:t xml:space="preserve"> Lead - </w:t>
       </w:r>
       <w:r>
         <w:rPr>
@@ -542,59 +531,6 @@
     </w:p>
     <w:p>
       <w:pPr>
-        <w:pStyle w:val="Heading3"/>
-        <w:spacing w:after="0"/>
-      </w:pPr>
-      <w:bookmarkStart w:id="2" w:name="_jrp0zzdl1m9v" w:colFirst="0" w:colLast="0"/>
-      <w:bookmarkEnd w:id="2"/>
-      <w:r>
-        <w:t xml:space="preserve">Lead Core-Tech Programmer - </w:t>
-      </w:r>
-      <w:r>
-        <w:rPr>
-          <w:i/>
-        </w:rPr>
-        <w:t>Splash Damage</w:t>
-      </w:r>
-      <w:r>
-        <w:t xml:space="preserve"> / Sept 2017 </w:t>
-      </w:r>
-      <w:r>
-        <w:t>–</w:t>
-      </w:r>
-      <w:r>
-        <w:t xml:space="preserve"> </w:t>
-      </w:r>
-      <w:r>
-        <w:t>Jan 2019</w:t>
-      </w:r>
-    </w:p>
-    <w:p>
-      <w:pPr>
-        <w:spacing w:before="180" w:after="0"/>
-        <w:rPr>
-          <w:sz w:val="20"/>
-          <w:szCs w:val="20"/>
-        </w:rPr>
-      </w:pPr>
-      <w:r>
-        <w:rPr>
-          <w:b/>
-          <w:sz w:val="20"/>
-          <w:szCs w:val="20"/>
-        </w:rPr>
-        <w:t>Unannounced Title</w:t>
-      </w:r>
-      <w:r>
-        <w:rPr>
-          <w:sz w:val="20"/>
-          <w:szCs w:val="20"/>
-        </w:rPr>
-        <w:t xml:space="preserve"> – multiple platforms</w:t>
-      </w:r>
-    </w:p>
-    <w:p>
-      <w:pPr>
         <w:numPr>
           <w:ilvl w:val="0"/>
           <w:numId w:val="3"/>
@@ -606,13 +542,167 @@
           <w:sz w:val="20"/>
           <w:szCs w:val="20"/>
         </w:rPr>
-        <w:t>managing Core-Tech team and overseeing general development</w:t>
+        <w:t>managing and coordinating Leads team (4 to 5 people)</w:t>
+      </w:r>
+    </w:p>
+    <w:p>
+      <w:pPr>
+        <w:numPr>
+          <w:ilvl w:val="0"/>
+          <w:numId w:val="3"/>
+        </w:numPr>
+        <w:spacing w:before="36" w:after="0"/>
+      </w:pPr>
+      <w:r>
+        <w:rPr>
+          <w:sz w:val="20"/>
+          <w:szCs w:val="20"/>
+        </w:rPr>
+        <w:t>setting and observing technical direction and standards, implementing due processes</w:t>
       </w:r>
     </w:p>
     <w:p>
       <w:pPr>
         <w:pStyle w:val="Heading3"/>
         <w:spacing w:after="0"/>
+      </w:pPr>
+      <w:bookmarkStart w:id="2" w:name="_jrp0zzdl1m9v" w:colFirst="0" w:colLast="0"/>
+      <w:bookmarkEnd w:id="2"/>
+      <w:r>
+        <w:t xml:space="preserve">Lead Core-Tech Programmer - </w:t>
+      </w:r>
+      <w:r>
+        <w:rPr>
+          <w:i/>
+        </w:rPr>
+        <w:t>Splash Damage</w:t>
+      </w:r>
+      <w:r>
+        <w:t xml:space="preserve"> / Sept 2017 </w:t>
+      </w:r>
+      <w:r>
+        <w:t>–</w:t>
+      </w:r>
+      <w:r>
+        <w:t xml:space="preserve"> </w:t>
+      </w:r>
+      <w:r>
+        <w:t>Jan 2019</w:t>
+      </w:r>
+    </w:p>
+    <w:p>
+      <w:pPr>
+        <w:spacing w:before="180" w:after="0"/>
+        <w:rPr>
+          <w:sz w:val="20"/>
+          <w:szCs w:val="20"/>
+        </w:rPr>
+      </w:pPr>
+      <w:r>
+        <w:rPr>
+          <w:b/>
+          <w:sz w:val="20"/>
+          <w:szCs w:val="20"/>
+        </w:rPr>
+        <w:t>Unannounced Title</w:t>
+      </w:r>
+      <w:r>
+        <w:rPr>
+          <w:sz w:val="20"/>
+          <w:szCs w:val="20"/>
+        </w:rPr>
+        <w:t xml:space="preserve"> – multiple platforms</w:t>
+      </w:r>
+    </w:p>
+    <w:p>
+      <w:pPr>
+        <w:numPr>
+          <w:ilvl w:val="0"/>
+          <w:numId w:val="3"/>
+        </w:numPr>
+        <w:spacing w:before="36" w:after="0"/>
+      </w:pPr>
+      <w:r>
+        <w:rPr>
+          <w:sz w:val="20"/>
+          <w:szCs w:val="20"/>
+        </w:rPr>
+        <w:t xml:space="preserve">managing Core-Tech team </w:t>
+      </w:r>
+      <w:r>
+        <w:rPr>
+          <w:sz w:val="20"/>
+          <w:szCs w:val="20"/>
+        </w:rPr>
+        <w:t>(5 to 6 people)</w:t>
+      </w:r>
+    </w:p>
+    <w:p>
+      <w:pPr>
+        <w:numPr>
+          <w:ilvl w:val="0"/>
+          <w:numId w:val="3"/>
+        </w:numPr>
+        <w:spacing w:before="36" w:after="0"/>
+      </w:pPr>
+      <w:r>
+        <w:rPr>
+          <w:sz w:val="20"/>
+          <w:szCs w:val="20"/>
+        </w:rPr>
+        <w:t>coaching, mentorship, 1-2-1 conversations</w:t>
+      </w:r>
+    </w:p>
+    <w:p>
+      <w:pPr>
+        <w:numPr>
+          <w:ilvl w:val="0"/>
+          <w:numId w:val="3"/>
+        </w:numPr>
+        <w:spacing w:before="36" w:after="0"/>
+      </w:pPr>
+      <w:r>
+        <w:rPr>
+          <w:sz w:val="20"/>
+          <w:szCs w:val="20"/>
+        </w:rPr>
+        <w:t xml:space="preserve">overseeing general </w:t>
+      </w:r>
+      <w:r>
+        <w:rPr>
+          <w:sz w:val="20"/>
+          <w:szCs w:val="20"/>
+        </w:rPr>
+        <w:t xml:space="preserve">engine and infrastructure </w:t>
+      </w:r>
+      <w:r>
+        <w:rPr>
+          <w:sz w:val="20"/>
+          <w:szCs w:val="20"/>
+        </w:rPr>
+        <w:t>development</w:t>
+      </w:r>
+    </w:p>
+    <w:p>
+      <w:pPr>
+        <w:numPr>
+          <w:ilvl w:val="0"/>
+          <w:numId w:val="3"/>
+        </w:numPr>
+        <w:spacing w:before="36" w:after="0"/>
+      </w:pPr>
+      <w:r>
+        <w:rPr>
+          <w:sz w:val="20"/>
+          <w:szCs w:val="20"/>
+        </w:rPr>
+        <w:t>drive Tech Brief/Design and initial implementation of features</w:t>
+      </w:r>
+    </w:p>
+    <w:p>
+      <w:pPr>
+        <w:pStyle w:val="Heading3"/>
+        <w:spacing w:after="0"/>
         <w:rPr>
           <w:rFonts w:ascii="Calibri" w:eastAsia="Calibri" w:hAnsi="Calibri" w:cs="Calibri"/>
           <w:b w:val="0"/>
@@ -622,12 +712,7 @@
         </w:rPr>
       </w:pPr>
       <w:r>
-        <w:t>Sen</w:t>
-      </w:r>
-      <w:bookmarkStart w:id="3" w:name="_GoBack"/>
-      <w:bookmarkEnd w:id="3"/>
-      <w:r>
-        <w:t xml:space="preserve">ior Core-Tech Programmer - </w:t>
+        <w:t xml:space="preserve">Senior Core-Tech Programmer - </w:t>
       </w:r>
       <w:r>
         <w:rPr>
@@ -818,27 +903,8 @@
           <w:sz w:val="20"/>
           <w:szCs w:val="20"/>
         </w:rPr>
-        <w:t xml:space="preserve">Gears </w:t>
-      </w:r>
-      <w:proofErr w:type="gramStart"/>
-      <w:r>
-        <w:rPr>
-          <w:b/>
-          <w:color w:val="000000"/>
-          <w:sz w:val="20"/>
-          <w:szCs w:val="20"/>
-        </w:rPr>
-        <w:t>Of</w:t>
-      </w:r>
-      <w:proofErr w:type="gramEnd"/>
-      <w:r>
-        <w:rPr>
-          <w:b/>
-          <w:color w:val="000000"/>
-          <w:sz w:val="20"/>
-          <w:szCs w:val="20"/>
-        </w:rPr>
-        <w:t xml:space="preserve"> War Ultimate Edition</w:t>
+        <w:lastRenderedPageBreak/>
+        <w:t>Gears Of War Ultimate Edition</w:t>
       </w:r>
       <w:r>
         <w:rPr>
@@ -894,7 +960,7 @@
           <w:sz w:val="20"/>
           <w:szCs w:val="20"/>
         </w:rPr>
-        <w:t>VFX and Tech Art support: particle systems, editor enhancements</w:t>
+        <w:t>implemented GPU rain and weather system</w:t>
       </w:r>
     </w:p>
     <w:p>
@@ -918,49 +984,7 @@
           <w:sz w:val="20"/>
           <w:szCs w:val="20"/>
         </w:rPr>
-        <w:t>implemented GPU rain and weather system</w:t>
-      </w:r>
-    </w:p>
-    <w:p>
-      <w:pPr>
-        <w:numPr>
-          <w:ilvl w:val="0"/>
-          <w:numId w:val="1"/>
-        </w:numPr>
-        <w:pBdr>
-          <w:top w:val="nil"/>
-          <w:left w:val="nil"/>
-          <w:bottom w:val="nil"/>
-          <w:right w:val="nil"/>
-          <w:between w:val="nil"/>
-        </w:pBdr>
-        <w:spacing w:before="36" w:after="0"/>
-      </w:pPr>
-      <w:r>
-        <w:rPr>
-          <w:color w:val="000000"/>
-          <w:sz w:val="20"/>
-          <w:szCs w:val="20"/>
-        </w:rPr>
-        <w:t xml:space="preserve">ownership of the memory system of Unreal Engine 3: </w:t>
-      </w:r>
-      <w:proofErr w:type="spellStart"/>
-      <w:r>
-        <w:rPr>
-          <w:color w:val="000000"/>
-          <w:sz w:val="20"/>
-          <w:szCs w:val="20"/>
-        </w:rPr>
-        <w:t>optimisations</w:t>
-      </w:r>
-      <w:proofErr w:type="spellEnd"/>
-      <w:r>
-        <w:rPr>
-          <w:color w:val="000000"/>
-          <w:sz w:val="20"/>
-          <w:szCs w:val="20"/>
-        </w:rPr>
-        <w:t>, tracking and custom tools</w:t>
+        <w:t>ownership of the memory system of Unreal Engine 3: optimisations, tracking and custom tools</w:t>
       </w:r>
     </w:p>
     <w:p>
@@ -968,20 +992,17 @@
         <w:pStyle w:val="Heading3"/>
         <w:spacing w:after="0"/>
       </w:pPr>
-      <w:bookmarkStart w:id="4" w:name="tyjcwt" w:colFirst="0" w:colLast="0"/>
-      <w:bookmarkEnd w:id="4"/>
-      <w:r>
-        <w:lastRenderedPageBreak/>
+      <w:bookmarkStart w:id="3" w:name="tyjcwt" w:colFirst="0" w:colLast="0"/>
+      <w:bookmarkEnd w:id="3"/>
+      <w:r>
         <w:t xml:space="preserve">Game Engine Developer - </w:t>
       </w:r>
-      <w:proofErr w:type="spellStart"/>
       <w:r>
         <w:rPr>
           <w:i/>
         </w:rPr>
         <w:t>Jagex</w:t>
       </w:r>
-      <w:proofErr w:type="spellEnd"/>
       <w:r>
         <w:t xml:space="preserve"> / December 2012 - December 2014</w:t>
       </w:r>
@@ -1057,25 +1078,7 @@
           <w:sz w:val="20"/>
           <w:szCs w:val="20"/>
         </w:rPr>
-        <w:t xml:space="preserve"> infrastructure systems like: </w:t>
-      </w:r>
-      <w:proofErr w:type="spellStart"/>
-      <w:r>
-        <w:rPr>
-          <w:color w:val="000000"/>
-          <w:sz w:val="20"/>
-          <w:szCs w:val="20"/>
-        </w:rPr>
-        <w:t>savegames</w:t>
-      </w:r>
-      <w:proofErr w:type="spellEnd"/>
-      <w:r>
-        <w:rPr>
-          <w:color w:val="000000"/>
-          <w:sz w:val="20"/>
-          <w:szCs w:val="20"/>
-        </w:rPr>
-        <w:t>, matchmaking, player groups, levelling and XP</w:t>
+        <w:t xml:space="preserve"> infrastructure systems like: savegames, matchmaking, player groups, levelling and XP</w:t>
       </w:r>
     </w:p>
     <w:p>
@@ -1099,7 +1102,60 @@
           <w:sz w:val="20"/>
           <w:szCs w:val="20"/>
         </w:rPr>
-        <w:t>lend a helping hand the VFX department with a robust shader system</w:t>
+        <w:t>R&amp;D work for graphical effects like parallax mapping</w:t>
+      </w:r>
+      <w:r>
+        <w:rPr>
+          <w:color w:val="000000"/>
+          <w:sz w:val="20"/>
+          <w:szCs w:val="20"/>
+        </w:rPr>
+        <w:t xml:space="preserve"> and a VFX shader system</w:t>
+      </w:r>
+    </w:p>
+    <w:p>
+      <w:pPr>
+        <w:pStyle w:val="Heading3"/>
+        <w:spacing w:after="0"/>
+      </w:pPr>
+      <w:bookmarkStart w:id="4" w:name="3dy6vkm" w:colFirst="0" w:colLast="0"/>
+      <w:bookmarkEnd w:id="4"/>
+      <w:r>
+        <w:t xml:space="preserve">Technical Director - </w:t>
+      </w:r>
+      <w:r>
+        <w:rPr>
+          <w:i/>
+        </w:rPr>
+        <w:t>GAMbit Software</w:t>
+      </w:r>
+      <w:r>
+        <w:t xml:space="preserve"> / January 2011 - September 2012</w:t>
+      </w:r>
+    </w:p>
+    <w:p>
+      <w:pPr>
+        <w:pBdr>
+          <w:top w:val="nil"/>
+          <w:left w:val="nil"/>
+          <w:bottom w:val="nil"/>
+          <w:right w:val="nil"/>
+          <w:between w:val="nil"/>
+        </w:pBdr>
+        <w:spacing w:before="180" w:after="0"/>
+        <w:rPr>
+          <w:color w:val="000000"/>
+          <w:sz w:val="20"/>
+          <w:szCs w:val="20"/>
+        </w:rPr>
+      </w:pPr>
+      <w:r>
+        <w:rPr>
+          <w:color w:val="000000"/>
+          <w:sz w:val="20"/>
+          <w:szCs w:val="20"/>
+        </w:rPr>
+        <w:t>Small indie company that I co-founded with a friend</w:t>
       </w:r>
     </w:p>
     <w:p>
@@ -1123,60 +1179,7 @@
           <w:sz w:val="20"/>
           <w:szCs w:val="20"/>
         </w:rPr>
-        <w:t>R&amp;D work for graphical effects like parallax mapping</w:t>
-      </w:r>
-    </w:p>
-    <w:p>
-      <w:pPr>
-        <w:pStyle w:val="Heading3"/>
-        <w:spacing w:after="0"/>
-      </w:pPr>
-      <w:bookmarkStart w:id="5" w:name="3dy6vkm" w:colFirst="0" w:colLast="0"/>
-      <w:bookmarkEnd w:id="5"/>
-      <w:r>
-        <w:t xml:space="preserve">Technical Director - </w:t>
-      </w:r>
-      <w:proofErr w:type="spellStart"/>
-      <w:r>
-        <w:rPr>
-          <w:i/>
-        </w:rPr>
-        <w:t>GAMbit</w:t>
-      </w:r>
-      <w:proofErr w:type="spellEnd"/>
-      <w:r>
-        <w:rPr>
-          <w:i/>
-        </w:rPr>
-        <w:t xml:space="preserve"> Software</w:t>
-      </w:r>
-      <w:r>
-        <w:t xml:space="preserve"> / January 2011 - September 2012</w:t>
-      </w:r>
-    </w:p>
-    <w:p>
-      <w:pPr>
-        <w:pBdr>
-          <w:top w:val="nil"/>
-          <w:left w:val="nil"/>
-          <w:bottom w:val="nil"/>
-          <w:right w:val="nil"/>
-          <w:between w:val="nil"/>
-        </w:pBdr>
-        <w:spacing w:before="180" w:after="0"/>
-        <w:rPr>
-          <w:color w:val="000000"/>
-          <w:sz w:val="20"/>
-          <w:szCs w:val="20"/>
-        </w:rPr>
-      </w:pPr>
-      <w:r>
-        <w:rPr>
-          <w:color w:val="000000"/>
-          <w:sz w:val="20"/>
-          <w:szCs w:val="20"/>
-        </w:rPr>
-        <w:t>Small indie company that I co-founded with a friend</w:t>
+        <w:t>daily development on Windows and Android platforms</w:t>
       </w:r>
     </w:p>
     <w:p>
@@ -1193,43 +1196,11 @@
           <w:between w:val="nil"/>
         </w:pBdr>
         <w:spacing w:before="36" w:after="0"/>
-      </w:pPr>
-      <w:r>
-        <w:rPr>
-          <w:color w:val="000000"/>
-          <w:sz w:val="20"/>
-          <w:szCs w:val="20"/>
-        </w:rPr>
-        <w:t>daily development on Windows and Android platforms</w:t>
-      </w:r>
-    </w:p>
-    <w:p>
-      <w:pPr>
-        <w:numPr>
-          <w:ilvl w:val="0"/>
-          <w:numId w:val="2"/>
-        </w:numPr>
-        <w:pBdr>
-          <w:top w:val="nil"/>
-          <w:left w:val="nil"/>
-          <w:bottom w:val="nil"/>
-          <w:right w:val="nil"/>
-          <w:between w:val="nil"/>
-        </w:pBdr>
-        <w:spacing w:before="36" w:after="0"/>
-        <w:rPr>
-          <w:sz w:val="20"/>
-          <w:szCs w:val="20"/>
-        </w:rPr>
-      </w:pPr>
-      <w:r>
-        <w:rPr>
-          <w:color w:val="000000"/>
-          <w:sz w:val="20"/>
-          <w:szCs w:val="20"/>
-        </w:rPr>
-        <w:t xml:space="preserve"> </w:t>
-      </w:r>
+        <w:rPr>
+          <w:sz w:val="20"/>
+          <w:szCs w:val="20"/>
+        </w:rPr>
+      </w:pPr>
       <w:r>
         <w:rPr>
           <w:sz w:val="20"/>
@@ -1243,8 +1214,8 @@
         <w:pStyle w:val="Heading3"/>
         <w:spacing w:after="0"/>
       </w:pPr>
-      <w:bookmarkStart w:id="6" w:name="1t3h5sf" w:colFirst="0" w:colLast="0"/>
-      <w:bookmarkEnd w:id="6"/>
+      <w:bookmarkStart w:id="5" w:name="1t3h5sf" w:colFirst="0" w:colLast="0"/>
+      <w:bookmarkEnd w:id="5"/>
       <w:r>
         <w:t xml:space="preserve">Senior Programmer - </w:t>
       </w:r>
@@ -1313,7 +1284,15 @@
           <w:sz w:val="20"/>
           <w:szCs w:val="20"/>
         </w:rPr>
-        <w:t>fixed pipeline OpenGL graphics features like fog effects, night and thermal vision</w:t>
+        <w:t>executed</w:t>
+      </w:r>
+      <w:r>
+        <w:rPr>
+          <w:color w:val="000000"/>
+          <w:sz w:val="20"/>
+          <w:szCs w:val="20"/>
+        </w:rPr>
+        <w:t xml:space="preserve"> OpenGL graphics features like fog effects, night and thermal vision</w:t>
       </w:r>
     </w:p>
     <w:p>
@@ -1337,24 +1316,16 @@
           <w:sz w:val="20"/>
           <w:szCs w:val="20"/>
         </w:rPr>
-        <w:t>implemented sniper rifles</w:t>
-      </w:r>
-    </w:p>
-    <w:p>
-      <w:pPr>
-        <w:numPr>
-          <w:ilvl w:val="0"/>
-          <w:numId w:val="4"/>
-        </w:numPr>
-        <w:pBdr>
-          <w:top w:val="nil"/>
-          <w:left w:val="nil"/>
-          <w:bottom w:val="nil"/>
-          <w:right w:val="nil"/>
-          <w:between w:val="nil"/>
-        </w:pBdr>
-        <w:spacing w:before="36" w:after="0"/>
-      </w:pPr>
+        <w:t>implemented sniper rifle</w:t>
+      </w:r>
+      <w:r>
+        <w:rPr>
+          <w:color w:val="000000"/>
+          <w:sz w:val="20"/>
+          <w:szCs w:val="20"/>
+        </w:rPr>
+        <w:t xml:space="preserve">s as well as </w:t>
+      </w:r>
       <w:r>
         <w:rPr>
           <w:color w:val="000000"/>
@@ -1501,6 +1472,16 @@
           <w:sz w:val="20"/>
           <w:szCs w:val="20"/>
         </w:rPr>
+        <w:t xml:space="preserve">full ownership of </w:t>
+      </w:r>
+      <w:bookmarkStart w:id="6" w:name="_GoBack"/>
+      <w:bookmarkEnd w:id="6"/>
+      <w:r>
+        <w:rPr>
+          <w:color w:val="000000"/>
+          <w:sz w:val="20"/>
+          <w:szCs w:val="20"/>
+        </w:rPr>
         <w:t>the demo version of the game (stripped assets, prepared special build)</w:t>
       </w:r>
     </w:p>
@@ -1517,19 +1498,11 @@
       <w:r>
         <w:t xml:space="preserve"> Programmer - </w:t>
       </w:r>
-      <w:proofErr w:type="spellStart"/>
       <w:r>
         <w:rPr>
           <w:i/>
         </w:rPr>
-        <w:t>Newrosoft</w:t>
-      </w:r>
-      <w:proofErr w:type="spellEnd"/>
-      <w:r>
-        <w:rPr>
-          <w:i/>
-        </w:rPr>
-        <w:t xml:space="preserve"> R&amp;D</w:t>
+        <w:t>Newrosoft R&amp;D</w:t>
       </w:r>
       <w:r>
         <w:t xml:space="preserve"> / July 2006 - November 2007</w:t>
@@ -1551,7 +1524,6 @@
           <w:szCs w:val="20"/>
         </w:rPr>
       </w:pPr>
-      <w:proofErr w:type="spellStart"/>
       <w:r>
         <w:rPr>
           <w:b/>
@@ -1559,17 +1531,7 @@
           <w:sz w:val="20"/>
           <w:szCs w:val="20"/>
         </w:rPr>
-        <w:t>Cheggers</w:t>
-      </w:r>
-      <w:proofErr w:type="spellEnd"/>
-      <w:r>
-        <w:rPr>
-          <w:b/>
-          <w:color w:val="000000"/>
-          <w:sz w:val="20"/>
-          <w:szCs w:val="20"/>
-        </w:rPr>
-        <w:t xml:space="preserve"> Party Quiz</w:t>
+        <w:t>Cheggers Party Quiz</w:t>
       </w:r>
       <w:r>
         <w:rPr>
@@ -1688,30 +1650,6 @@
     </w:p>
     <w:p>
       <w:pPr>
-        <w:numPr>
-          <w:ilvl w:val="0"/>
-          <w:numId w:val="10"/>
-        </w:numPr>
-        <w:pBdr>
-          <w:top w:val="nil"/>
-          <w:left w:val="nil"/>
-          <w:bottom w:val="nil"/>
-          <w:right w:val="nil"/>
-          <w:between w:val="nil"/>
-        </w:pBdr>
-        <w:spacing w:before="36" w:after="0"/>
-      </w:pPr>
-      <w:r>
-        <w:rPr>
-          <w:color w:val="000000"/>
-          <w:sz w:val="20"/>
-          <w:szCs w:val="20"/>
-        </w:rPr>
-        <w:t>implemented the main match-3 mechanic, board fill algorithms</w:t>
-      </w:r>
-    </w:p>
-    <w:p>
-      <w:pPr>
         <w:pStyle w:val="Heading3"/>
         <w:spacing w:after="0"/>
       </w:pPr>
@@ -1720,19 +1658,11 @@
       <w:r>
         <w:t xml:space="preserve">Programmer - </w:t>
       </w:r>
-      <w:proofErr w:type="spellStart"/>
       <w:r>
         <w:rPr>
           <w:i/>
         </w:rPr>
-        <w:t>Newrosoft</w:t>
-      </w:r>
-      <w:proofErr w:type="spellEnd"/>
-      <w:r>
-        <w:rPr>
-          <w:i/>
-        </w:rPr>
-        <w:t xml:space="preserve"> R&amp;D</w:t>
+        <w:t>Newrosoft R&amp;D</w:t>
       </w:r>
       <w:r>
         <w:t xml:space="preserve"> / August 2004 - July 2006</w:t>
@@ -1826,74 +1756,6 @@
           <w:szCs w:val="20"/>
         </w:rPr>
         <w:t>ported proprietary engine to Torque 3D</w:t>
-      </w:r>
-    </w:p>
-    <w:p>
-      <w:pPr>
-        <w:pBdr>
-          <w:top w:val="nil"/>
-          <w:left w:val="nil"/>
-          <w:bottom w:val="nil"/>
-          <w:right w:val="nil"/>
-          <w:between w:val="nil"/>
-        </w:pBdr>
-        <w:spacing w:before="180" w:after="0"/>
-        <w:rPr>
-          <w:color w:val="000000"/>
-          <w:sz w:val="20"/>
-          <w:szCs w:val="20"/>
-        </w:rPr>
-      </w:pPr>
-      <w:r>
-        <w:rPr>
-          <w:b/>
-          <w:color w:val="000000"/>
-          <w:sz w:val="20"/>
-          <w:szCs w:val="20"/>
-        </w:rPr>
-        <w:t>Tom Clancy's: Rainbow Six 3</w:t>
-      </w:r>
-      <w:r>
-        <w:rPr>
-          <w:color w:val="000000"/>
-          <w:sz w:val="20"/>
-          <w:szCs w:val="20"/>
-        </w:rPr>
-        <w:t xml:space="preserve"> - J2ME, 2D Action Shooter</w:t>
-      </w:r>
-    </w:p>
-    <w:p>
-      <w:pPr>
-        <w:numPr>
-          <w:ilvl w:val="0"/>
-          <w:numId w:val="14"/>
-        </w:numPr>
-        <w:pBdr>
-          <w:top w:val="nil"/>
-          <w:left w:val="nil"/>
-          <w:bottom w:val="nil"/>
-          <w:right w:val="nil"/>
-          <w:between w:val="nil"/>
-        </w:pBdr>
-        <w:spacing w:before="36" w:after="0"/>
-      </w:pPr>
-      <w:proofErr w:type="spellStart"/>
-      <w:r>
-        <w:rPr>
-          <w:color w:val="000000"/>
-          <w:sz w:val="20"/>
-          <w:szCs w:val="20"/>
-        </w:rPr>
-        <w:t>optimised</w:t>
-      </w:r>
-      <w:proofErr w:type="spellEnd"/>
-      <w:r>
-        <w:rPr>
-          <w:color w:val="000000"/>
-          <w:sz w:val="20"/>
-          <w:szCs w:val="20"/>
-        </w:rPr>
-        <w:t xml:space="preserve"> framerate and player targeting system</w:t>
       </w:r>
     </w:p>
     <w:sectPr>

</xml_diff>